<commit_message>
Checkin in incase my laptop dies and never turns back on.
</commit_message>
<xml_diff>
--- a/Instructions/CodePaLOUsa2019.docx
+++ b/Instructions/CodePaLOUsa2019.docx
@@ -2888,30 +2888,28 @@
           <w:docGrid w:linePitch="360"/>
         </w:sectPr>
       </w:pPr>
-      <w:bookmarkStart w:id="0" w:name="_GoBack"/>
-      <w:bookmarkEnd w:id="0"/>
     </w:p>
     <w:p>
       <w:pPr>
         <w:pStyle w:val="Heading1"/>
       </w:pPr>
-      <w:bookmarkStart w:id="1" w:name="_Toc16958947"/>
+      <w:bookmarkStart w:id="0" w:name="_Toc16958947"/>
       <w:r>
         <w:lastRenderedPageBreak/>
         <w:t>Chapter 1</w:t>
       </w:r>
-      <w:bookmarkEnd w:id="1"/>
+      <w:bookmarkEnd w:id="0"/>
     </w:p>
     <w:p/>
     <w:p>
       <w:pPr>
         <w:pStyle w:val="Heading2"/>
       </w:pPr>
-      <w:bookmarkStart w:id="2" w:name="_Toc16958948"/>
+      <w:bookmarkStart w:id="1" w:name="_Toc16958948"/>
       <w:r>
         <w:t>Creating the MVC Application</w:t>
       </w:r>
-      <w:bookmarkEnd w:id="2"/>
+      <w:bookmarkEnd w:id="1"/>
     </w:p>
     <w:p>
       <w:r>
@@ -2939,12 +2937,10 @@
         <w:t>Navigate to the `</w:t>
       </w:r>
       <w:proofErr w:type="spellStart"/>
-      <w:proofErr w:type="gramStart"/>
       <w:r>
         <w:t>appsettings.json</w:t>
       </w:r>
       <w:proofErr w:type="spellEnd"/>
-      <w:proofErr w:type="gramEnd"/>
       <w:r>
         <w:t>` file and replace the database name with `</w:t>
       </w:r>
@@ -2957,8 +2953,8 @@
         <w:t>`.</w:t>
       </w:r>
     </w:p>
-    <w:bookmarkStart w:id="3" w:name="_MON_1627494820"/>
-    <w:bookmarkEnd w:id="3"/>
+    <w:bookmarkStart w:id="2" w:name="_MON_1627494820"/>
+    <w:bookmarkEnd w:id="2"/>
     <w:p>
       <w:r>
         <w:object w:dxaOrig="9360" w:dyaOrig="3070" w14:anchorId="660A3881">
@@ -2984,7 +2980,7 @@
           <v:shape id="_x0000_i1052" type="#_x0000_t75" style="width:468pt;height:153.5pt" o:ole="">
             <v:imagedata r:id="rId8" o:title=""/>
           </v:shape>
-          <o:OLEObject Type="Embed" ProgID="Word.Document.12" ShapeID="_x0000_i1052" DrawAspect="Content" ObjectID="_1627573899" r:id="rId9">
+          <o:OLEObject Type="Embed" ProgID="Word.Document.12" ShapeID="_x0000_i1052" DrawAspect="Content" ObjectID="_1627626381" r:id="rId9">
             <o:FieldCodes>\s</o:FieldCodes>
           </o:OLEObject>
         </w:object>
@@ -2999,11 +2995,11 @@
       <w:pPr>
         <w:pStyle w:val="Heading2"/>
       </w:pPr>
-      <w:bookmarkStart w:id="4" w:name="_Toc16958949"/>
+      <w:bookmarkStart w:id="3" w:name="_Toc16958949"/>
       <w:r>
         <w:t>Step 1 – Create Entities</w:t>
       </w:r>
-      <w:bookmarkEnd w:id="4"/>
+      <w:bookmarkEnd w:id="3"/>
     </w:p>
     <w:p>
       <w:r>
@@ -3015,15 +3011,7 @@
       </w:r>
       <w:proofErr w:type="spellEnd"/>
       <w:r>
-        <w:t xml:space="preserve"> Solution, select Add &gt; New Project, </w:t>
-      </w:r>
-      <w:proofErr w:type="gramStart"/>
-      <w:r>
-        <w:t>select  Class</w:t>
-      </w:r>
-      <w:proofErr w:type="gramEnd"/>
-      <w:r>
-        <w:t xml:space="preserve"> Library (.NET Core), name this project `</w:t>
+        <w:t xml:space="preserve"> Solution, select Add &gt; New Project, select  Class Library (.NET Core), name this project `</w:t>
       </w:r>
       <w:proofErr w:type="spellStart"/>
       <w:r>
@@ -3042,15 +3030,15 @@
         <w:t>`</w:t>
       </w:r>
     </w:p>
-    <w:bookmarkStart w:id="5" w:name="_MON_1627493944"/>
-    <w:bookmarkEnd w:id="5"/>
+    <w:bookmarkStart w:id="4" w:name="_MON_1627493944"/>
+    <w:bookmarkEnd w:id="4"/>
     <w:p>
       <w:r>
         <w:object w:dxaOrig="9360" w:dyaOrig="4627" w14:anchorId="7E746B29">
           <v:shape id="_x0000_i1026" type="#_x0000_t75" style="width:468pt;height:231.35pt" o:ole="">
             <v:imagedata r:id="rId10" o:title=""/>
           </v:shape>
-          <o:OLEObject Type="Embed" ProgID="Word.Document.12" ShapeID="_x0000_i1026" DrawAspect="Content" ObjectID="_1627573900" r:id="rId11">
+          <o:OLEObject Type="Embed" ProgID="Word.Document.12" ShapeID="_x0000_i1026" DrawAspect="Content" ObjectID="_1627626382" r:id="rId11">
             <o:FieldCodes>\s</o:FieldCodes>
           </o:OLEObject>
         </w:object>
@@ -3063,15 +3051,15 @@
       </w:r>
       <w:proofErr w:type="spellEnd"/>
     </w:p>
-    <w:bookmarkStart w:id="6" w:name="_MON_1627493984"/>
-    <w:bookmarkEnd w:id="6"/>
+    <w:bookmarkStart w:id="5" w:name="_MON_1627493984"/>
+    <w:bookmarkEnd w:id="5"/>
     <w:p>
       <w:r>
         <w:object w:dxaOrig="9360" w:dyaOrig="2625" w14:anchorId="364A4661">
           <v:shape id="_x0000_i1572" type="#_x0000_t75" style="width:468pt;height:131.25pt" o:ole="">
             <v:imagedata r:id="rId12" o:title=""/>
           </v:shape>
-          <o:OLEObject Type="Embed" ProgID="Word.Document.12" ShapeID="_x0000_i1572" DrawAspect="Content" ObjectID="_1627573901" r:id="rId13">
+          <o:OLEObject Type="Embed" ProgID="Word.Document.12" ShapeID="_x0000_i1572" DrawAspect="Content" ObjectID="_1627626383" r:id="rId13">
             <o:FieldCodes>\s</o:FieldCodes>
           </o:OLEObject>
         </w:object>
@@ -3082,15 +3070,15 @@
       </w:r>
       <w:proofErr w:type="spellEnd"/>
     </w:p>
-    <w:bookmarkStart w:id="7" w:name="_MON_1627494019"/>
-    <w:bookmarkEnd w:id="7"/>
+    <w:bookmarkStart w:id="6" w:name="_MON_1627494019"/>
+    <w:bookmarkEnd w:id="6"/>
     <w:p>
       <w:r>
         <w:object w:dxaOrig="9360" w:dyaOrig="1780" w14:anchorId="050145F1">
           <v:shape id="_x0000_i1036" type="#_x0000_t75" style="width:468pt;height:89pt" o:ole="">
             <v:imagedata r:id="rId14" o:title=""/>
           </v:shape>
-          <o:OLEObject Type="Embed" ProgID="Word.Document.12" ShapeID="_x0000_i1036" DrawAspect="Content" ObjectID="_1627573902" r:id="rId15">
+          <o:OLEObject Type="Embed" ProgID="Word.Document.12" ShapeID="_x0000_i1036" DrawAspect="Content" ObjectID="_1627626384" r:id="rId15">
             <o:FieldCodes>\s</o:FieldCodes>
           </o:OLEObject>
         </w:object>
@@ -3103,15 +3091,15 @@
       </w:r>
       <w:proofErr w:type="spellEnd"/>
     </w:p>
-    <w:bookmarkStart w:id="8" w:name="_MON_1627494079"/>
-    <w:bookmarkEnd w:id="8"/>
+    <w:bookmarkStart w:id="7" w:name="_MON_1627494079"/>
+    <w:bookmarkEnd w:id="7"/>
     <w:p>
       <w:r>
         <w:object w:dxaOrig="9360" w:dyaOrig="890" w14:anchorId="53D23C5B">
           <v:shape id="_x0000_i1041" type="#_x0000_t75" style="width:468pt;height:44.5pt" o:ole="">
             <v:imagedata r:id="rId16" o:title=""/>
           </v:shape>
-          <o:OLEObject Type="Embed" ProgID="Word.Document.12" ShapeID="_x0000_i1041" DrawAspect="Content" ObjectID="_1627573903" r:id="rId17">
+          <o:OLEObject Type="Embed" ProgID="Word.Document.12" ShapeID="_x0000_i1041" DrawAspect="Content" ObjectID="_1627626385" r:id="rId17">
             <o:FieldCodes>\s</o:FieldCodes>
           </o:OLEObject>
         </w:object>
@@ -3130,15 +3118,15 @@
         <w:t>.</w:t>
       </w:r>
     </w:p>
-    <w:bookmarkStart w:id="9" w:name="_MON_1627494679"/>
-    <w:bookmarkEnd w:id="9"/>
+    <w:bookmarkStart w:id="8" w:name="_MON_1627494679"/>
+    <w:bookmarkEnd w:id="8"/>
     <w:p>
       <w:r>
         <w:object w:dxaOrig="9360" w:dyaOrig="2180" w14:anchorId="518C7988">
           <v:shape id="_x0000_i1050" type="#_x0000_t75" style="width:468pt;height:109pt" o:ole="">
             <v:imagedata r:id="rId18" o:title=""/>
           </v:shape>
-          <o:OLEObject Type="Embed" ProgID="Word.Document.12" ShapeID="_x0000_i1050" DrawAspect="Content" ObjectID="_1627573904" r:id="rId19">
+          <o:OLEObject Type="Embed" ProgID="Word.Document.12" ShapeID="_x0000_i1050" DrawAspect="Content" ObjectID="_1627626386" r:id="rId19">
             <o:FieldCodes>\s</o:FieldCodes>
           </o:OLEObject>
         </w:object>
@@ -3153,7 +3141,7 @@
       <w:pPr>
         <w:pStyle w:val="Heading2"/>
       </w:pPr>
-      <w:bookmarkStart w:id="10" w:name="_Toc16958950"/>
+      <w:bookmarkStart w:id="9" w:name="_Toc16958950"/>
       <w:r>
         <w:t xml:space="preserve">Step </w:t>
       </w:r>
@@ -3163,17 +3151,17 @@
       <w:r>
         <w:t xml:space="preserve"> – Extend Identity</w:t>
       </w:r>
-      <w:bookmarkEnd w:id="10"/>
+      <w:bookmarkEnd w:id="9"/>
     </w:p>
     <w:p>
       <w:pPr>
         <w:pStyle w:val="Heading3"/>
       </w:pPr>
-      <w:bookmarkStart w:id="11" w:name="_Toc16958951"/>
+      <w:bookmarkStart w:id="10" w:name="_Toc16958951"/>
       <w:r>
         <w:t>Create Identity Roles and User</w:t>
       </w:r>
-      <w:bookmarkEnd w:id="11"/>
+      <w:bookmarkEnd w:id="10"/>
     </w:p>
     <w:p>
       <w:proofErr w:type="spellStart"/>
@@ -3182,15 +3170,15 @@
       </w:r>
       <w:proofErr w:type="spellEnd"/>
     </w:p>
-    <w:bookmarkStart w:id="12" w:name="_MON_1627494263"/>
-    <w:bookmarkEnd w:id="12"/>
+    <w:bookmarkStart w:id="11" w:name="_MON_1627494263"/>
+    <w:bookmarkEnd w:id="11"/>
     <w:p>
       <w:r>
         <w:object w:dxaOrig="9360" w:dyaOrig="4182" w14:anchorId="3760811C">
           <v:shape id="_x0000_i1044" type="#_x0000_t75" style="width:468pt;height:209.1pt" o:ole="">
             <v:imagedata r:id="rId20" o:title=""/>
           </v:shape>
-          <o:OLEObject Type="Embed" ProgID="Word.Document.12" ShapeID="_x0000_i1044" DrawAspect="Content" ObjectID="_1627573905" r:id="rId21">
+          <o:OLEObject Type="Embed" ProgID="Word.Document.12" ShapeID="_x0000_i1044" DrawAspect="Content" ObjectID="_1627626387" r:id="rId21">
             <o:FieldCodes>\s</o:FieldCodes>
           </o:OLEObject>
         </w:object>
@@ -3203,15 +3191,15 @@
       </w:r>
       <w:proofErr w:type="spellEnd"/>
     </w:p>
-    <w:bookmarkStart w:id="13" w:name="_MON_1627494291"/>
-    <w:bookmarkEnd w:id="13"/>
+    <w:bookmarkStart w:id="12" w:name="_MON_1627494291"/>
+    <w:bookmarkEnd w:id="12"/>
     <w:p>
       <w:r>
         <w:object w:dxaOrig="9360" w:dyaOrig="2402" w14:anchorId="2563D747">
           <v:shape id="_x0000_i1046" type="#_x0000_t75" style="width:468pt;height:120.1pt" o:ole="">
             <v:imagedata r:id="rId22" o:title=""/>
           </v:shape>
-          <o:OLEObject Type="Embed" ProgID="Word.Document.12" ShapeID="_x0000_i1046" DrawAspect="Content" ObjectID="_1627573906" r:id="rId23">
+          <o:OLEObject Type="Embed" ProgID="Word.Document.12" ShapeID="_x0000_i1046" DrawAspect="Content" ObjectID="_1627626388" r:id="rId23">
             <o:FieldCodes>\s</o:FieldCodes>
           </o:OLEObject>
         </w:object>
@@ -3239,15 +3227,15 @@
         <w:t>.</w:t>
       </w:r>
     </w:p>
-    <w:bookmarkStart w:id="14" w:name="_MON_1627495722"/>
-    <w:bookmarkEnd w:id="14"/>
+    <w:bookmarkStart w:id="13" w:name="_MON_1627495722"/>
+    <w:bookmarkEnd w:id="13"/>
     <w:p>
       <w:r>
         <w:object w:dxaOrig="9360" w:dyaOrig="1958" w14:anchorId="6C198C90">
           <v:shape id="_x0000_i1058" type="#_x0000_t75" style="width:468pt;height:97.9pt" o:ole="">
             <v:imagedata r:id="rId24" o:title=""/>
           </v:shape>
-          <o:OLEObject Type="Embed" ProgID="Word.Document.12" ShapeID="_x0000_i1058" DrawAspect="Content" ObjectID="_1627573907" r:id="rId25">
+          <o:OLEObject Type="Embed" ProgID="Word.Document.12" ShapeID="_x0000_i1058" DrawAspect="Content" ObjectID="_1627626389" r:id="rId25">
             <o:FieldCodes>\s</o:FieldCodes>
           </o:OLEObject>
         </w:object>
@@ -3274,15 +3262,15 @@
         <w:t xml:space="preserve"> file in your MVC Project.</w:t>
       </w:r>
     </w:p>
-    <w:bookmarkStart w:id="15" w:name="_MON_1627495691"/>
-    <w:bookmarkEnd w:id="15"/>
+    <w:bookmarkStart w:id="14" w:name="_MON_1627495691"/>
+    <w:bookmarkEnd w:id="14"/>
     <w:p>
       <w:r>
         <w:object w:dxaOrig="9360" w:dyaOrig="1068" w14:anchorId="6D58CB68">
           <v:shape id="_x0000_i1112" type="#_x0000_t75" style="width:468pt;height:53.4pt" o:ole="">
             <v:imagedata r:id="rId26" o:title=""/>
           </v:shape>
-          <o:OLEObject Type="Embed" ProgID="Word.Document.12" ShapeID="_x0000_i1112" DrawAspect="Content" ObjectID="_1627573908" r:id="rId27">
+          <o:OLEObject Type="Embed" ProgID="Word.Document.12" ShapeID="_x0000_i1112" DrawAspect="Content" ObjectID="_1627626390" r:id="rId27">
             <o:FieldCodes>\s</o:FieldCodes>
           </o:OLEObject>
         </w:object>
@@ -3307,15 +3295,15 @@
         <w:t>`.</w:t>
       </w:r>
     </w:p>
-    <w:bookmarkStart w:id="16" w:name="_MON_1627495776"/>
-    <w:bookmarkEnd w:id="16"/>
+    <w:bookmarkStart w:id="15" w:name="_MON_1627495776"/>
+    <w:bookmarkEnd w:id="15"/>
     <w:p>
       <w:r>
         <w:object w:dxaOrig="9360" w:dyaOrig="9299" w14:anchorId="7D37153D">
           <v:shape id="_x0000_i1060" type="#_x0000_t75" style="width:468pt;height:464.95pt" o:ole="">
             <v:imagedata r:id="rId28" o:title=""/>
           </v:shape>
-          <o:OLEObject Type="Embed" ProgID="Word.Document.12" ShapeID="_x0000_i1060" DrawAspect="Content" ObjectID="_1627573909" r:id="rId29">
+          <o:OLEObject Type="Embed" ProgID="Word.Document.12" ShapeID="_x0000_i1060" DrawAspect="Content" ObjectID="_1627626391" r:id="rId29">
             <o:FieldCodes>\s</o:FieldCodes>
           </o:OLEObject>
         </w:object>
@@ -3330,12 +3318,12 @@
       <w:pPr>
         <w:pStyle w:val="Heading3"/>
       </w:pPr>
-      <w:bookmarkStart w:id="17" w:name="_Toc16958952"/>
+      <w:bookmarkStart w:id="16" w:name="_Toc16958952"/>
       <w:r>
         <w:lastRenderedPageBreak/>
         <w:t>ASP.NET Dependency Injection</w:t>
       </w:r>
-      <w:bookmarkEnd w:id="17"/>
+      <w:bookmarkEnd w:id="16"/>
     </w:p>
     <w:p>
       <w:r>
@@ -3358,15 +3346,15 @@
         <w:t>` to the Service Collection.</w:t>
       </w:r>
     </w:p>
-    <w:bookmarkStart w:id="18" w:name="_MON_1627496046"/>
-    <w:bookmarkEnd w:id="18"/>
+    <w:bookmarkStart w:id="17" w:name="_MON_1627496046"/>
+    <w:bookmarkEnd w:id="17"/>
     <w:p>
       <w:r>
         <w:object w:dxaOrig="9360" w:dyaOrig="2847" w14:anchorId="01F90017">
           <v:shape id="_x0000_i1122" type="#_x0000_t75" style="width:468pt;height:142.35pt" o:ole="">
             <v:imagedata r:id="rId30" o:title=""/>
           </v:shape>
-          <o:OLEObject Type="Embed" ProgID="Word.Document.12" ShapeID="_x0000_i1122" DrawAspect="Content" ObjectID="_1627573910" r:id="rId31">
+          <o:OLEObject Type="Embed" ProgID="Word.Document.12" ShapeID="_x0000_i1122" DrawAspect="Content" ObjectID="_1627626392" r:id="rId31">
             <o:FieldCodes>\s</o:FieldCodes>
           </o:OLEObject>
         </w:object>
@@ -3385,15 +3373,15 @@
         <w:t xml:space="preserve"> to the Services Collection.</w:t>
       </w:r>
     </w:p>
-    <w:bookmarkStart w:id="19" w:name="_MON_1627496196"/>
-    <w:bookmarkEnd w:id="19"/>
+    <w:bookmarkStart w:id="18" w:name="_MON_1627496196"/>
+    <w:bookmarkEnd w:id="18"/>
     <w:p>
       <w:r>
         <w:object w:dxaOrig="9360" w:dyaOrig="222" w14:anchorId="19F078DA">
           <v:shape id="_x0000_i1069" type="#_x0000_t75" style="width:468pt;height:11.1pt" o:ole="">
             <v:imagedata r:id="rId32" o:title=""/>
           </v:shape>
-          <o:OLEObject Type="Embed" ProgID="Word.Document.12" ShapeID="_x0000_i1069" DrawAspect="Content" ObjectID="_1627573911" r:id="rId33">
+          <o:OLEObject Type="Embed" ProgID="Word.Document.12" ShapeID="_x0000_i1069" DrawAspect="Content" ObjectID="_1627626393" r:id="rId33">
             <o:FieldCodes>\s</o:FieldCodes>
           </o:OLEObject>
         </w:object>
@@ -3412,15 +3400,15 @@
         <w:t xml:space="preserve"> into the Configure method.</w:t>
       </w:r>
     </w:p>
-    <w:bookmarkStart w:id="20" w:name="_MON_1627496266"/>
-    <w:bookmarkEnd w:id="20"/>
+    <w:bookmarkStart w:id="19" w:name="_MON_1627496266"/>
+    <w:bookmarkEnd w:id="19"/>
     <w:p>
       <w:r>
         <w:object w:dxaOrig="9360" w:dyaOrig="880" w14:anchorId="4E54C215">
           <v:shape id="_x0000_i1071" type="#_x0000_t75" style="width:468pt;height:44pt" o:ole="">
             <v:imagedata r:id="rId34" o:title=""/>
           </v:shape>
-          <o:OLEObject Type="Embed" ProgID="Word.Document.12" ShapeID="_x0000_i1071" DrawAspect="Content" ObjectID="_1627573912" r:id="rId35">
+          <o:OLEObject Type="Embed" ProgID="Word.Document.12" ShapeID="_x0000_i1071" DrawAspect="Content" ObjectID="_1627626394" r:id="rId35">
             <o:FieldCodes>\s</o:FieldCodes>
           </o:OLEObject>
         </w:object>
@@ -3439,15 +3427,15 @@
         <w:t xml:space="preserve"> as the concluding action of the Configure method.</w:t>
       </w:r>
     </w:p>
-    <w:bookmarkStart w:id="21" w:name="_MON_1627496329"/>
-    <w:bookmarkEnd w:id="21"/>
+    <w:bookmarkStart w:id="20" w:name="_MON_1627496329"/>
+    <w:bookmarkEnd w:id="20"/>
     <w:p>
       <w:r>
         <w:object w:dxaOrig="9360" w:dyaOrig="222" w14:anchorId="12D687C6">
           <v:shape id="_x0000_i1077" type="#_x0000_t75" style="width:468pt;height:11.1pt" o:ole="">
             <v:imagedata r:id="rId36" o:title=""/>
           </v:shape>
-          <o:OLEObject Type="Embed" ProgID="Word.Document.12" ShapeID="_x0000_i1077" DrawAspect="Content" ObjectID="_1627573913" r:id="rId37">
+          <o:OLEObject Type="Embed" ProgID="Word.Document.12" ShapeID="_x0000_i1077" DrawAspect="Content" ObjectID="_1627626395" r:id="rId37">
             <o:FieldCodes>\s</o:FieldCodes>
           </o:OLEObject>
         </w:object>
@@ -3462,24 +3450,16 @@
       <w:pPr>
         <w:pStyle w:val="Heading3"/>
       </w:pPr>
-      <w:bookmarkStart w:id="22" w:name="_Toc16958953"/>
+      <w:bookmarkStart w:id="21" w:name="_Toc16958953"/>
       <w:r>
         <w:lastRenderedPageBreak/>
         <w:t>Entity Framework</w:t>
       </w:r>
-      <w:bookmarkEnd w:id="22"/>
-    </w:p>
-    <w:p>
-      <w:r>
-        <w:t xml:space="preserve">Finally </w:t>
-      </w:r>
-      <w:proofErr w:type="gramStart"/>
-      <w:r>
-        <w:t>lets</w:t>
-      </w:r>
-      <w:proofErr w:type="gramEnd"/>
-      <w:r>
-        <w:t xml:space="preserve"> update the </w:t>
+      <w:bookmarkEnd w:id="21"/>
+    </w:p>
+    <w:p>
+      <w:r>
+        <w:t xml:space="preserve">Finally lets update the </w:t>
       </w:r>
       <w:proofErr w:type="spellStart"/>
       <w:r>
@@ -3490,15 +3470,15 @@
         <w:t xml:space="preserve"> class located in the Data Folder of our MVC Project.</w:t>
       </w:r>
     </w:p>
-    <w:bookmarkStart w:id="23" w:name="_MON_1627496980"/>
-    <w:bookmarkEnd w:id="23"/>
+    <w:bookmarkStart w:id="22" w:name="_MON_1627496980"/>
+    <w:bookmarkEnd w:id="22"/>
     <w:p>
       <w:r>
         <w:object w:dxaOrig="9360" w:dyaOrig="6407" w14:anchorId="53999552">
           <v:shape id="_x0000_i1125" type="#_x0000_t75" style="width:468pt;height:320.35pt" o:ole="">
             <v:imagedata r:id="rId38" o:title=""/>
           </v:shape>
-          <o:OLEObject Type="Embed" ProgID="Word.Document.12" ShapeID="_x0000_i1125" DrawAspect="Content" ObjectID="_1627573914" r:id="rId39">
+          <o:OLEObject Type="Embed" ProgID="Word.Document.12" ShapeID="_x0000_i1125" DrawAspect="Content" ObjectID="_1627626396" r:id="rId39">
             <o:FieldCodes>\s</o:FieldCodes>
           </o:OLEObject>
         </w:object>
@@ -3526,15 +3506,15 @@
         <w:t xml:space="preserve"> package manager console.</w:t>
       </w:r>
     </w:p>
-    <w:bookmarkStart w:id="24" w:name="_MON_1627497091"/>
-    <w:bookmarkEnd w:id="24"/>
+    <w:bookmarkStart w:id="23" w:name="_MON_1627497091"/>
+    <w:bookmarkEnd w:id="23"/>
     <w:p>
       <w:r>
         <w:object w:dxaOrig="9360" w:dyaOrig="800" w14:anchorId="5E674FCE">
           <v:shape id="_x0000_i1129" type="#_x0000_t75" style="width:468pt;height:40pt" o:ole="">
             <v:imagedata r:id="rId40" o:title=""/>
           </v:shape>
-          <o:OLEObject Type="Embed" ProgID="Word.Document.12" ShapeID="_x0000_i1129" DrawAspect="Content" ObjectID="_1627573915" r:id="rId41">
+          <o:OLEObject Type="Embed" ProgID="Word.Document.12" ShapeID="_x0000_i1129" DrawAspect="Content" ObjectID="_1627626397" r:id="rId41">
             <o:FieldCodes>\s</o:FieldCodes>
           </o:OLEObject>
         </w:object>
@@ -3556,15 +3536,15 @@
         <w:t>` and update the dependency injection at the top of this file to reflect the user class.</w:t>
       </w:r>
     </w:p>
-    <w:bookmarkStart w:id="25" w:name="_MON_1627497917"/>
-    <w:bookmarkEnd w:id="25"/>
+    <w:bookmarkStart w:id="24" w:name="_MON_1627497917"/>
+    <w:bookmarkEnd w:id="24"/>
     <w:p>
       <w:r>
         <w:object w:dxaOrig="9360" w:dyaOrig="1290" w14:anchorId="2A0CFDA7">
           <v:shape id="_x0000_i1201" type="#_x0000_t75" style="width:468pt;height:64.5pt" o:ole="">
             <v:imagedata r:id="rId42" o:title=""/>
           </v:shape>
-          <o:OLEObject Type="Embed" ProgID="Word.Document.12" ShapeID="_x0000_i1201" DrawAspect="Content" ObjectID="_1627573916" r:id="rId43">
+          <o:OLEObject Type="Embed" ProgID="Word.Document.12" ShapeID="_x0000_i1201" DrawAspect="Content" ObjectID="_1627626398" r:id="rId43">
             <o:FieldCodes>\s</o:FieldCodes>
           </o:OLEObject>
         </w:object>
@@ -3605,15 +3585,15 @@
         <w:t xml:space="preserve"> file that we just scaffolded.</w:t>
       </w:r>
     </w:p>
-    <w:bookmarkStart w:id="26" w:name="_MON_1627498288"/>
-    <w:bookmarkEnd w:id="26"/>
+    <w:bookmarkStart w:id="25" w:name="_MON_1627498288"/>
+    <w:bookmarkEnd w:id="25"/>
     <w:p>
       <w:r>
         <w:object w:dxaOrig="9360" w:dyaOrig="640" w14:anchorId="4709722C">
           <v:shape id="_x0000_i1208" type="#_x0000_t75" style="width:468pt;height:32pt" o:ole="">
             <v:imagedata r:id="rId44" o:title=""/>
           </v:shape>
-          <o:OLEObject Type="Embed" ProgID="Word.Document.12" ShapeID="_x0000_i1208" DrawAspect="Content" ObjectID="_1627573917" r:id="rId45">
+          <o:OLEObject Type="Embed" ProgID="Word.Document.12" ShapeID="_x0000_i1208" DrawAspect="Content" ObjectID="_1627626399" r:id="rId45">
             <o:FieldCodes>\s</o:FieldCodes>
           </o:OLEObject>
         </w:object>
@@ -3633,15 +3613,15 @@
         <w:t>signs up will have Trainer access.</w:t>
       </w:r>
     </w:p>
-    <w:bookmarkStart w:id="27" w:name="_MON_1627498449"/>
-    <w:bookmarkEnd w:id="27"/>
+    <w:bookmarkStart w:id="26" w:name="_MON_1627498449"/>
+    <w:bookmarkEnd w:id="26"/>
     <w:p>
       <w:r>
         <w:object w:dxaOrig="9360" w:dyaOrig="1290" w14:anchorId="55802C32">
           <v:shape id="_x0000_i1211" type="#_x0000_t75" style="width:468pt;height:64.5pt" o:ole="">
             <v:imagedata r:id="rId46" o:title=""/>
           </v:shape>
-          <o:OLEObject Type="Embed" ProgID="Word.Document.12" ShapeID="_x0000_i1211" DrawAspect="Content" ObjectID="_1627573918" r:id="rId47">
+          <o:OLEObject Type="Embed" ProgID="Word.Document.12" ShapeID="_x0000_i1211" DrawAspect="Content" ObjectID="_1627626400" r:id="rId47">
             <o:FieldCodes>\s</o:FieldCodes>
           </o:OLEObject>
         </w:object>
@@ -3651,7 +3631,7 @@
       <w:pPr>
         <w:pStyle w:val="Heading2"/>
       </w:pPr>
-      <w:bookmarkStart w:id="28" w:name="_Toc16958954"/>
+      <w:bookmarkStart w:id="27" w:name="_Toc16958954"/>
       <w:r>
         <w:t xml:space="preserve">Step </w:t>
       </w:r>
@@ -3665,7 +3645,7 @@
       <w:r>
         <w:t>ViewModels</w:t>
       </w:r>
-      <w:bookmarkEnd w:id="28"/>
+      <w:bookmarkEnd w:id="27"/>
       <w:proofErr w:type="spellEnd"/>
     </w:p>
     <w:p>
@@ -3701,15 +3681,15 @@
       </w:r>
       <w:proofErr w:type="spellEnd"/>
     </w:p>
-    <w:bookmarkStart w:id="29" w:name="_MON_1627503837"/>
-    <w:bookmarkEnd w:id="29"/>
+    <w:bookmarkStart w:id="28" w:name="_MON_1627503837"/>
+    <w:bookmarkEnd w:id="28"/>
     <w:p>
       <w:r>
         <w:object w:dxaOrig="9360" w:dyaOrig="2892" w14:anchorId="745BBABB">
           <v:shape id="_x0000_i1255" type="#_x0000_t75" style="width:468pt;height:144.6pt" o:ole="">
             <v:imagedata r:id="rId48" o:title=""/>
           </v:shape>
-          <o:OLEObject Type="Embed" ProgID="Word.Document.12" ShapeID="_x0000_i1255" DrawAspect="Content" ObjectID="_1627573919" r:id="rId49">
+          <o:OLEObject Type="Embed" ProgID="Word.Document.12" ShapeID="_x0000_i1255" DrawAspect="Content" ObjectID="_1627626401" r:id="rId49">
             <o:FieldCodes>\s</o:FieldCodes>
           </o:OLEObject>
         </w:object>
@@ -3725,15 +3705,15 @@
       </w:r>
       <w:proofErr w:type="spellEnd"/>
     </w:p>
-    <w:bookmarkStart w:id="30" w:name="_MON_1627503921"/>
-    <w:bookmarkEnd w:id="30"/>
+    <w:bookmarkStart w:id="29" w:name="_MON_1627503921"/>
+    <w:bookmarkEnd w:id="29"/>
     <w:p>
       <w:r>
         <w:object w:dxaOrig="9360" w:dyaOrig="890" w14:anchorId="39783BB2">
           <v:shape id="_x0000_i1257" type="#_x0000_t75" style="width:468pt;height:44.5pt" o:ole="">
             <v:imagedata r:id="rId50" o:title=""/>
           </v:shape>
-          <o:OLEObject Type="Embed" ProgID="Word.Document.12" ShapeID="_x0000_i1257" DrawAspect="Content" ObjectID="_1627573920" r:id="rId51">
+          <o:OLEObject Type="Embed" ProgID="Word.Document.12" ShapeID="_x0000_i1257" DrawAspect="Content" ObjectID="_1627626402" r:id="rId51">
             <o:FieldCodes>\s</o:FieldCodes>
           </o:OLEObject>
         </w:object>
@@ -3755,15 +3735,15 @@
       </w:r>
       <w:proofErr w:type="spellEnd"/>
     </w:p>
-    <w:bookmarkStart w:id="31" w:name="_MON_1627504028"/>
-    <w:bookmarkEnd w:id="31"/>
+    <w:bookmarkStart w:id="30" w:name="_MON_1627504028"/>
+    <w:bookmarkEnd w:id="30"/>
     <w:p>
       <w:r>
         <w:object w:dxaOrig="9360" w:dyaOrig="2847" w14:anchorId="3DD59ECE">
           <v:shape id="_x0000_i1296" type="#_x0000_t75" style="width:468pt;height:142.35pt" o:ole="">
             <v:imagedata r:id="rId52" o:title=""/>
           </v:shape>
-          <o:OLEObject Type="Embed" ProgID="Word.Document.12" ShapeID="_x0000_i1296" DrawAspect="Content" ObjectID="_1627573921" r:id="rId53">
+          <o:OLEObject Type="Embed" ProgID="Word.Document.12" ShapeID="_x0000_i1296" DrawAspect="Content" ObjectID="_1627626403" r:id="rId53">
             <o:FieldCodes>\s</o:FieldCodes>
           </o:OLEObject>
         </w:object>
@@ -3779,15 +3759,15 @@
       </w:r>
       <w:proofErr w:type="spellEnd"/>
     </w:p>
-    <w:bookmarkStart w:id="32" w:name="_MON_1627504087"/>
-    <w:bookmarkEnd w:id="32"/>
+    <w:bookmarkStart w:id="31" w:name="_MON_1627504087"/>
+    <w:bookmarkEnd w:id="31"/>
     <w:p>
       <w:r>
         <w:object w:dxaOrig="9360" w:dyaOrig="890" w14:anchorId="38E12E5F">
           <v:shape id="_x0000_i1261" type="#_x0000_t75" style="width:468pt;height:44.5pt" o:ole="">
             <v:imagedata r:id="rId54" o:title=""/>
           </v:shape>
-          <o:OLEObject Type="Embed" ProgID="Word.Document.12" ShapeID="_x0000_i1261" DrawAspect="Content" ObjectID="_1627573922" r:id="rId55">
+          <o:OLEObject Type="Embed" ProgID="Word.Document.12" ShapeID="_x0000_i1261" DrawAspect="Content" ObjectID="_1627626404" r:id="rId55">
             <o:FieldCodes>\s</o:FieldCodes>
           </o:OLEObject>
         </w:object>
@@ -3803,15 +3783,15 @@
       </w:r>
       <w:proofErr w:type="spellEnd"/>
     </w:p>
-    <w:bookmarkStart w:id="33" w:name="_MON_1627504239"/>
-    <w:bookmarkEnd w:id="33"/>
+    <w:bookmarkStart w:id="32" w:name="_MON_1627504239"/>
+    <w:bookmarkEnd w:id="32"/>
     <w:p>
       <w:r>
         <w:object w:dxaOrig="9360" w:dyaOrig="2847" w14:anchorId="3F501513">
           <v:shape id="_x0000_i1298" type="#_x0000_t75" style="width:468pt;height:142.35pt" o:ole="">
             <v:imagedata r:id="rId56" o:title=""/>
           </v:shape>
-          <o:OLEObject Type="Embed" ProgID="Word.Document.12" ShapeID="_x0000_i1298" DrawAspect="Content" ObjectID="_1627573923" r:id="rId57">
+          <o:OLEObject Type="Embed" ProgID="Word.Document.12" ShapeID="_x0000_i1298" DrawAspect="Content" ObjectID="_1627626405" r:id="rId57">
             <o:FieldCodes>\s</o:FieldCodes>
           </o:OLEObject>
         </w:object>
@@ -3827,15 +3807,15 @@
       </w:r>
       <w:proofErr w:type="spellEnd"/>
     </w:p>
-    <w:bookmarkStart w:id="34" w:name="_MON_1627504796"/>
-    <w:bookmarkEnd w:id="34"/>
+    <w:bookmarkStart w:id="33" w:name="_MON_1627504796"/>
+    <w:bookmarkEnd w:id="33"/>
     <w:p>
       <w:r>
         <w:object w:dxaOrig="9360" w:dyaOrig="4009" w14:anchorId="7CD7E191">
           <v:shape id="_x0000_i1568" type="#_x0000_t75" style="width:468pt;height:200.45pt" o:ole="">
             <v:imagedata r:id="rId58" o:title=""/>
           </v:shape>
-          <o:OLEObject Type="Embed" ProgID="Word.Document.12" ShapeID="_x0000_i1568" DrawAspect="Content" ObjectID="_1627573924" r:id="rId59">
+          <o:OLEObject Type="Embed" ProgID="Word.Document.12" ShapeID="_x0000_i1568" DrawAspect="Content" ObjectID="_1627626406" r:id="rId59">
             <o:FieldCodes>\s</o:FieldCodes>
           </o:OLEObject>
         </w:object>
@@ -3858,15 +3838,15 @@
       </w:r>
       <w:proofErr w:type="spellEnd"/>
     </w:p>
-    <w:bookmarkStart w:id="35" w:name="_MON_1627504958"/>
-    <w:bookmarkEnd w:id="35"/>
+    <w:bookmarkStart w:id="34" w:name="_MON_1627504958"/>
+    <w:bookmarkEnd w:id="34"/>
     <w:p>
       <w:r>
         <w:object w:dxaOrig="9360" w:dyaOrig="3070" w14:anchorId="2476E741">
           <v:shape id="_x0000_i1570" type="#_x0000_t75" style="width:468pt;height:153.5pt" o:ole="">
             <v:imagedata r:id="rId60" o:title=""/>
           </v:shape>
-          <o:OLEObject Type="Embed" ProgID="Word.Document.12" ShapeID="_x0000_i1570" DrawAspect="Content" ObjectID="_1627573925" r:id="rId61">
+          <o:OLEObject Type="Embed" ProgID="Word.Document.12" ShapeID="_x0000_i1570" DrawAspect="Content" ObjectID="_1627626407" r:id="rId61">
             <o:FieldCodes>\s</o:FieldCodes>
           </o:OLEObject>
         </w:object>
@@ -3877,7 +3857,7 @@
       <w:pPr>
         <w:pStyle w:val="Heading2"/>
       </w:pPr>
-      <w:bookmarkStart w:id="36" w:name="_Toc16958955"/>
+      <w:bookmarkStart w:id="35" w:name="_Toc16958955"/>
       <w:r>
         <w:t xml:space="preserve">Step </w:t>
       </w:r>
@@ -3891,7 +3871,7 @@
       <w:r>
         <w:t>AutoMapper</w:t>
       </w:r>
-      <w:bookmarkEnd w:id="36"/>
+      <w:bookmarkEnd w:id="35"/>
       <w:proofErr w:type="spellEnd"/>
       <w:r>
         <w:t xml:space="preserve"> </w:t>
@@ -4071,12 +4051,10 @@
               <w:t xml:space="preserve">Install-Package </w:t>
             </w:r>
             <w:proofErr w:type="spellStart"/>
-            <w:proofErr w:type="gramStart"/>
             <w:r>
               <w:t>AutoMapper.Extensions.Microsoft.DependencyInjection</w:t>
             </w:r>
             <w:proofErr w:type="spellEnd"/>
-            <w:proofErr w:type="gramEnd"/>
             <w:r>
               <w:t xml:space="preserve"> -Version </w:t>
             </w:r>
@@ -4119,12 +4097,10 @@
               <w:t xml:space="preserve">dotnet add package </w:t>
             </w:r>
             <w:proofErr w:type="spellStart"/>
-            <w:proofErr w:type="gramStart"/>
             <w:r>
               <w:t>AutoMapper.Extensions.Microsoft.DependencyInjection</w:t>
             </w:r>
             <w:proofErr w:type="spellEnd"/>
-            <w:proofErr w:type="gramEnd"/>
             <w:r>
               <w:t xml:space="preserve"> --version </w:t>
             </w:r>
@@ -4175,12 +4151,10 @@
               <w:t xml:space="preserve"> Include="</w:t>
             </w:r>
             <w:proofErr w:type="spellStart"/>
-            <w:proofErr w:type="gramStart"/>
             <w:r>
               <w:t>AutoMapper.Extensions.Microsoft.DependencyInjection</w:t>
             </w:r>
             <w:proofErr w:type="spellEnd"/>
-            <w:proofErr w:type="gramEnd"/>
             <w:r>
               <w:t>" Version="</w:t>
             </w:r>
@@ -4247,15 +4221,15 @@
         <w:t xml:space="preserve"> interface from any constructor you inject it into.</w:t>
       </w:r>
     </w:p>
-    <w:bookmarkStart w:id="37" w:name="_MON_1627506906"/>
-    <w:bookmarkEnd w:id="37"/>
+    <w:bookmarkStart w:id="36" w:name="_MON_1627506906"/>
+    <w:bookmarkEnd w:id="36"/>
     <w:p>
       <w:r>
         <w:object w:dxaOrig="9360" w:dyaOrig="622" w14:anchorId="2B951A16">
           <v:shape id="_x0000_i1284" type="#_x0000_t75" style="width:468pt;height:31.1pt" o:ole="">
             <v:imagedata r:id="rId62" o:title=""/>
           </v:shape>
-          <o:OLEObject Type="Embed" ProgID="Word.Document.12" ShapeID="_x0000_i1284" DrawAspect="Content" ObjectID="_1627573926" r:id="rId63">
+          <o:OLEObject Type="Embed" ProgID="Word.Document.12" ShapeID="_x0000_i1284" DrawAspect="Content" ObjectID="_1627626408" r:id="rId63">
             <o:FieldCodes>\s</o:FieldCodes>
           </o:OLEObject>
         </w:object>
@@ -4298,15 +4272,15 @@
       </w:r>
       <w:proofErr w:type="spellEnd"/>
     </w:p>
-    <w:bookmarkStart w:id="38" w:name="_MON_1627533390"/>
-    <w:bookmarkEnd w:id="38"/>
+    <w:bookmarkStart w:id="37" w:name="_MON_1627533390"/>
+    <w:bookmarkEnd w:id="37"/>
     <w:p>
       <w:r>
         <w:object w:dxaOrig="9360" w:dyaOrig="6852" w14:anchorId="532E18DC">
           <v:shape id="_x0000_i1286" type="#_x0000_t75" style="width:468pt;height:342.6pt" o:ole="">
             <v:imagedata r:id="rId64" o:title=""/>
           </v:shape>
-          <o:OLEObject Type="Embed" ProgID="Word.Document.12" ShapeID="_x0000_i1286" DrawAspect="Content" ObjectID="_1627573927" r:id="rId65">
+          <o:OLEObject Type="Embed" ProgID="Word.Document.12" ShapeID="_x0000_i1286" DrawAspect="Content" ObjectID="_1627626409" r:id="rId65">
             <o:FieldCodes>\s</o:FieldCodes>
           </o:OLEObject>
         </w:object>
@@ -4319,15 +4293,15 @@
       </w:r>
       <w:proofErr w:type="spellEnd"/>
     </w:p>
-    <w:bookmarkStart w:id="39" w:name="_MON_1627533634"/>
-    <w:bookmarkEnd w:id="39"/>
+    <w:bookmarkStart w:id="38" w:name="_MON_1627533634"/>
+    <w:bookmarkEnd w:id="38"/>
     <w:p>
       <w:r>
         <w:object w:dxaOrig="9360" w:dyaOrig="4004" w14:anchorId="7E0890ED">
-          <v:shape id="_x0000_i1288" type="#_x0000_t75" style="width:468pt;height:199.9pt" o:ole="">
+          <v:shape id="_x0000_i1288" type="#_x0000_t75" style="width:468pt;height:200.2pt" o:ole="">
             <v:imagedata r:id="rId66" o:title=""/>
           </v:shape>
-          <o:OLEObject Type="Embed" ProgID="Word.Document.12" ShapeID="_x0000_i1288" DrawAspect="Content" ObjectID="_1627573928" r:id="rId67">
+          <o:OLEObject Type="Embed" ProgID="Word.Document.12" ShapeID="_x0000_i1288" DrawAspect="Content" ObjectID="_1627626410" r:id="rId67">
             <o:FieldCodes>\s</o:FieldCodes>
           </o:OLEObject>
         </w:object>
@@ -4346,15 +4320,15 @@
       </w:r>
       <w:proofErr w:type="spellEnd"/>
     </w:p>
-    <w:bookmarkStart w:id="40" w:name="_MON_1627534414"/>
-    <w:bookmarkEnd w:id="40"/>
+    <w:bookmarkStart w:id="39" w:name="_MON_1627534414"/>
+    <w:bookmarkEnd w:id="39"/>
     <w:p>
       <w:r>
         <w:object w:dxaOrig="9360" w:dyaOrig="4404" w14:anchorId="15991476">
-          <v:shape id="_x0000_i1300" type="#_x0000_t75" style="width:468pt;height:219.85pt" o:ole="">
+          <v:shape id="_x0000_i1300" type="#_x0000_t75" style="width:468pt;height:220.2pt" o:ole="">
             <v:imagedata r:id="rId68" o:title=""/>
           </v:shape>
-          <o:OLEObject Type="Embed" ProgID="Word.Document.12" ShapeID="_x0000_i1300" DrawAspect="Content" ObjectID="_1627573929" r:id="rId69">
+          <o:OLEObject Type="Embed" ProgID="Word.Document.12" ShapeID="_x0000_i1300" DrawAspect="Content" ObjectID="_1627626411" r:id="rId69">
             <o:FieldCodes>\s</o:FieldCodes>
           </o:OLEObject>
         </w:object>
@@ -4365,11 +4339,11 @@
       <w:pPr>
         <w:pStyle w:val="Heading2"/>
       </w:pPr>
-      <w:bookmarkStart w:id="41" w:name="_Toc16958956"/>
+      <w:bookmarkStart w:id="40" w:name="_Toc16958956"/>
       <w:r>
         <w:t>Step 5 – Repository Layer</w:t>
       </w:r>
-      <w:bookmarkEnd w:id="41"/>
+      <w:bookmarkEnd w:id="40"/>
     </w:p>
     <w:p>
       <w:r>
@@ -4386,15 +4360,15 @@
       </w:r>
       <w:proofErr w:type="spellEnd"/>
     </w:p>
-    <w:bookmarkStart w:id="42" w:name="_MON_1627537338"/>
-    <w:bookmarkEnd w:id="42"/>
+    <w:bookmarkStart w:id="41" w:name="_MON_1627537338"/>
+    <w:bookmarkEnd w:id="41"/>
     <w:p>
       <w:r>
         <w:object w:dxaOrig="9360" w:dyaOrig="4182" w14:anchorId="09CE2057">
           <v:shape id="_x0000_i1408" type="#_x0000_t75" style="width:468pt;height:209.1pt" o:ole="">
             <v:imagedata r:id="rId70" o:title=""/>
           </v:shape>
-          <o:OLEObject Type="Embed" ProgID="Word.Document.12" ShapeID="_x0000_i1408" DrawAspect="Content" ObjectID="_1627573930" r:id="rId71">
+          <o:OLEObject Type="Embed" ProgID="Word.Document.12" ShapeID="_x0000_i1408" DrawAspect="Content" ObjectID="_1627626412" r:id="rId71">
             <o:FieldCodes>\s</o:FieldCodes>
           </o:OLEObject>
         </w:object>
@@ -4413,29 +4387,29 @@
       </w:r>
       <w:proofErr w:type="spellEnd"/>
     </w:p>
-    <w:bookmarkStart w:id="43" w:name="_MON_1627537266"/>
+    <w:bookmarkStart w:id="42" w:name="_MON_1627537266"/>
+    <w:bookmarkEnd w:id="42"/>
+    <w:p>
+      <w:r>
+        <w:object w:dxaOrig="9360" w:dyaOrig="8631" w14:anchorId="260DB6E5">
+          <v:shape id="_x0000_i1412" type="#_x0000_t75" style="width:468pt;height:431.55pt" o:ole="">
+            <v:imagedata r:id="rId72" o:title=""/>
+          </v:shape>
+          <o:OLEObject Type="Embed" ProgID="Word.Document.12" ShapeID="_x0000_i1412" DrawAspect="Content" ObjectID="_1627626413" r:id="rId73">
+            <o:FieldCodes>\s</o:FieldCodes>
+          </o:OLEObject>
+        </w:object>
+      </w:r>
+    </w:p>
+    <w:bookmarkStart w:id="43" w:name="_MON_1627537302"/>
     <w:bookmarkEnd w:id="43"/>
     <w:p>
       <w:r>
-        <w:object w:dxaOrig="9360" w:dyaOrig="8631" w14:anchorId="260DB6E5">
-          <v:shape id="_x0000_i1412" type="#_x0000_t75" style="width:468pt;height:431.25pt" o:ole="">
-            <v:imagedata r:id="rId72" o:title=""/>
-          </v:shape>
-          <o:OLEObject Type="Embed" ProgID="Word.Document.12" ShapeID="_x0000_i1412" DrawAspect="Content" ObjectID="_1627573931" r:id="rId73">
-            <o:FieldCodes>\s</o:FieldCodes>
-          </o:OLEObject>
-        </w:object>
-      </w:r>
-    </w:p>
-    <w:bookmarkStart w:id="44" w:name="_MON_1627537302"/>
-    <w:bookmarkEnd w:id="44"/>
-    <w:p>
-      <w:r>
         <w:object w:dxaOrig="9360" w:dyaOrig="7074" w14:anchorId="262DC062">
-          <v:shape id="_x0000_i1406" type="#_x0000_t75" style="width:468pt;height:353.85pt" o:ole="">
+          <v:shape id="_x0000_i1406" type="#_x0000_t75" style="width:468pt;height:353.7pt" o:ole="">
             <v:imagedata r:id="rId74" o:title=""/>
           </v:shape>
-          <o:OLEObject Type="Embed" ProgID="Word.Document.12" ShapeID="_x0000_i1406" DrawAspect="Content" ObjectID="_1627573932" r:id="rId75">
+          <o:OLEObject Type="Embed" ProgID="Word.Document.12" ShapeID="_x0000_i1406" DrawAspect="Content" ObjectID="_1627626414" r:id="rId75">
             <o:FieldCodes>\s</o:FieldCodes>
           </o:OLEObject>
         </w:object>
@@ -4448,14 +4422,14 @@
       <w:r>
         <w:br/>
       </w:r>
-      <w:bookmarkStart w:id="45" w:name="_MON_1627537493"/>
-      <w:bookmarkEnd w:id="45"/>
+      <w:bookmarkStart w:id="44" w:name="_MON_1627537493"/>
+      <w:bookmarkEnd w:id="44"/>
       <w:r>
         <w:object w:dxaOrig="9360" w:dyaOrig="845" w14:anchorId="67E0A1F0">
-          <v:shape id="_x0000_i1402" type="#_x0000_t75" style="width:468pt;height:42.15pt" o:ole="">
+          <v:shape id="_x0000_i1402" type="#_x0000_t75" style="width:468pt;height:42.25pt" o:ole="">
             <v:imagedata r:id="rId76" o:title=""/>
           </v:shape>
-          <o:OLEObject Type="Embed" ProgID="Word.Document.12" ShapeID="_x0000_i1402" DrawAspect="Content" ObjectID="_1627573933" r:id="rId77">
+          <o:OLEObject Type="Embed" ProgID="Word.Document.12" ShapeID="_x0000_i1402" DrawAspect="Content" ObjectID="_1627626415" r:id="rId77">
             <o:FieldCodes>\s</o:FieldCodes>
           </o:OLEObject>
         </w:object>
@@ -4465,7 +4439,7 @@
       <w:pPr>
         <w:pStyle w:val="Heading2"/>
       </w:pPr>
-      <w:bookmarkStart w:id="46" w:name="_Toc16958957"/>
+      <w:bookmarkStart w:id="45" w:name="_Toc16958957"/>
       <w:r>
         <w:t xml:space="preserve">Step 6 – Create the </w:t>
       </w:r>
@@ -4473,7 +4447,7 @@
       <w:r>
         <w:t>ViewComponents</w:t>
       </w:r>
-      <w:bookmarkEnd w:id="46"/>
+      <w:bookmarkEnd w:id="45"/>
       <w:proofErr w:type="spellEnd"/>
     </w:p>
     <w:p>
@@ -4530,128 +4504,128 @@
       </w:r>
       <w:proofErr w:type="spellEnd"/>
     </w:p>
-    <w:bookmarkStart w:id="47" w:name="_MON_1627541868"/>
+    <w:bookmarkStart w:id="46" w:name="_MON_1627541868"/>
+    <w:bookmarkEnd w:id="46"/>
+    <w:p>
+      <w:r>
+        <w:object w:dxaOrig="9360" w:dyaOrig="5962" w14:anchorId="648D6D8B">
+          <v:shape id="_x0000_i1557" type="#_x0000_t75" style="width:468pt;height:298.1pt" o:ole="">
+            <v:imagedata r:id="rId78" o:title=""/>
+          </v:shape>
+          <o:OLEObject Type="Embed" ProgID="Word.Document.12" ShapeID="_x0000_i1557" DrawAspect="Content" ObjectID="_1627626416" r:id="rId79">
+            <o:FieldCodes>\s</o:FieldCodes>
+          </o:OLEObject>
+        </w:object>
+      </w:r>
+    </w:p>
+    <w:p>
+      <w:r>
+        <w:t xml:space="preserve">Modify </w:t>
+      </w:r>
+      <w:proofErr w:type="spellStart"/>
+      <w:r>
+        <w:t>ExerciseProfile.cs</w:t>
+      </w:r>
+      <w:proofErr w:type="spellEnd"/>
+      <w:r>
+        <w:t xml:space="preserve"> to include an additional mapper from Exercise to </w:t>
+      </w:r>
+      <w:proofErr w:type="spellStart"/>
+      <w:r>
+        <w:t>SelectListItem</w:t>
+      </w:r>
+      <w:proofErr w:type="spellEnd"/>
+      <w:r>
+        <w:t>.</w:t>
+      </w:r>
+    </w:p>
+    <w:bookmarkStart w:id="47" w:name="_MON_1627541851"/>
     <w:bookmarkEnd w:id="47"/>
     <w:p>
       <w:r>
-        <w:object w:dxaOrig="9360" w:dyaOrig="5962" w14:anchorId="648D6D8B">
-          <v:shape id="_x0000_i1557" type="#_x0000_t75" style="width:468pt;height:297.95pt" o:ole="">
-            <v:imagedata r:id="rId78" o:title=""/>
-          </v:shape>
-          <o:OLEObject Type="Embed" ProgID="Word.Document.12" ShapeID="_x0000_i1557" DrawAspect="Content" ObjectID="_1627573934" r:id="rId79">
-            <o:FieldCodes>\s</o:FieldCodes>
-          </o:OLEObject>
-        </w:object>
-      </w:r>
-    </w:p>
-    <w:p>
-      <w:r>
-        <w:t xml:space="preserve">Modify </w:t>
-      </w:r>
-      <w:proofErr w:type="spellStart"/>
-      <w:r>
-        <w:t>ExerciseProfile.cs</w:t>
-      </w:r>
-      <w:proofErr w:type="spellEnd"/>
-      <w:r>
-        <w:t xml:space="preserve"> to include an additional mapper from Exercise to </w:t>
-      </w:r>
-      <w:proofErr w:type="spellStart"/>
-      <w:r>
-        <w:t>SelectListItem</w:t>
+        <w:object w:dxaOrig="9360" w:dyaOrig="845" w14:anchorId="0F1429ED">
+          <v:shape id="_x0000_i1554" type="#_x0000_t75" style="width:468pt;height:42.25pt" o:ole="">
+            <v:imagedata r:id="rId80" o:title=""/>
+          </v:shape>
+          <o:OLEObject Type="Embed" ProgID="Word.Document.12" ShapeID="_x0000_i1554" DrawAspect="Content" ObjectID="_1627626417" r:id="rId81">
+            <o:FieldCodes>\s</o:FieldCodes>
+          </o:OLEObject>
+        </w:object>
+      </w:r>
+    </w:p>
+    <w:p>
+      <w:r>
+        <w:t xml:space="preserve">Create a new folder named Components in </w:t>
+      </w:r>
+      <w:proofErr w:type="spellStart"/>
+      <w:r>
+        <w:t>RoutineCatalogue.MVC</w:t>
+      </w:r>
+      <w:proofErr w:type="spellEnd"/>
+      <w:r>
+        <w:t xml:space="preserve">/Views/Shared then Create a new folder inside of Components named </w:t>
+      </w:r>
+      <w:proofErr w:type="spellStart"/>
+      <w:r>
+        <w:t>ExerciseList</w:t>
+      </w:r>
+      <w:proofErr w:type="spellEnd"/>
+      <w:r>
+        <w:t xml:space="preserve">, then create a new View in that folder named </w:t>
+      </w:r>
+      <w:proofErr w:type="spellStart"/>
+      <w:r>
+        <w:t>Default.cshtml</w:t>
       </w:r>
       <w:proofErr w:type="spellEnd"/>
       <w:r>
         <w:t>.</w:t>
       </w:r>
     </w:p>
-    <w:bookmarkStart w:id="48" w:name="_MON_1627541851"/>
+    <w:bookmarkStart w:id="48" w:name="_MON_1627542128"/>
     <w:bookmarkEnd w:id="48"/>
     <w:p>
       <w:r>
-        <w:object w:dxaOrig="9360" w:dyaOrig="845" w14:anchorId="0F1429ED">
-          <v:shape id="_x0000_i1554" type="#_x0000_t75" style="width:468pt;height:42.15pt" o:ole="">
-            <v:imagedata r:id="rId80" o:title=""/>
-          </v:shape>
-          <o:OLEObject Type="Embed" ProgID="Word.Document.12" ShapeID="_x0000_i1554" DrawAspect="Content" ObjectID="_1627573935" r:id="rId81">
-            <o:FieldCodes>\s</o:FieldCodes>
-          </o:OLEObject>
-        </w:object>
-      </w:r>
-    </w:p>
-    <w:p>
-      <w:r>
-        <w:t xml:space="preserve">Create a new folder named Components in </w:t>
-      </w:r>
-      <w:proofErr w:type="spellStart"/>
-      <w:r>
-        <w:t>RoutineCatalogue.MVC</w:t>
-      </w:r>
-      <w:proofErr w:type="spellEnd"/>
-      <w:r>
-        <w:t xml:space="preserve">/Views/Shared then Create a new folder inside of Components named </w:t>
-      </w:r>
-      <w:proofErr w:type="spellStart"/>
-      <w:r>
-        <w:t>ExerciseList</w:t>
-      </w:r>
-      <w:proofErr w:type="spellEnd"/>
-      <w:r>
-        <w:t xml:space="preserve">, then create a new View in that folder named </w:t>
-      </w:r>
-      <w:proofErr w:type="spellStart"/>
-      <w:r>
-        <w:t>Default.cshtml</w:t>
-      </w:r>
-      <w:proofErr w:type="spellEnd"/>
-      <w:r>
-        <w:t>.</w:t>
-      </w:r>
-    </w:p>
-    <w:bookmarkStart w:id="49" w:name="_MON_1627542128"/>
+        <w:object w:dxaOrig="9360" w:dyaOrig="5517" w14:anchorId="1FEF44CD">
+          <v:shape id="_x0000_i1561" type="#_x0000_t75" style="width:468pt;height:275.85pt" o:ole="">
+            <v:imagedata r:id="rId82" o:title=""/>
+          </v:shape>
+          <o:OLEObject Type="Embed" ProgID="Word.Document.12" ShapeID="_x0000_i1561" DrawAspect="Content" ObjectID="_1627626418" r:id="rId83">
+            <o:FieldCodes>\s</o:FieldCodes>
+          </o:OLEObject>
+        </w:object>
+      </w:r>
+    </w:p>
+    <w:p>
+      <w:r>
+        <w:t xml:space="preserve">Create Class </w:t>
+      </w:r>
+      <w:proofErr w:type="spellStart"/>
+      <w:r>
+        <w:t>SetListViewComponent.cs</w:t>
+      </w:r>
+      <w:proofErr w:type="spellEnd"/>
+      <w:r>
+        <w:t xml:space="preserve"> inside the </w:t>
+      </w:r>
+      <w:proofErr w:type="spellStart"/>
+      <w:r>
+        <w:t>ViewComponents</w:t>
+      </w:r>
+      <w:proofErr w:type="spellEnd"/>
+      <w:r>
+        <w:t xml:space="preserve"> Folder</w:t>
+      </w:r>
+    </w:p>
+    <w:bookmarkStart w:id="49" w:name="_MON_1627543478"/>
     <w:bookmarkEnd w:id="49"/>
     <w:p>
       <w:r>
-        <w:object w:dxaOrig="9360" w:dyaOrig="5517" w14:anchorId="1FEF44CD">
-          <v:shape id="_x0000_i1561" type="#_x0000_t75" style="width:468pt;height:275.75pt" o:ole="">
-            <v:imagedata r:id="rId82" o:title=""/>
-          </v:shape>
-          <o:OLEObject Type="Embed" ProgID="Word.Document.12" ShapeID="_x0000_i1561" DrawAspect="Content" ObjectID="_1627573936" r:id="rId83">
-            <o:FieldCodes>\s</o:FieldCodes>
-          </o:OLEObject>
-        </w:object>
-      </w:r>
-    </w:p>
-    <w:p>
-      <w:r>
-        <w:t xml:space="preserve">Create Class </w:t>
-      </w:r>
-      <w:proofErr w:type="spellStart"/>
-      <w:r>
-        <w:t>SetListViewComponent.cs</w:t>
-      </w:r>
-      <w:proofErr w:type="spellEnd"/>
-      <w:r>
-        <w:t xml:space="preserve"> inside the </w:t>
-      </w:r>
-      <w:proofErr w:type="spellStart"/>
-      <w:r>
-        <w:t>ViewComponents</w:t>
-      </w:r>
-      <w:proofErr w:type="spellEnd"/>
-      <w:r>
-        <w:t xml:space="preserve"> Folder</w:t>
-      </w:r>
-    </w:p>
-    <w:bookmarkStart w:id="50" w:name="_MON_1627543478"/>
-    <w:bookmarkEnd w:id="50"/>
-    <w:p>
-      <w:r>
         <w:object w:dxaOrig="9360" w:dyaOrig="6184" w14:anchorId="7B16D3E8">
-          <v:shape id="_x0000_i1563" type="#_x0000_t75" style="width:468pt;height:309.45pt" o:ole="">
+          <v:shape id="_x0000_i1563" type="#_x0000_t75" style="width:468pt;height:309.2pt" o:ole="">
             <v:imagedata r:id="rId84" o:title=""/>
           </v:shape>
-          <o:OLEObject Type="Embed" ProgID="Word.Document.12" ShapeID="_x0000_i1563" DrawAspect="Content" ObjectID="_1627573937" r:id="rId85">
+          <o:OLEObject Type="Embed" ProgID="Word.Document.12" ShapeID="_x0000_i1563" DrawAspect="Content" ObjectID="_1627626419" r:id="rId85">
             <o:FieldCodes>\s</o:FieldCodes>
           </o:OLEObject>
         </w:object>
@@ -4684,29 +4658,29 @@
         <w:t>.</w:t>
       </w:r>
     </w:p>
-    <w:bookmarkStart w:id="51" w:name="_MON_1627546543"/>
+    <w:bookmarkStart w:id="50" w:name="_MON_1627546543"/>
+    <w:bookmarkEnd w:id="50"/>
+    <w:p>
+      <w:r>
+        <w:object w:dxaOrig="9360" w:dyaOrig="8899" w14:anchorId="7C0644D1">
+          <v:shape id="_x0000_i1579" type="#_x0000_t75" style="width:468pt;height:444.95pt" o:ole="">
+            <v:imagedata r:id="rId86" o:title=""/>
+          </v:shape>
+          <o:OLEObject Type="Embed" ProgID="Word.Document.12" ShapeID="_x0000_i1579" DrawAspect="Content" ObjectID="_1627626420" r:id="rId87">
+            <o:FieldCodes>\s</o:FieldCodes>
+          </o:OLEObject>
+        </w:object>
+      </w:r>
+    </w:p>
+    <w:bookmarkStart w:id="51" w:name="_MON_1627546668"/>
     <w:bookmarkEnd w:id="51"/>
     <w:p>
       <w:r>
-        <w:object w:dxaOrig="9360" w:dyaOrig="8899" w14:anchorId="7C0644D1">
-          <v:shape id="_x0000_i1579" type="#_x0000_t75" style="width:468pt;height:445pt" o:ole="">
-            <v:imagedata r:id="rId86" o:title=""/>
-          </v:shape>
-          <o:OLEObject Type="Embed" ProgID="Word.Document.12" ShapeID="_x0000_i1579" DrawAspect="Content" ObjectID="_1627573938" r:id="rId87">
-            <o:FieldCodes>\s</o:FieldCodes>
-          </o:OLEObject>
-        </w:object>
-      </w:r>
-    </w:p>
-    <w:bookmarkStart w:id="52" w:name="_MON_1627546668"/>
-    <w:bookmarkEnd w:id="52"/>
-    <w:p>
-      <w:r>
         <w:object w:dxaOrig="9360" w:dyaOrig="4627" w14:anchorId="3F37A8C8">
-          <v:shape id="_x0000_i1583" type="#_x0000_t75" style="width:468pt;height:231.3pt" o:ole="">
+          <v:shape id="_x0000_i1583" type="#_x0000_t75" style="width:468pt;height:231.35pt" o:ole="">
             <v:imagedata r:id="rId88" o:title=""/>
           </v:shape>
-          <o:OLEObject Type="Embed" ProgID="Word.Document.12" ShapeID="_x0000_i1583" DrawAspect="Content" ObjectID="_1627573939" r:id="rId89">
+          <o:OLEObject Type="Embed" ProgID="Word.Document.12" ShapeID="_x0000_i1583" DrawAspect="Content" ObjectID="_1627626421" r:id="rId89">
             <o:FieldCodes>\s</o:FieldCodes>
           </o:OLEObject>
         </w:object>
@@ -4716,7 +4690,7 @@
       <w:pPr>
         <w:pStyle w:val="Heading2"/>
       </w:pPr>
-      <w:bookmarkStart w:id="53" w:name="_Toc16958958"/>
+      <w:bookmarkStart w:id="52" w:name="_Toc16958958"/>
       <w:r>
         <w:t xml:space="preserve">Step </w:t>
       </w:r>
@@ -4726,16 +4700,11 @@
       <w:r>
         <w:t xml:space="preserve"> – Creating the Controllers</w:t>
       </w:r>
-      <w:bookmarkEnd w:id="53"/>
-    </w:p>
-    <w:p>
-      <w:proofErr w:type="gramStart"/>
-      <w:r>
-        <w:t>All of</w:t>
-      </w:r>
-      <w:proofErr w:type="gramEnd"/>
-      <w:r>
-        <w:t xml:space="preserve"> our controllers will inherit from Controller.</w:t>
+      <w:bookmarkEnd w:id="52"/>
+    </w:p>
+    <w:p>
+      <w:r>
+        <w:t>All of our controllers will inherit from Controller.</w:t>
       </w:r>
     </w:p>
     <w:p>
@@ -4759,55 +4728,55 @@
         <w:t>Dependency Injection</w:t>
       </w:r>
     </w:p>
-    <w:bookmarkStart w:id="54" w:name="_MON_1627547114"/>
+    <w:bookmarkStart w:id="53" w:name="_MON_1627547114"/>
+    <w:bookmarkEnd w:id="53"/>
+    <w:p>
+      <w:r>
+        <w:object w:dxaOrig="9360" w:dyaOrig="1290" w14:anchorId="015C0A5F">
+          <v:shape id="_x0000_i1670" type="#_x0000_t75" style="width:468pt;height:64.5pt" o:ole="">
+            <v:imagedata r:id="rId90" o:title=""/>
+          </v:shape>
+          <o:OLEObject Type="Embed" ProgID="Word.Document.12" ShapeID="_x0000_i1670" DrawAspect="Content" ObjectID="_1627626422" r:id="rId91">
+            <o:FieldCodes>\s</o:FieldCodes>
+          </o:OLEObject>
+        </w:object>
+      </w:r>
+    </w:p>
+    <w:p>
+      <w:r>
+        <w:t>Get</w:t>
+      </w:r>
+    </w:p>
+    <w:bookmarkStart w:id="54" w:name="_MON_1627547202"/>
     <w:bookmarkEnd w:id="54"/>
     <w:p>
       <w:r>
-        <w:object w:dxaOrig="9360" w:dyaOrig="1290" w14:anchorId="015C0A5F">
-          <v:shape id="_x0000_i1670" type="#_x0000_t75" style="width:468pt;height:64.35pt" o:ole="">
-            <v:imagedata r:id="rId90" o:title=""/>
-          </v:shape>
-          <o:OLEObject Type="Embed" ProgID="Word.Document.12" ShapeID="_x0000_i1670" DrawAspect="Content" ObjectID="_1627573940" r:id="rId91">
-            <o:FieldCodes>\s</o:FieldCodes>
-          </o:OLEObject>
-        </w:object>
-      </w:r>
-    </w:p>
-    <w:p>
-      <w:r>
-        <w:t>Get</w:t>
-      </w:r>
-    </w:p>
-    <w:bookmarkStart w:id="55" w:name="_MON_1627547202"/>
+        <w:object w:dxaOrig="9360" w:dyaOrig="1735" w14:anchorId="324517DA">
+          <v:shape id="_x0000_i1674" type="#_x0000_t75" style="width:468pt;height:86.75pt" o:ole="">
+            <v:imagedata r:id="rId92" o:title=""/>
+          </v:shape>
+          <o:OLEObject Type="Embed" ProgID="Word.Document.12" ShapeID="_x0000_i1674" DrawAspect="Content" ObjectID="_1627626423" r:id="rId93">
+            <o:FieldCodes>\s</o:FieldCodes>
+          </o:OLEObject>
+        </w:object>
+      </w:r>
+    </w:p>
+    <w:p>
+      <w:proofErr w:type="spellStart"/>
+      <w:r>
+        <w:t>GetAll</w:t>
+      </w:r>
+      <w:proofErr w:type="spellEnd"/>
+    </w:p>
+    <w:bookmarkStart w:id="55" w:name="_MON_1627547182"/>
     <w:bookmarkEnd w:id="55"/>
     <w:p>
       <w:r>
-        <w:object w:dxaOrig="9360" w:dyaOrig="1735" w14:anchorId="324517DA">
-          <v:shape id="_x0000_i1674" type="#_x0000_t75" style="width:468pt;height:86.55pt" o:ole="">
-            <v:imagedata r:id="rId92" o:title=""/>
-          </v:shape>
-          <o:OLEObject Type="Embed" ProgID="Word.Document.12" ShapeID="_x0000_i1674" DrawAspect="Content" ObjectID="_1627573941" r:id="rId93">
-            <o:FieldCodes>\s</o:FieldCodes>
-          </o:OLEObject>
-        </w:object>
-      </w:r>
-    </w:p>
-    <w:p>
-      <w:proofErr w:type="spellStart"/>
-      <w:r>
-        <w:t>GetAll</w:t>
-      </w:r>
-      <w:proofErr w:type="spellEnd"/>
-    </w:p>
-    <w:bookmarkStart w:id="56" w:name="_MON_1627547182"/>
-    <w:bookmarkEnd w:id="56"/>
-    <w:p>
-      <w:r>
         <w:object w:dxaOrig="9360" w:dyaOrig="1068" w14:anchorId="2F9ABC71">
-          <v:shape id="_x0000_i2324" type="#_x0000_t75" style="width:468pt;height:53.6pt" o:ole="">
+          <v:shape id="_x0000_i2324" type="#_x0000_t75" style="width:468pt;height:53.4pt" o:ole="">
             <v:imagedata r:id="rId94" o:title=""/>
           </v:shape>
-          <o:OLEObject Type="Embed" ProgID="Word.Document.12" ShapeID="_x0000_i2324" DrawAspect="Content" ObjectID="_1627573942" r:id="rId95">
+          <o:OLEObject Type="Embed" ProgID="Word.Document.12" ShapeID="_x0000_i2324" DrawAspect="Content" ObjectID="_1627626424" r:id="rId95">
             <o:FieldCodes>\s</o:FieldCodes>
           </o:OLEObject>
         </w:object>
@@ -4824,53 +4793,53 @@
         <w:t>Post</w:t>
       </w:r>
     </w:p>
-    <w:bookmarkStart w:id="57" w:name="_MON_1627547230"/>
+    <w:bookmarkStart w:id="56" w:name="_MON_1627547230"/>
+    <w:bookmarkEnd w:id="56"/>
+    <w:p>
+      <w:r>
+        <w:object w:dxaOrig="9360" w:dyaOrig="1735" w14:anchorId="0DDDF61F">
+          <v:shape id="_x0000_i1676" type="#_x0000_t75" style="width:468pt;height:86.75pt" o:ole="">
+            <v:imagedata r:id="rId96" o:title=""/>
+          </v:shape>
+          <o:OLEObject Type="Embed" ProgID="Word.Document.12" ShapeID="_x0000_i1676" DrawAspect="Content" ObjectID="_1627626425" r:id="rId97">
+            <o:FieldCodes>\s</o:FieldCodes>
+          </o:OLEObject>
+        </w:object>
+      </w:r>
+    </w:p>
+    <w:p>
+      <w:r>
+        <w:t>Update</w:t>
+      </w:r>
+    </w:p>
+    <w:bookmarkStart w:id="57" w:name="_MON_1627547249"/>
     <w:bookmarkEnd w:id="57"/>
     <w:p>
       <w:r>
-        <w:object w:dxaOrig="9360" w:dyaOrig="1735" w14:anchorId="0DDDF61F">
-          <v:shape id="_x0000_i1676" type="#_x0000_t75" style="width:468pt;height:86.55pt" o:ole="">
-            <v:imagedata r:id="rId96" o:title=""/>
-          </v:shape>
-          <o:OLEObject Type="Embed" ProgID="Word.Document.12" ShapeID="_x0000_i1676" DrawAspect="Content" ObjectID="_1627573943" r:id="rId97">
-            <o:FieldCodes>\s</o:FieldCodes>
-          </o:OLEObject>
-        </w:object>
-      </w:r>
-    </w:p>
-    <w:p>
-      <w:r>
-        <w:t>Update</w:t>
-      </w:r>
-    </w:p>
-    <w:bookmarkStart w:id="58" w:name="_MON_1627547249"/>
+        <w:object w:dxaOrig="9360" w:dyaOrig="4404" w14:anchorId="19F803B4">
+          <v:shape id="_x0000_i1678" type="#_x0000_t75" style="width:468pt;height:220.2pt" o:ole="">
+            <v:imagedata r:id="rId98" o:title=""/>
+          </v:shape>
+          <o:OLEObject Type="Embed" ProgID="Word.Document.12" ShapeID="_x0000_i1678" DrawAspect="Content" ObjectID="_1627626426" r:id="rId99">
+            <o:FieldCodes>\s</o:FieldCodes>
+          </o:OLEObject>
+        </w:object>
+      </w:r>
+    </w:p>
+    <w:p>
+      <w:r>
+        <w:t>Delete</w:t>
+      </w:r>
+    </w:p>
+    <w:bookmarkStart w:id="58" w:name="_MON_1627547269"/>
     <w:bookmarkEnd w:id="58"/>
     <w:p>
       <w:r>
-        <w:object w:dxaOrig="9360" w:dyaOrig="4404" w14:anchorId="19F803B4">
-          <v:shape id="_x0000_i1678" type="#_x0000_t75" style="width:468pt;height:219.85pt" o:ole="">
-            <v:imagedata r:id="rId98" o:title=""/>
-          </v:shape>
-          <o:OLEObject Type="Embed" ProgID="Word.Document.12" ShapeID="_x0000_i1678" DrawAspect="Content" ObjectID="_1627573944" r:id="rId99">
-            <o:FieldCodes>\s</o:FieldCodes>
-          </o:OLEObject>
-        </w:object>
-      </w:r>
-    </w:p>
-    <w:p>
-      <w:r>
-        <w:t>Delete</w:t>
-      </w:r>
-    </w:p>
-    <w:bookmarkStart w:id="59" w:name="_MON_1627547269"/>
-    <w:bookmarkEnd w:id="59"/>
-    <w:p>
-      <w:r>
         <w:object w:dxaOrig="9360" w:dyaOrig="3514" w14:anchorId="05F1AB8F">
-          <v:shape id="_x0000_i1680" type="#_x0000_t75" style="width:468pt;height:175.4pt" o:ole="">
+          <v:shape id="_x0000_i1680" type="#_x0000_t75" style="width:468pt;height:175.7pt" o:ole="">
             <v:imagedata r:id="rId100" o:title=""/>
           </v:shape>
-          <o:OLEObject Type="Embed" ProgID="Word.Document.12" ShapeID="_x0000_i1680" DrawAspect="Content" ObjectID="_1627573945" r:id="rId101">
+          <o:OLEObject Type="Embed" ProgID="Word.Document.12" ShapeID="_x0000_i1680" DrawAspect="Content" ObjectID="_1627626427" r:id="rId101">
             <o:FieldCodes>\s</o:FieldCodes>
           </o:OLEObject>
         </w:object>
@@ -4903,74 +4872,74 @@
         <w:t>Dependency Injection</w:t>
       </w:r>
     </w:p>
-    <w:bookmarkStart w:id="60" w:name="_MON_1627550730"/>
+    <w:bookmarkStart w:id="59" w:name="_MON_1627550730"/>
+    <w:bookmarkEnd w:id="59"/>
+    <w:p>
+      <w:r>
+        <w:object w:dxaOrig="9360" w:dyaOrig="1513" w14:anchorId="1A16CF82">
+          <v:shape id="_x0000_i1683" type="#_x0000_t75" style="width:468pt;height:75.65pt" o:ole="">
+            <v:imagedata r:id="rId102" o:title=""/>
+          </v:shape>
+          <o:OLEObject Type="Embed" ProgID="Word.Document.12" ShapeID="_x0000_i1683" DrawAspect="Content" ObjectID="_1627626428" r:id="rId103">
+            <o:FieldCodes>\s</o:FieldCodes>
+          </o:OLEObject>
+        </w:object>
+      </w:r>
+    </w:p>
+    <w:p>
+      <w:r>
+        <w:t>Get</w:t>
+      </w:r>
+    </w:p>
+    <w:bookmarkStart w:id="60" w:name="_MON_1627550805"/>
     <w:bookmarkEnd w:id="60"/>
     <w:p>
       <w:r>
-        <w:object w:dxaOrig="9360" w:dyaOrig="1513" w14:anchorId="1A16CF82">
-          <v:shape id="_x0000_i1683" type="#_x0000_t75" style="width:468pt;height:75.85pt" o:ole="">
-            <v:imagedata r:id="rId102" o:title=""/>
-          </v:shape>
-          <o:OLEObject Type="Embed" ProgID="Word.Document.12" ShapeID="_x0000_i1683" DrawAspect="Content" ObjectID="_1627573946" r:id="rId103">
-            <o:FieldCodes>\s</o:FieldCodes>
-          </o:OLEObject>
-        </w:object>
-      </w:r>
-    </w:p>
-    <w:p>
-      <w:r>
-        <w:t>Get</w:t>
-      </w:r>
-    </w:p>
-    <w:bookmarkStart w:id="61" w:name="_MON_1627550805"/>
+        <w:object w:dxaOrig="9360" w:dyaOrig="1735" w14:anchorId="6DF3081E">
+          <v:shape id="_x0000_i1685" type="#_x0000_t75" style="width:468pt;height:86.75pt" o:ole="">
+            <v:imagedata r:id="rId104" o:title=""/>
+          </v:shape>
+          <o:OLEObject Type="Embed" ProgID="Word.Document.12" ShapeID="_x0000_i1685" DrawAspect="Content" ObjectID="_1627626429" r:id="rId105">
+            <o:FieldCodes>\s</o:FieldCodes>
+          </o:OLEObject>
+        </w:object>
+      </w:r>
+    </w:p>
+    <w:p>
+      <w:proofErr w:type="spellStart"/>
+      <w:r>
+        <w:t>GetAll</w:t>
+      </w:r>
+      <w:proofErr w:type="spellEnd"/>
+    </w:p>
+    <w:bookmarkStart w:id="61" w:name="_MON_1627550887"/>
     <w:bookmarkEnd w:id="61"/>
     <w:p>
       <w:r>
-        <w:object w:dxaOrig="9360" w:dyaOrig="1735" w14:anchorId="6DF3081E">
-          <v:shape id="_x0000_i1685" type="#_x0000_t75" style="width:468pt;height:86.55pt" o:ole="">
-            <v:imagedata r:id="rId104" o:title=""/>
-          </v:shape>
-          <o:OLEObject Type="Embed" ProgID="Word.Document.12" ShapeID="_x0000_i1685" DrawAspect="Content" ObjectID="_1627573947" r:id="rId105">
-            <o:FieldCodes>\s</o:FieldCodes>
-          </o:OLEObject>
-        </w:object>
-      </w:r>
-    </w:p>
-    <w:p>
-      <w:proofErr w:type="spellStart"/>
-      <w:r>
-        <w:t>GetAll</w:t>
-      </w:r>
-      <w:proofErr w:type="spellEnd"/>
-    </w:p>
-    <w:bookmarkStart w:id="62" w:name="_MON_1627550887"/>
+        <w:object w:dxaOrig="9360" w:dyaOrig="1068" w14:anchorId="3408F6CA">
+          <v:shape id="_x0000_i1691" type="#_x0000_t75" style="width:468pt;height:53.4pt" o:ole="">
+            <v:imagedata r:id="rId106" o:title=""/>
+          </v:shape>
+          <o:OLEObject Type="Embed" ProgID="Word.Document.12" ShapeID="_x0000_i1691" DrawAspect="Content" ObjectID="_1627626430" r:id="rId107">
+            <o:FieldCodes>\s</o:FieldCodes>
+          </o:OLEObject>
+        </w:object>
+      </w:r>
+    </w:p>
+    <w:p>
+      <w:r>
+        <w:t>Post</w:t>
+      </w:r>
+    </w:p>
+    <w:bookmarkStart w:id="62" w:name="_MON_1627550840"/>
     <w:bookmarkEnd w:id="62"/>
     <w:p>
       <w:r>
-        <w:object w:dxaOrig="9360" w:dyaOrig="1068" w14:anchorId="3408F6CA">
-          <v:shape id="_x0000_i1691" type="#_x0000_t75" style="width:468pt;height:53.6pt" o:ole="">
-            <v:imagedata r:id="rId106" o:title=""/>
-          </v:shape>
-          <o:OLEObject Type="Embed" ProgID="Word.Document.12" ShapeID="_x0000_i1691" DrawAspect="Content" ObjectID="_1627573948" r:id="rId107">
-            <o:FieldCodes>\s</o:FieldCodes>
-          </o:OLEObject>
-        </w:object>
-      </w:r>
-    </w:p>
-    <w:p>
-      <w:r>
-        <w:t>Post</w:t>
-      </w:r>
-    </w:p>
-    <w:bookmarkStart w:id="63" w:name="_MON_1627550840"/>
-    <w:bookmarkEnd w:id="63"/>
-    <w:p>
-      <w:r>
         <w:object w:dxaOrig="9360" w:dyaOrig="3514" w14:anchorId="753AF4B6">
-          <v:shape id="_x0000_i1687" type="#_x0000_t75" style="width:468pt;height:175.4pt" o:ole="">
+          <v:shape id="_x0000_i1687" type="#_x0000_t75" style="width:468pt;height:175.7pt" o:ole="">
             <v:imagedata r:id="rId108" o:title=""/>
           </v:shape>
-          <o:OLEObject Type="Embed" ProgID="Word.Document.12" ShapeID="_x0000_i1687" DrawAspect="Content" ObjectID="_1627573949" r:id="rId109">
+          <o:OLEObject Type="Embed" ProgID="Word.Document.12" ShapeID="_x0000_i1687" DrawAspect="Content" ObjectID="_1627626431" r:id="rId109">
             <o:FieldCodes>\s</o:FieldCodes>
           </o:OLEObject>
         </w:object>
@@ -4987,69 +4956,69 @@
         <w:t>Update</w:t>
       </w:r>
     </w:p>
-    <w:bookmarkStart w:id="64" w:name="_MON_1627550863"/>
+    <w:bookmarkStart w:id="63" w:name="_MON_1627550863"/>
+    <w:bookmarkEnd w:id="63"/>
+    <w:p>
+      <w:r>
+        <w:object w:dxaOrig="9360" w:dyaOrig="5962" w14:anchorId="2637D080">
+          <v:shape id="_x0000_i1689" type="#_x0000_t75" style="width:468pt;height:298.1pt" o:ole="">
+            <v:imagedata r:id="rId110" o:title=""/>
+          </v:shape>
+          <o:OLEObject Type="Embed" ProgID="Word.Document.12" ShapeID="_x0000_i1689" DrawAspect="Content" ObjectID="_1627626432" r:id="rId111">
+            <o:FieldCodes>\s</o:FieldCodes>
+          </o:OLEObject>
+        </w:object>
+      </w:r>
+    </w:p>
+    <w:p>
+      <w:r>
+        <w:t>Delete</w:t>
+      </w:r>
+    </w:p>
+    <w:bookmarkStart w:id="64" w:name="_MON_1627550967"/>
     <w:bookmarkEnd w:id="64"/>
     <w:p>
       <w:r>
-        <w:object w:dxaOrig="9360" w:dyaOrig="5962" w14:anchorId="2637D080">
-          <v:shape id="_x0000_i1689" type="#_x0000_t75" style="width:468pt;height:297.95pt" o:ole="">
-            <v:imagedata r:id="rId110" o:title=""/>
-          </v:shape>
-          <o:OLEObject Type="Embed" ProgID="Word.Document.12" ShapeID="_x0000_i1689" DrawAspect="Content" ObjectID="_1627573950" r:id="rId111">
-            <o:FieldCodes>\s</o:FieldCodes>
-          </o:OLEObject>
-        </w:object>
-      </w:r>
-    </w:p>
-    <w:p>
-      <w:r>
-        <w:t>Delete</w:t>
-      </w:r>
-    </w:p>
-    <w:bookmarkStart w:id="65" w:name="_MON_1627550967"/>
+        <w:object w:dxaOrig="9360" w:dyaOrig="3292" w14:anchorId="53B93E0E">
+          <v:shape id="_x0000_i1693" type="#_x0000_t75" style="width:468pt;height:164.6pt" o:ole="">
+            <v:imagedata r:id="rId112" o:title=""/>
+          </v:shape>
+          <o:OLEObject Type="Embed" ProgID="Word.Document.12" ShapeID="_x0000_i1693" DrawAspect="Content" ObjectID="_1627626433" r:id="rId113">
+            <o:FieldCodes>\s</o:FieldCodes>
+          </o:OLEObject>
+        </w:object>
+      </w:r>
+    </w:p>
+    <w:p>
+      <w:r>
+        <w:t xml:space="preserve">Add </w:t>
+      </w:r>
+      <w:r>
+        <w:t xml:space="preserve">a new Class, </w:t>
+      </w:r>
+      <w:proofErr w:type="spellStart"/>
+      <w:r>
+        <w:t>RoutineController.cs</w:t>
+      </w:r>
+      <w:proofErr w:type="spellEnd"/>
+      <w:r>
+        <w:t xml:space="preserve"> to your Controllers folder.</w:t>
+      </w:r>
+    </w:p>
+    <w:p>
+      <w:r>
+        <w:t>Dependency Injection</w:t>
+      </w:r>
+    </w:p>
+    <w:bookmarkStart w:id="65" w:name="_MON_1627551059"/>
     <w:bookmarkEnd w:id="65"/>
     <w:p>
       <w:r>
-        <w:object w:dxaOrig="9360" w:dyaOrig="3292" w14:anchorId="53B93E0E">
-          <v:shape id="_x0000_i1693" type="#_x0000_t75" style="width:468pt;height:164.7pt" o:ole="">
-            <v:imagedata r:id="rId112" o:title=""/>
-          </v:shape>
-          <o:OLEObject Type="Embed" ProgID="Word.Document.12" ShapeID="_x0000_i1693" DrawAspect="Content" ObjectID="_1627573951" r:id="rId113">
-            <o:FieldCodes>\s</o:FieldCodes>
-          </o:OLEObject>
-        </w:object>
-      </w:r>
-    </w:p>
-    <w:p>
-      <w:r>
-        <w:t xml:space="preserve">Add </w:t>
-      </w:r>
-      <w:r>
-        <w:t xml:space="preserve">a new Class, </w:t>
-      </w:r>
-      <w:proofErr w:type="spellStart"/>
-      <w:r>
-        <w:t>RoutineController.cs</w:t>
-      </w:r>
-      <w:proofErr w:type="spellEnd"/>
-      <w:r>
-        <w:t xml:space="preserve"> to your Controllers folder.</w:t>
-      </w:r>
-    </w:p>
-    <w:p>
-      <w:r>
-        <w:t>Dependency Injection</w:t>
-      </w:r>
-    </w:p>
-    <w:bookmarkStart w:id="66" w:name="_MON_1627551059"/>
-    <w:bookmarkEnd w:id="66"/>
-    <w:p>
-      <w:r>
         <w:object w:dxaOrig="9360" w:dyaOrig="1513" w14:anchorId="5FC94E79">
-          <v:shape id="_x0000_i1695" type="#_x0000_t75" style="width:468pt;height:75.85pt" o:ole="">
+          <v:shape id="_x0000_i1695" type="#_x0000_t75" style="width:468pt;height:75.65pt" o:ole="">
             <v:imagedata r:id="rId114" o:title=""/>
           </v:shape>
-          <o:OLEObject Type="Embed" ProgID="Word.Document.12" ShapeID="_x0000_i1695" DrawAspect="Content" ObjectID="_1627573952" r:id="rId115">
+          <o:OLEObject Type="Embed" ProgID="Word.Document.12" ShapeID="_x0000_i1695" DrawAspect="Content" ObjectID="_1627626434" r:id="rId115">
             <o:FieldCodes>\s</o:FieldCodes>
           </o:OLEObject>
         </w:object>
@@ -5061,55 +5030,55 @@
         <w:t>Get</w:t>
       </w:r>
     </w:p>
-    <w:bookmarkStart w:id="67" w:name="_MON_1627551094"/>
+    <w:bookmarkStart w:id="66" w:name="_MON_1627551094"/>
+    <w:bookmarkEnd w:id="66"/>
+    <w:p>
+      <w:r>
+        <w:object w:dxaOrig="9360" w:dyaOrig="1735" w14:anchorId="1165BCD1">
+          <v:shape id="_x0000_i1697" type="#_x0000_t75" style="width:468pt;height:86.75pt" o:ole="">
+            <v:imagedata r:id="rId116" o:title=""/>
+          </v:shape>
+          <o:OLEObject Type="Embed" ProgID="Word.Document.12" ShapeID="_x0000_i1697" DrawAspect="Content" ObjectID="_1627626435" r:id="rId117">
+            <o:FieldCodes>\s</o:FieldCodes>
+          </o:OLEObject>
+        </w:object>
+      </w:r>
+    </w:p>
+    <w:p>
+      <w:proofErr w:type="spellStart"/>
+      <w:r>
+        <w:t>GetAll</w:t>
+      </w:r>
+      <w:proofErr w:type="spellEnd"/>
+    </w:p>
+    <w:bookmarkStart w:id="67" w:name="_MON_1627551110"/>
     <w:bookmarkEnd w:id="67"/>
     <w:p>
       <w:r>
-        <w:object w:dxaOrig="9360" w:dyaOrig="1735" w14:anchorId="1165BCD1">
-          <v:shape id="_x0000_i1697" type="#_x0000_t75" style="width:468pt;height:86.55pt" o:ole="">
-            <v:imagedata r:id="rId116" o:title=""/>
-          </v:shape>
-          <o:OLEObject Type="Embed" ProgID="Word.Document.12" ShapeID="_x0000_i1697" DrawAspect="Content" ObjectID="_1627573953" r:id="rId117">
-            <o:FieldCodes>\s</o:FieldCodes>
-          </o:OLEObject>
-        </w:object>
-      </w:r>
-    </w:p>
-    <w:p>
-      <w:proofErr w:type="spellStart"/>
-      <w:r>
-        <w:t>GetAll</w:t>
-      </w:r>
-      <w:proofErr w:type="spellEnd"/>
-    </w:p>
-    <w:bookmarkStart w:id="68" w:name="_MON_1627551110"/>
+        <w:object w:dxaOrig="9360" w:dyaOrig="1068" w14:anchorId="21314CD6">
+          <v:shape id="_x0000_i1699" type="#_x0000_t75" style="width:468pt;height:53.4pt" o:ole="">
+            <v:imagedata r:id="rId118" o:title=""/>
+          </v:shape>
+          <o:OLEObject Type="Embed" ProgID="Word.Document.12" ShapeID="_x0000_i1699" DrawAspect="Content" ObjectID="_1627626436" r:id="rId119">
+            <o:FieldCodes>\s</o:FieldCodes>
+          </o:OLEObject>
+        </w:object>
+      </w:r>
+    </w:p>
+    <w:p>
+      <w:r>
+        <w:t>Post</w:t>
+      </w:r>
+    </w:p>
+    <w:bookmarkStart w:id="68" w:name="_MON_1627551128"/>
     <w:bookmarkEnd w:id="68"/>
     <w:p>
       <w:r>
-        <w:object w:dxaOrig="9360" w:dyaOrig="1068" w14:anchorId="21314CD6">
-          <v:shape id="_x0000_i1699" type="#_x0000_t75" style="width:468pt;height:53.6pt" o:ole="">
-            <v:imagedata r:id="rId118" o:title=""/>
-          </v:shape>
-          <o:OLEObject Type="Embed" ProgID="Word.Document.12" ShapeID="_x0000_i1699" DrawAspect="Content" ObjectID="_1627573954" r:id="rId119">
-            <o:FieldCodes>\s</o:FieldCodes>
-          </o:OLEObject>
-        </w:object>
-      </w:r>
-    </w:p>
-    <w:p>
-      <w:r>
-        <w:t>Post</w:t>
-      </w:r>
-    </w:p>
-    <w:bookmarkStart w:id="69" w:name="_MON_1627551128"/>
-    <w:bookmarkEnd w:id="69"/>
-    <w:p>
-      <w:r>
         <w:object w:dxaOrig="9360" w:dyaOrig="3514" w14:anchorId="5CEA4723">
-          <v:shape id="_x0000_i1701" type="#_x0000_t75" style="width:468pt;height:175.4pt" o:ole="">
+          <v:shape id="_x0000_i1701" type="#_x0000_t75" style="width:468pt;height:175.7pt" o:ole="">
             <v:imagedata r:id="rId120" o:title=""/>
           </v:shape>
-          <o:OLEObject Type="Embed" ProgID="Word.Document.12" ShapeID="_x0000_i1701" DrawAspect="Content" ObjectID="_1627573955" r:id="rId121">
+          <o:OLEObject Type="Embed" ProgID="Word.Document.12" ShapeID="_x0000_i1701" DrawAspect="Content" ObjectID="_1627626437" r:id="rId121">
             <o:FieldCodes>\s</o:FieldCodes>
           </o:OLEObject>
         </w:object>
@@ -5126,34 +5095,34 @@
         <w:t>Update</w:t>
       </w:r>
     </w:p>
-    <w:bookmarkStart w:id="70" w:name="_MON_1627551147"/>
+    <w:bookmarkStart w:id="69" w:name="_MON_1627551147"/>
+    <w:bookmarkEnd w:id="69"/>
+    <w:p>
+      <w:r>
+        <w:object w:dxaOrig="9360" w:dyaOrig="5962" w14:anchorId="747E3839">
+          <v:shape id="_x0000_i1703" type="#_x0000_t75" style="width:468pt;height:298.1pt" o:ole="">
+            <v:imagedata r:id="rId122" o:title=""/>
+          </v:shape>
+          <o:OLEObject Type="Embed" ProgID="Word.Document.12" ShapeID="_x0000_i1703" DrawAspect="Content" ObjectID="_1627626438" r:id="rId123">
+            <o:FieldCodes>\s</o:FieldCodes>
+          </o:OLEObject>
+        </w:object>
+      </w:r>
+    </w:p>
+    <w:p>
+      <w:r>
+        <w:t>Delete</w:t>
+      </w:r>
+    </w:p>
+    <w:bookmarkStart w:id="70" w:name="_MON_1627551171"/>
     <w:bookmarkEnd w:id="70"/>
     <w:p>
       <w:r>
-        <w:object w:dxaOrig="9360" w:dyaOrig="5962" w14:anchorId="747E3839">
-          <v:shape id="_x0000_i1703" type="#_x0000_t75" style="width:468pt;height:297.95pt" o:ole="">
-            <v:imagedata r:id="rId122" o:title=""/>
-          </v:shape>
-          <o:OLEObject Type="Embed" ProgID="Word.Document.12" ShapeID="_x0000_i1703" DrawAspect="Content" ObjectID="_1627573956" r:id="rId123">
-            <o:FieldCodes>\s</o:FieldCodes>
-          </o:OLEObject>
-        </w:object>
-      </w:r>
-    </w:p>
-    <w:p>
-      <w:r>
-        <w:t>Delete</w:t>
-      </w:r>
-    </w:p>
-    <w:bookmarkStart w:id="71" w:name="_MON_1627551171"/>
-    <w:bookmarkEnd w:id="71"/>
-    <w:p>
-      <w:r>
         <w:object w:dxaOrig="9360" w:dyaOrig="3292" w14:anchorId="6DB74DDE">
-          <v:shape id="_x0000_i1705" type="#_x0000_t75" style="width:468pt;height:164.7pt" o:ole="">
+          <v:shape id="_x0000_i1705" type="#_x0000_t75" style="width:468pt;height:164.6pt" o:ole="">
             <v:imagedata r:id="rId124" o:title=""/>
           </v:shape>
-          <o:OLEObject Type="Embed" ProgID="Word.Document.12" ShapeID="_x0000_i1705" DrawAspect="Content" ObjectID="_1627573957" r:id="rId125">
+          <o:OLEObject Type="Embed" ProgID="Word.Document.12" ShapeID="_x0000_i1705" DrawAspect="Content" ObjectID="_1627626439" r:id="rId125">
             <o:FieldCodes>\s</o:FieldCodes>
           </o:OLEObject>
         </w:object>
@@ -5163,14 +5132,14 @@
       <w:pPr>
         <w:pStyle w:val="Heading2"/>
       </w:pPr>
-      <w:bookmarkStart w:id="72" w:name="_Toc16958959"/>
+      <w:bookmarkStart w:id="71" w:name="_Toc16958959"/>
       <w:r>
         <w:t xml:space="preserve">Step 8 – </w:t>
       </w:r>
       <w:r>
         <w:t>Updating the Layout</w:t>
       </w:r>
-      <w:bookmarkEnd w:id="72"/>
+      <w:bookmarkEnd w:id="71"/>
       <w:r>
         <w:t xml:space="preserve"> </w:t>
       </w:r>
@@ -5209,34 +5178,34 @@
         <w:t xml:space="preserve">, Bootstrap, and site.js to the head of the layout page. </w:t>
       </w:r>
     </w:p>
-    <w:bookmarkStart w:id="73" w:name="_MON_1627551794"/>
+    <w:bookmarkStart w:id="72" w:name="_MON_1627551794"/>
+    <w:bookmarkEnd w:id="72"/>
+    <w:p>
+      <w:r>
+        <w:object w:dxaOrig="9360" w:dyaOrig="6629" w14:anchorId="7CEED7B1">
+          <v:shape id="_x0000_i1830" type="#_x0000_t75" style="width:468pt;height:331.45pt" o:ole="">
+            <v:imagedata r:id="rId126" o:title=""/>
+          </v:shape>
+          <o:OLEObject Type="Embed" ProgID="Word.Document.12" ShapeID="_x0000_i1830" DrawAspect="Content" ObjectID="_1627626440" r:id="rId127">
+            <o:FieldCodes>\s</o:FieldCodes>
+          </o:OLEObject>
+        </w:object>
+      </w:r>
+    </w:p>
+    <w:p>
+      <w:r>
+        <w:t>Add navigation to Routine and Exercise from your primary nav menu.</w:t>
+      </w:r>
+    </w:p>
+    <w:bookmarkStart w:id="73" w:name="_MON_1627551898"/>
     <w:bookmarkEnd w:id="73"/>
     <w:p>
       <w:r>
-        <w:object w:dxaOrig="9360" w:dyaOrig="6629" w14:anchorId="7CEED7B1">
-          <v:shape id="_x0000_i1830" type="#_x0000_t75" style="width:468pt;height:331.65pt" o:ole="">
-            <v:imagedata r:id="rId126" o:title=""/>
-          </v:shape>
-          <o:OLEObject Type="Embed" ProgID="Word.Document.12" ShapeID="_x0000_i1830" DrawAspect="Content" ObjectID="_1627573958" r:id="rId127">
-            <o:FieldCodes>\s</o:FieldCodes>
-          </o:OLEObject>
-        </w:object>
-      </w:r>
-    </w:p>
-    <w:p>
-      <w:r>
-        <w:t>Add navigation to Routine and Exercise from your primary nav menu.</w:t>
-      </w:r>
-    </w:p>
-    <w:bookmarkStart w:id="74" w:name="_MON_1627551898"/>
-    <w:bookmarkEnd w:id="74"/>
-    <w:p>
-      <w:r>
         <w:object w:dxaOrig="9360" w:dyaOrig="4404" w14:anchorId="673CBD5F">
-          <v:shape id="_x0000_i1834" type="#_x0000_t75" style="width:468pt;height:219.85pt" o:ole="">
+          <v:shape id="_x0000_i1834" type="#_x0000_t75" style="width:468pt;height:220.2pt" o:ole="">
             <v:imagedata r:id="rId128" o:title=""/>
           </v:shape>
-          <o:OLEObject Type="Embed" ProgID="Word.Document.12" ShapeID="_x0000_i1834" DrawAspect="Content" ObjectID="_1627573959" r:id="rId129">
+          <o:OLEObject Type="Embed" ProgID="Word.Document.12" ShapeID="_x0000_i1834" DrawAspect="Content" ObjectID="_1627626441" r:id="rId129">
             <o:FieldCodes>\s</o:FieldCodes>
           </o:OLEObject>
         </w:object>
@@ -5251,69 +5220,69 @@
         <w:t xml:space="preserve"> HTML Tag.</w:t>
       </w:r>
     </w:p>
-    <w:bookmarkStart w:id="75" w:name="_MON_1627552011"/>
+    <w:bookmarkStart w:id="74" w:name="_MON_1627552011"/>
+    <w:bookmarkEnd w:id="74"/>
+    <w:p>
+      <w:r>
+        <w:object w:dxaOrig="9360" w:dyaOrig="880" w14:anchorId="61E5DD16">
+          <v:shape id="_x0000_i1838" type="#_x0000_t75" style="width:468pt;height:44pt" o:ole="">
+            <v:imagedata r:id="rId130" o:title=""/>
+          </v:shape>
+          <o:OLEObject Type="Embed" ProgID="Word.Document.12" ShapeID="_x0000_i1838" DrawAspect="Content" ObjectID="_1627626442" r:id="rId131">
+            <o:FieldCodes>\s</o:FieldCodes>
+          </o:OLEObject>
+        </w:object>
+      </w:r>
+    </w:p>
+    <w:p>
+      <w:r>
+        <w:t xml:space="preserve">Inject the </w:t>
+      </w:r>
+      <w:proofErr w:type="spellStart"/>
+      <w:r>
+        <w:t>UserManager</w:t>
+      </w:r>
+      <w:proofErr w:type="spellEnd"/>
+      <w:r>
+        <w:t xml:space="preserve"> and </w:t>
+      </w:r>
+      <w:proofErr w:type="spellStart"/>
+      <w:r>
+        <w:t>SignInManager</w:t>
+      </w:r>
+      <w:proofErr w:type="spellEnd"/>
+      <w:r>
+        <w:t xml:space="preserve"> into your layout page before any HTML is evaluated. </w:t>
+      </w:r>
+    </w:p>
+    <w:bookmarkStart w:id="75" w:name="_MON_1627552122"/>
     <w:bookmarkEnd w:id="75"/>
     <w:p>
       <w:r>
-        <w:object w:dxaOrig="9360" w:dyaOrig="880" w14:anchorId="61E5DD16">
-          <v:shape id="_x0000_i1838" type="#_x0000_t75" style="width:468pt;height:43.65pt" o:ole="">
-            <v:imagedata r:id="rId130" o:title=""/>
-          </v:shape>
-          <o:OLEObject Type="Embed" ProgID="Word.Document.12" ShapeID="_x0000_i1838" DrawAspect="Content" ObjectID="_1627573960" r:id="rId131">
-            <o:FieldCodes>\s</o:FieldCodes>
-          </o:OLEObject>
-        </w:object>
-      </w:r>
-    </w:p>
-    <w:p>
-      <w:r>
-        <w:t xml:space="preserve">Inject the </w:t>
-      </w:r>
-      <w:proofErr w:type="spellStart"/>
-      <w:r>
-        <w:t>UserManager</w:t>
-      </w:r>
-      <w:proofErr w:type="spellEnd"/>
-      <w:r>
-        <w:t xml:space="preserve"> and </w:t>
-      </w:r>
-      <w:proofErr w:type="spellStart"/>
-      <w:r>
-        <w:t>SignInManager</w:t>
-      </w:r>
-      <w:proofErr w:type="spellEnd"/>
-      <w:r>
-        <w:t xml:space="preserve"> into your layout page before any HTML is evaluated. </w:t>
-      </w:r>
-    </w:p>
-    <w:bookmarkStart w:id="76" w:name="_MON_1627552122"/>
+        <w:object w:dxaOrig="9360" w:dyaOrig="1068" w14:anchorId="08F85BA7">
+          <v:shape id="_x0000_i1841" type="#_x0000_t75" style="width:468pt;height:53.4pt" o:ole="">
+            <v:imagedata r:id="rId132" o:title=""/>
+          </v:shape>
+          <o:OLEObject Type="Embed" ProgID="Word.Document.12" ShapeID="_x0000_i1841" DrawAspect="Content" ObjectID="_1627626443" r:id="rId133">
+            <o:FieldCodes>\s</o:FieldCodes>
+          </o:OLEObject>
+        </w:object>
+      </w:r>
+    </w:p>
+    <w:p>
+      <w:r>
+        <w:t>Add the Bootstrap Modal after the footer.</w:t>
+      </w:r>
+    </w:p>
+    <w:bookmarkStart w:id="76" w:name="_MON_1627552390"/>
     <w:bookmarkEnd w:id="76"/>
     <w:p>
       <w:r>
-        <w:object w:dxaOrig="9360" w:dyaOrig="1068" w14:anchorId="08F85BA7">
-          <v:shape id="_x0000_i1841" type="#_x0000_t75" style="width:468pt;height:53.6pt" o:ole="">
-            <v:imagedata r:id="rId132" o:title=""/>
-          </v:shape>
-          <o:OLEObject Type="Embed" ProgID="Word.Document.12" ShapeID="_x0000_i1841" DrawAspect="Content" ObjectID="_1627573961" r:id="rId133">
-            <o:FieldCodes>\s</o:FieldCodes>
-          </o:OLEObject>
-        </w:object>
-      </w:r>
-    </w:p>
-    <w:p>
-      <w:r>
-        <w:t>Add the Bootstrap Modal after the footer.</w:t>
-      </w:r>
-    </w:p>
-    <w:bookmarkStart w:id="77" w:name="_MON_1627552390"/>
-    <w:bookmarkEnd w:id="77"/>
-    <w:p>
-      <w:r>
         <w:object w:dxaOrig="9360" w:dyaOrig="3737" w14:anchorId="21341DD4">
-          <v:shape id="_x0000_i1847" type="#_x0000_t75" style="width:468pt;height:186.9pt" o:ole="">
+          <v:shape id="_x0000_i1847" type="#_x0000_t75" style="width:468pt;height:186.85pt" o:ole="">
             <v:imagedata r:id="rId134" o:title=""/>
           </v:shape>
-          <o:OLEObject Type="Embed" ProgID="Word.Document.12" ShapeID="_x0000_i1847" DrawAspect="Content" ObjectID="_1627573962" r:id="rId135">
+          <o:OLEObject Type="Embed" ProgID="Word.Document.12" ShapeID="_x0000_i1847" DrawAspect="Content" ObjectID="_1627626444" r:id="rId135">
             <o:FieldCodes>\s</o:FieldCodes>
           </o:OLEObject>
         </w:object>
@@ -5324,14 +5293,14 @@
         <w:lastRenderedPageBreak/>
         <w:t>site.css</w:t>
       </w:r>
-      <w:bookmarkStart w:id="78" w:name="_MON_1627551560"/>
-      <w:bookmarkEnd w:id="78"/>
+      <w:bookmarkStart w:id="77" w:name="_MON_1627551560"/>
+      <w:bookmarkEnd w:id="77"/>
       <w:r>
         <w:object w:dxaOrig="9360" w:dyaOrig="5740" w14:anchorId="4F425CC3">
-          <v:shape id="_x0000_i1828" type="#_x0000_t75" style="width:468pt;height:287.25pt" o:ole="">
+          <v:shape id="_x0000_i1828" type="#_x0000_t75" style="width:468pt;height:287pt" o:ole="">
             <v:imagedata r:id="rId136" o:title=""/>
           </v:shape>
-          <o:OLEObject Type="Embed" ProgID="Word.Document.12" ShapeID="_x0000_i1828" DrawAspect="Content" ObjectID="_1627573963" r:id="rId137">
+          <o:OLEObject Type="Embed" ProgID="Word.Document.12" ShapeID="_x0000_i1828" DrawAspect="Content" ObjectID="_1627626445" r:id="rId137">
             <o:FieldCodes>\s</o:FieldCodes>
           </o:OLEObject>
         </w:object>
@@ -5342,15 +5311,15 @@
         <w:t>site.js</w:t>
       </w:r>
     </w:p>
-    <w:bookmarkStart w:id="79" w:name="_MON_1627551476"/>
-    <w:bookmarkEnd w:id="79"/>
+    <w:bookmarkStart w:id="78" w:name="_MON_1627551476"/>
+    <w:bookmarkEnd w:id="78"/>
     <w:p>
       <w:r>
         <w:object w:dxaOrig="9360" w:dyaOrig="2180" w14:anchorId="43D53C57">
-          <v:shape id="_x0000_i1826" type="#_x0000_t75" style="width:468pt;height:108.75pt" o:ole="">
+          <v:shape id="_x0000_i1826" type="#_x0000_t75" style="width:468pt;height:109pt" o:ole="">
             <v:imagedata r:id="rId138" o:title=""/>
           </v:shape>
-          <o:OLEObject Type="Embed" ProgID="Word.Document.12" ShapeID="_x0000_i1826" DrawAspect="Content" ObjectID="_1627573964" r:id="rId139">
+          <o:OLEObject Type="Embed" ProgID="Word.Document.12" ShapeID="_x0000_i1826" DrawAspect="Content" ObjectID="_1627626446" r:id="rId139">
             <o:FieldCodes>\s</o:FieldCodes>
           </o:OLEObject>
         </w:object>
@@ -5361,11 +5330,11 @@
       <w:pPr>
         <w:pStyle w:val="Heading2"/>
       </w:pPr>
-      <w:bookmarkStart w:id="80" w:name="_Toc16958960"/>
+      <w:bookmarkStart w:id="79" w:name="_Toc16958960"/>
       <w:r>
         <w:t>Step 9 – Enable Auditable</w:t>
       </w:r>
-      <w:bookmarkEnd w:id="80"/>
+      <w:bookmarkEnd w:id="79"/>
     </w:p>
     <w:p>
       <w:r>
@@ -5380,15 +5349,15 @@
         <w:t xml:space="preserve"> Class, update the constructor.</w:t>
       </w:r>
     </w:p>
-    <w:bookmarkStart w:id="81" w:name="_MON_1627553068"/>
-    <w:bookmarkEnd w:id="81"/>
+    <w:bookmarkStart w:id="80" w:name="_MON_1627553068"/>
+    <w:bookmarkEnd w:id="80"/>
     <w:p>
       <w:r>
         <w:object w:dxaOrig="9360" w:dyaOrig="1513" w14:anchorId="523D8C01">
-          <v:shape id="_x0000_i1850" type="#_x0000_t75" style="width:468pt;height:75.85pt" o:ole="">
+          <v:shape id="_x0000_i1850" type="#_x0000_t75" style="width:468pt;height:75.65pt" o:ole="">
             <v:imagedata r:id="rId140" o:title=""/>
           </v:shape>
-          <o:OLEObject Type="Embed" ProgID="Word.Document.12" ShapeID="_x0000_i1850" DrawAspect="Content" ObjectID="_1627573965" r:id="rId141">
+          <o:OLEObject Type="Embed" ProgID="Word.Document.12" ShapeID="_x0000_i1850" DrawAspect="Content" ObjectID="_1627626447" r:id="rId141">
             <o:FieldCodes>\s</o:FieldCodes>
           </o:OLEObject>
         </w:object>
@@ -5413,15 +5382,15 @@
         <w:t xml:space="preserve"> Method.</w:t>
       </w:r>
     </w:p>
-    <w:bookmarkStart w:id="82" w:name="_MON_1627553129"/>
-    <w:bookmarkEnd w:id="82"/>
+    <w:bookmarkStart w:id="81" w:name="_MON_1627553129"/>
+    <w:bookmarkEnd w:id="81"/>
     <w:p>
       <w:r>
         <w:object w:dxaOrig="9360" w:dyaOrig="4627" w14:anchorId="02423AD9">
-          <v:shape id="_x0000_i1854" type="#_x0000_t75" style="width:468pt;height:231.3pt" o:ole="">
+          <v:shape id="_x0000_i1854" type="#_x0000_t75" style="width:468pt;height:231.35pt" o:ole="">
             <v:imagedata r:id="rId142" o:title=""/>
           </v:shape>
-          <o:OLEObject Type="Embed" ProgID="Word.Document.12" ShapeID="_x0000_i1854" DrawAspect="Content" ObjectID="_1627573966" r:id="rId143">
+          <o:OLEObject Type="Embed" ProgID="Word.Document.12" ShapeID="_x0000_i1854" DrawAspect="Content" ObjectID="_1627626448" r:id="rId143">
             <o:FieldCodes>\s</o:FieldCodes>
           </o:OLEObject>
         </w:object>
@@ -5445,27 +5414,19 @@
       <w:pPr>
         <w:pStyle w:val="Heading1"/>
       </w:pPr>
-      <w:bookmarkStart w:id="83" w:name="_Toc16958961"/>
+      <w:bookmarkStart w:id="82" w:name="_Toc16958961"/>
       <w:r>
         <w:lastRenderedPageBreak/>
         <w:t>Chapter 2</w:t>
       </w:r>
-      <w:bookmarkEnd w:id="83"/>
+      <w:bookmarkEnd w:id="82"/>
     </w:p>
     <w:p>
       <w:r>
         <w:t xml:space="preserve">Creating the Routine </w:t>
       </w:r>
       <w:r>
-        <w:t xml:space="preserve">API. Right click on the solution. Select Add, New Project. Choose ASP.NET </w:t>
-      </w:r>
-      <w:proofErr w:type="gramStart"/>
-      <w:r>
-        <w:t>Core  Web</w:t>
-      </w:r>
-      <w:proofErr w:type="gramEnd"/>
-      <w:r>
-        <w:t xml:space="preserve"> Application. Choose API; ensure .NET Core and ASP.NET 2.2 are selected. Click Create.</w:t>
+        <w:t>API. Right click on the solution. Select Add, New Project. Choose ASP.NET Core  Web Application. Choose API; ensure .NET Core and ASP.NET 2.2 are selected. Click Create.</w:t>
       </w:r>
     </w:p>
     <w:p/>
@@ -5473,7 +5434,7 @@
       <w:pPr>
         <w:pStyle w:val="Heading2"/>
       </w:pPr>
-      <w:bookmarkStart w:id="84" w:name="_Toc16958962"/>
+      <w:bookmarkStart w:id="83" w:name="_Toc16958962"/>
       <w:r>
         <w:t>Step 1</w:t>
       </w:r>
@@ -5483,84 +5444,66 @@
       <w:r>
         <w:t>Setup</w:t>
       </w:r>
+      <w:bookmarkEnd w:id="83"/>
+    </w:p>
+    <w:p>
+      <w:r>
+        <w:t xml:space="preserve">Go to the </w:t>
+      </w:r>
+      <w:proofErr w:type="spellStart"/>
+      <w:r>
+        <w:t>launchSettings.json</w:t>
+      </w:r>
+      <w:proofErr w:type="spellEnd"/>
+      <w:r>
+        <w:t xml:space="preserve"> file located in the Properties Folder. Under the Profiles field, change </w:t>
+      </w:r>
+      <w:proofErr w:type="spellStart"/>
+      <w:r>
+        <w:t>launchUrl</w:t>
+      </w:r>
+      <w:proofErr w:type="spellEnd"/>
+      <w:r>
+        <w:t xml:space="preserve"> to “</w:t>
+      </w:r>
+      <w:proofErr w:type="spellStart"/>
+      <w:r>
+        <w:t>launchUrl</w:t>
+      </w:r>
+      <w:proofErr w:type="spellEnd"/>
+      <w:r>
+        <w:t xml:space="preserve">”:”swagger”, for both “IIS Express” and “API”. </w:t>
+      </w:r>
+      <w:r>
+        <w:t xml:space="preserve">Navigate to the </w:t>
+      </w:r>
+      <w:proofErr w:type="spellStart"/>
+      <w:r>
+        <w:t>appsettings.json</w:t>
+      </w:r>
+      <w:proofErr w:type="spellEnd"/>
+      <w:r>
+        <w:t xml:space="preserve"> add your connection string from the other project here.</w:t>
+      </w:r>
+      <w:r>
+        <w:br/>
+      </w:r>
+      <w:bookmarkStart w:id="84" w:name="_MON_1627560581"/>
       <w:bookmarkEnd w:id="84"/>
-    </w:p>
-    <w:p>
-      <w:r>
-        <w:t xml:space="preserve">Go to the </w:t>
-      </w:r>
-      <w:proofErr w:type="spellStart"/>
-      <w:r>
-        <w:t>launchSettings.json</w:t>
-      </w:r>
-      <w:proofErr w:type="spellEnd"/>
-      <w:r>
-        <w:t xml:space="preserve"> file located in the Properties Folder. Under the Profiles field, change </w:t>
-      </w:r>
-      <w:proofErr w:type="spellStart"/>
-      <w:r>
-        <w:t>launchUrl</w:t>
-      </w:r>
-      <w:proofErr w:type="spellEnd"/>
-      <w:r>
-        <w:t xml:space="preserve"> to “</w:t>
-      </w:r>
-      <w:proofErr w:type="spellStart"/>
-      <w:r>
-        <w:t>launchUrl</w:t>
-      </w:r>
-      <w:proofErr w:type="spellEnd"/>
-      <w:r>
-        <w:t>”</w:t>
-      </w:r>
-      <w:proofErr w:type="gramStart"/>
-      <w:r>
-        <w:t>:”swagger</w:t>
-      </w:r>
-      <w:proofErr w:type="gramEnd"/>
-      <w:r>
-        <w:t xml:space="preserve">”, for both “IIS Express” and “API”. </w:t>
-      </w:r>
-      <w:r>
-        <w:t xml:space="preserve">Navigate to the </w:t>
-      </w:r>
-      <w:proofErr w:type="spellStart"/>
-      <w:proofErr w:type="gramStart"/>
-      <w:r>
-        <w:t>appsettings.json</w:t>
-      </w:r>
-      <w:proofErr w:type="spellEnd"/>
-      <w:proofErr w:type="gramEnd"/>
-      <w:r>
-        <w:t xml:space="preserve"> add your connection string from the other project here.</w:t>
-      </w:r>
-      <w:r>
-        <w:br/>
-      </w:r>
-      <w:bookmarkStart w:id="85" w:name="_MON_1627560581"/>
-      <w:bookmarkEnd w:id="85"/>
       <w:r>
         <w:object w:dxaOrig="9360" w:dyaOrig="1068" w14:anchorId="3E9A02F5">
-          <v:shape id="_x0000_i1992" type="#_x0000_t75" style="width:468pt;height:53.6pt" o:ole="">
+          <v:shape id="_x0000_i1992" type="#_x0000_t75" style="width:468pt;height:53.4pt" o:ole="">
             <v:imagedata r:id="rId147" o:title=""/>
           </v:shape>
-          <o:OLEObject Type="Embed" ProgID="Word.Document.12" ShapeID="_x0000_i1992" DrawAspect="Content" ObjectID="_1627573967" r:id="rId148">
-            <o:FieldCodes>\s</o:FieldCodes>
-          </o:OLEObject>
-        </w:object>
-      </w:r>
-    </w:p>
-    <w:p>
-      <w:r>
-        <w:t xml:space="preserve">Now </w:t>
-      </w:r>
-      <w:proofErr w:type="gramStart"/>
-      <w:r>
-        <w:t>lets</w:t>
-      </w:r>
-      <w:proofErr w:type="gramEnd"/>
-      <w:r>
-        <w:t xml:space="preserve"> </w:t>
+          <o:OLEObject Type="Embed" ProgID="Word.Document.12" ShapeID="_x0000_i1992" DrawAspect="Content" ObjectID="_1627626449" r:id="rId148">
+            <o:FieldCodes>\s</o:FieldCodes>
+          </o:OLEObject>
+        </w:object>
+      </w:r>
+    </w:p>
+    <w:p>
+      <w:r>
+        <w:t xml:space="preserve">Now lets </w:t>
       </w:r>
       <w:r>
         <w:t xml:space="preserve">add our database to the Dependency Injection of the new API Project. Navigate to </w:t>
@@ -5574,15 +5517,15 @@
         <w:t xml:space="preserve"> and add the context to the Services Collection.</w:t>
       </w:r>
     </w:p>
-    <w:bookmarkStart w:id="86" w:name="_MON_1627560631"/>
-    <w:bookmarkEnd w:id="86"/>
+    <w:bookmarkStart w:id="85" w:name="_MON_1627560631"/>
+    <w:bookmarkEnd w:id="85"/>
     <w:p>
       <w:r>
         <w:object w:dxaOrig="9360" w:dyaOrig="445" w14:anchorId="490C3405">
-          <v:shape id="_x0000_i1995" type="#_x0000_t75" style="width:468pt;height:22.2pt" o:ole="">
+          <v:shape id="_x0000_i1995" type="#_x0000_t75" style="width:468pt;height:22.25pt" o:ole="">
             <v:imagedata r:id="rId149" o:title=""/>
           </v:shape>
-          <o:OLEObject Type="Embed" ProgID="Word.Document.12" ShapeID="_x0000_i1995" DrawAspect="Content" ObjectID="_1627573968" r:id="rId150">
+          <o:OLEObject Type="Embed" ProgID="Word.Document.12" ShapeID="_x0000_i1995" DrawAspect="Content" ObjectID="_1627626450" r:id="rId150">
             <o:FieldCodes>\s</o:FieldCodes>
           </o:OLEObject>
         </w:object>
@@ -5592,23 +5535,15 @@
       <w:pPr>
         <w:pStyle w:val="Heading3"/>
       </w:pPr>
-      <w:bookmarkStart w:id="87" w:name="_Toc16958963"/>
+      <w:bookmarkStart w:id="86" w:name="_Toc16958963"/>
       <w:r>
         <w:t>Side Quest!</w:t>
       </w:r>
-      <w:bookmarkEnd w:id="87"/>
-    </w:p>
-    <w:p>
-      <w:r>
-        <w:t xml:space="preserve">I just realized that Set’s aren’t saving. And there’s no reason why they should. </w:t>
-      </w:r>
-      <w:proofErr w:type="gramStart"/>
-      <w:r>
-        <w:t>So</w:t>
-      </w:r>
-      <w:proofErr w:type="gramEnd"/>
-      <w:r>
-        <w:t xml:space="preserve"> what we need to do is create a new </w:t>
+      <w:bookmarkEnd w:id="86"/>
+    </w:p>
+    <w:p>
+      <w:r>
+        <w:t xml:space="preserve">I just realized that Set’s aren’t saving. And there’s no reason why they should. So what we need to do is create a new </w:t>
       </w:r>
       <w:proofErr w:type="spellStart"/>
       <w:r>
@@ -5619,34 +5554,34 @@
         <w:t xml:space="preserve"> in a new Services Folder.</w:t>
       </w:r>
     </w:p>
-    <w:bookmarkStart w:id="88" w:name="_MON_1627566464"/>
+    <w:bookmarkStart w:id="87" w:name="_MON_1627566464"/>
+    <w:bookmarkEnd w:id="87"/>
+    <w:p>
+      <w:r>
+        <w:object w:dxaOrig="9360" w:dyaOrig="5072" w14:anchorId="71350F71">
+          <v:shape id="_x0000_i2003" type="#_x0000_t75" style="width:468pt;height:253.6pt" o:ole="">
+            <v:imagedata r:id="rId151" o:title=""/>
+          </v:shape>
+          <o:OLEObject Type="Embed" ProgID="Word.Document.12" ShapeID="_x0000_i2003" DrawAspect="Content" ObjectID="_1627626451" r:id="rId152">
+            <o:FieldCodes>\s</o:FieldCodes>
+          </o:OLEObject>
+        </w:object>
+      </w:r>
+    </w:p>
+    <w:p>
+      <w:r>
+        <w:t>Then we’ve got to configure it in the Service Collection.</w:t>
+      </w:r>
+    </w:p>
+    <w:bookmarkStart w:id="88" w:name="_MON_1627566501"/>
     <w:bookmarkEnd w:id="88"/>
     <w:p>
       <w:r>
-        <w:object w:dxaOrig="9360" w:dyaOrig="5072" w14:anchorId="71350F71">
-          <v:shape id="_x0000_i2003" type="#_x0000_t75" style="width:468pt;height:253.55pt" o:ole="">
-            <v:imagedata r:id="rId151" o:title=""/>
-          </v:shape>
-          <o:OLEObject Type="Embed" ProgID="Word.Document.12" ShapeID="_x0000_i2003" DrawAspect="Content" ObjectID="_1627573969" r:id="rId152">
-            <o:FieldCodes>\s</o:FieldCodes>
-          </o:OLEObject>
-        </w:object>
-      </w:r>
-    </w:p>
-    <w:p>
-      <w:r>
-        <w:t>Then we’ve got to configure it in the Service Collection.</w:t>
-      </w:r>
-    </w:p>
-    <w:bookmarkStart w:id="89" w:name="_MON_1627566501"/>
-    <w:bookmarkEnd w:id="89"/>
-    <w:p>
-      <w:r>
         <w:object w:dxaOrig="9360" w:dyaOrig="222" w14:anchorId="7C182BFA">
-          <v:shape id="_x0000_i2322" type="#_x0000_t75" style="width:468pt;height:10.7pt" o:ole="">
+          <v:shape id="_x0000_i2322" type="#_x0000_t75" style="width:468pt;height:11.1pt" o:ole="">
             <v:imagedata r:id="rId153" o:title=""/>
           </v:shape>
-          <o:OLEObject Type="Embed" ProgID="Word.Document.12" ShapeID="_x0000_i2322" DrawAspect="Content" ObjectID="_1627573970" r:id="rId154">
+          <o:OLEObject Type="Embed" ProgID="Word.Document.12" ShapeID="_x0000_i2322" DrawAspect="Content" ObjectID="_1627626452" r:id="rId154">
             <o:FieldCodes>\s</o:FieldCodes>
           </o:OLEObject>
         </w:object>
@@ -5666,42 +5601,34 @@
         <w:t xml:space="preserve"> Dependency Injection.</w:t>
       </w:r>
     </w:p>
-    <w:bookmarkStart w:id="90" w:name="_MON_1627566544"/>
+    <w:bookmarkStart w:id="89" w:name="_MON_1627566544"/>
+    <w:bookmarkEnd w:id="89"/>
+    <w:p>
+      <w:r>
+        <w:object w:dxaOrig="9360" w:dyaOrig="1958" w14:anchorId="29523BEC">
+          <v:shape id="_x0000_i2011" type="#_x0000_t75" style="width:468pt;height:97.9pt" o:ole="">
+            <v:imagedata r:id="rId155" o:title=""/>
+          </v:shape>
+          <o:OLEObject Type="Embed" ProgID="Word.Document.12" ShapeID="_x0000_i2011" DrawAspect="Content" ObjectID="_1627626453" r:id="rId156">
+            <o:FieldCodes>\s</o:FieldCodes>
+          </o:OLEObject>
+        </w:object>
+      </w:r>
+    </w:p>
+    <w:p>
+      <w:r>
+        <w:t>Then we have to call it prior to saving the Set.</w:t>
+      </w:r>
+    </w:p>
+    <w:bookmarkStart w:id="90" w:name="_MON_1627566609"/>
     <w:bookmarkEnd w:id="90"/>
     <w:p>
       <w:r>
-        <w:object w:dxaOrig="9360" w:dyaOrig="1958" w14:anchorId="29523BEC">
-          <v:shape id="_x0000_i2011" type="#_x0000_t75" style="width:468pt;height:98.05pt" o:ole="">
-            <v:imagedata r:id="rId155" o:title=""/>
-          </v:shape>
-          <o:OLEObject Type="Embed" ProgID="Word.Document.12" ShapeID="_x0000_i2011" DrawAspect="Content" ObjectID="_1627573971" r:id="rId156">
-            <o:FieldCodes>\s</o:FieldCodes>
-          </o:OLEObject>
-        </w:object>
-      </w:r>
-    </w:p>
-    <w:p>
-      <w:r>
-        <w:t xml:space="preserve">Then we </w:t>
-      </w:r>
-      <w:proofErr w:type="gramStart"/>
-      <w:r>
-        <w:t>have to</w:t>
-      </w:r>
-      <w:proofErr w:type="gramEnd"/>
-      <w:r>
-        <w:t xml:space="preserve"> call it prior to saving the Set.</w:t>
-      </w:r>
-    </w:p>
-    <w:bookmarkStart w:id="91" w:name="_MON_1627566609"/>
-    <w:bookmarkEnd w:id="91"/>
-    <w:p>
-      <w:r>
         <w:object w:dxaOrig="9360" w:dyaOrig="222" w14:anchorId="5DE90B49">
-          <v:shape id="_x0000_i2015" type="#_x0000_t75" style="width:468pt;height:10.7pt" o:ole="">
+          <v:shape id="_x0000_i2015" type="#_x0000_t75" style="width:468pt;height:11.1pt" o:ole="">
             <v:imagedata r:id="rId157" o:title=""/>
           </v:shape>
-          <o:OLEObject Type="Embed" ProgID="Word.Document.12" ShapeID="_x0000_i2015" DrawAspect="Content" ObjectID="_1627573972" r:id="rId158">
+          <o:OLEObject Type="Embed" ProgID="Word.Document.12" ShapeID="_x0000_i2015" DrawAspect="Content" ObjectID="_1627626454" r:id="rId158">
             <o:FieldCodes>\s</o:FieldCodes>
           </o:OLEObject>
         </w:object>
@@ -5711,7 +5638,7 @@
       <w:pPr>
         <w:pStyle w:val="Heading2"/>
       </w:pPr>
-      <w:bookmarkStart w:id="92" w:name="_Toc16958964"/>
+      <w:bookmarkStart w:id="91" w:name="_Toc16958964"/>
       <w:r>
         <w:t>Step 2</w:t>
       </w:r>
@@ -5724,84 +5651,84 @@
       <w:r>
         <w:t>Creating the Controllers</w:t>
       </w:r>
-      <w:bookmarkEnd w:id="92"/>
+      <w:bookmarkEnd w:id="91"/>
     </w:p>
     <w:p>
       <w:r>
         <w:t>Add the generic repository DI to the API Projects Startup Class</w:t>
       </w:r>
     </w:p>
-    <w:bookmarkStart w:id="93" w:name="_MON_1627568696"/>
+    <w:bookmarkStart w:id="92" w:name="_MON_1627568696"/>
+    <w:bookmarkEnd w:id="92"/>
+    <w:p>
+      <w:r>
+        <w:object w:dxaOrig="9360" w:dyaOrig="222" w14:anchorId="6E8D695F">
+          <v:shape id="_x0000_i2334" type="#_x0000_t75" style="width:468pt;height:11.1pt" o:ole="">
+            <v:imagedata r:id="rId159" o:title=""/>
+          </v:shape>
+          <o:OLEObject Type="Embed" ProgID="Word.Document.12" ShapeID="_x0000_i2334" DrawAspect="Content" ObjectID="_1627626455" r:id="rId160">
+            <o:FieldCodes>\s</o:FieldCodes>
+          </o:OLEObject>
+        </w:object>
+      </w:r>
+    </w:p>
+    <w:p>
+      <w:r>
+        <w:t xml:space="preserve">Add the </w:t>
+      </w:r>
+      <w:proofErr w:type="spellStart"/>
+      <w:r>
+        <w:t>IHttpContextAccssor</w:t>
+      </w:r>
+      <w:proofErr w:type="spellEnd"/>
+      <w:r>
+        <w:t xml:space="preserve"> Required by </w:t>
+      </w:r>
+      <w:proofErr w:type="spellStart"/>
+      <w:r>
+        <w:t>ApplicationDbContext</w:t>
+      </w:r>
+      <w:proofErr w:type="spellEnd"/>
+      <w:r>
+        <w:t xml:space="preserve"> to the Startup.</w:t>
+      </w:r>
+    </w:p>
+    <w:bookmarkStart w:id="93" w:name="_MON_1627570811"/>
     <w:bookmarkEnd w:id="93"/>
     <w:p>
       <w:r>
-        <w:object w:dxaOrig="9360" w:dyaOrig="222" w14:anchorId="6E8D695F">
-          <v:shape id="_x0000_i2334" type="#_x0000_t75" style="width:468pt;height:10.7pt" o:ole="">
-            <v:imagedata r:id="rId159" o:title=""/>
-          </v:shape>
-          <o:OLEObject Type="Embed" ProgID="Word.Document.12" ShapeID="_x0000_i2334" DrawAspect="Content" ObjectID="_1627573973" r:id="rId160">
-            <o:FieldCodes>\s</o:FieldCodes>
-          </o:OLEObject>
-        </w:object>
-      </w:r>
-    </w:p>
-    <w:p>
-      <w:r>
-        <w:t xml:space="preserve">Add the </w:t>
-      </w:r>
-      <w:proofErr w:type="spellStart"/>
-      <w:r>
-        <w:t>IHttpContextAccssor</w:t>
-      </w:r>
-      <w:proofErr w:type="spellEnd"/>
-      <w:r>
-        <w:t xml:space="preserve"> Required by </w:t>
-      </w:r>
-      <w:proofErr w:type="spellStart"/>
-      <w:r>
-        <w:t>ApplicationDbContext</w:t>
-      </w:r>
-      <w:proofErr w:type="spellEnd"/>
-      <w:r>
-        <w:t xml:space="preserve"> to the Startup.</w:t>
-      </w:r>
-    </w:p>
-    <w:bookmarkStart w:id="94" w:name="_MON_1627570811"/>
+        <w:object w:dxaOrig="9360" w:dyaOrig="222" w14:anchorId="43FAFF68">
+          <v:shape id="_x0000_i2338" type="#_x0000_t75" style="width:468pt;height:11.1pt" o:ole="">
+            <v:imagedata r:id="rId161" o:title=""/>
+          </v:shape>
+          <o:OLEObject Type="Embed" ProgID="Word.Document.12" ShapeID="_x0000_i2338" DrawAspect="Content" ObjectID="_1627626456" r:id="rId162">
+            <o:FieldCodes>\s</o:FieldCodes>
+          </o:OLEObject>
+        </w:object>
+      </w:r>
+    </w:p>
+    <w:p>
+      <w:r>
+        <w:t xml:space="preserve">Add </w:t>
+      </w:r>
+      <w:proofErr w:type="spellStart"/>
+      <w:r>
+        <w:t>AutoMapper</w:t>
+      </w:r>
+      <w:proofErr w:type="spellEnd"/>
+      <w:r>
+        <w:t xml:space="preserve"> Required by the Generic Repository to the Startup.</w:t>
+      </w:r>
+    </w:p>
+    <w:bookmarkStart w:id="94" w:name="_MON_1627570930"/>
     <w:bookmarkEnd w:id="94"/>
     <w:p>
       <w:r>
-        <w:object w:dxaOrig="9360" w:dyaOrig="222" w14:anchorId="43FAFF68">
-          <v:shape id="_x0000_i2338" type="#_x0000_t75" style="width:468pt;height:10.7pt" o:ole="">
-            <v:imagedata r:id="rId161" o:title=""/>
-          </v:shape>
-          <o:OLEObject Type="Embed" ProgID="Word.Document.12" ShapeID="_x0000_i2338" DrawAspect="Content" ObjectID="_1627573974" r:id="rId162">
-            <o:FieldCodes>\s</o:FieldCodes>
-          </o:OLEObject>
-        </w:object>
-      </w:r>
-    </w:p>
-    <w:p>
-      <w:r>
-        <w:t xml:space="preserve">Add </w:t>
-      </w:r>
-      <w:proofErr w:type="spellStart"/>
-      <w:r>
-        <w:t>AutoMapper</w:t>
-      </w:r>
-      <w:proofErr w:type="spellEnd"/>
-      <w:r>
-        <w:t xml:space="preserve"> Required by the Generic Repository to the Startup.</w:t>
-      </w:r>
-    </w:p>
-    <w:bookmarkStart w:id="95" w:name="_MON_1627570930"/>
-    <w:bookmarkEnd w:id="95"/>
-    <w:p>
-      <w:r>
         <w:object w:dxaOrig="9360" w:dyaOrig="222" w14:anchorId="1B5026EC">
-          <v:shape id="_x0000_i2341" type="#_x0000_t75" style="width:468pt;height:10.7pt" o:ole="">
+          <v:shape id="_x0000_i2341" type="#_x0000_t75" style="width:468pt;height:11.1pt" o:ole="">
             <v:imagedata r:id="rId163" o:title=""/>
           </v:shape>
-          <o:OLEObject Type="Embed" ProgID="Word.Document.12" ShapeID="_x0000_i2341" DrawAspect="Content" ObjectID="_1627573975" r:id="rId164">
+          <o:OLEObject Type="Embed" ProgID="Word.Document.12" ShapeID="_x0000_i2341" DrawAspect="Content" ObjectID="_1627626457" r:id="rId164">
             <o:FieldCodes>\s</o:FieldCodes>
           </o:OLEObject>
         </w:object>
@@ -5825,15 +5752,7 @@
       </w:r>
       <w:proofErr w:type="spellEnd"/>
       <w:r>
-        <w:t xml:space="preserve">. </w:t>
-      </w:r>
-      <w:proofErr w:type="gramStart"/>
-      <w:r>
-        <w:t>All of</w:t>
-      </w:r>
-      <w:proofErr w:type="gramEnd"/>
-      <w:r>
-        <w:t xml:space="preserve"> our controllers will inherit from </w:t>
+        <w:t xml:space="preserve">. All of our controllers will inherit from </w:t>
       </w:r>
       <w:proofErr w:type="spellStart"/>
       <w:r>
@@ -5857,99 +5776,99 @@
       </w:r>
       <w:proofErr w:type="spellEnd"/>
     </w:p>
-    <w:bookmarkStart w:id="96" w:name="_MON_1627573086"/>
-    <w:bookmarkEnd w:id="96"/>
+    <w:bookmarkStart w:id="95" w:name="_MON_1627573086"/>
+    <w:bookmarkEnd w:id="95"/>
     <w:p>
       <w:r>
         <w:object w:dxaOrig="9360" w:dyaOrig="11796" w14:anchorId="6E077637">
           <v:shape id="_x0000_i2514" type="#_x0000_t75" style="width:468pt;height:589.8pt" o:ole="">
             <v:imagedata r:id="rId165" o:title=""/>
           </v:shape>
-          <o:OLEObject Type="Embed" ProgID="Word.Document.12" ShapeID="_x0000_i2514" DrawAspect="Content" ObjectID="_1627573976" r:id="rId166">
-            <o:FieldCodes>\s</o:FieldCodes>
-          </o:OLEObject>
-        </w:object>
-      </w:r>
-    </w:p>
-    <w:bookmarkStart w:id="97" w:name="_MON_1627573116"/>
+          <o:OLEObject Type="Embed" ProgID="Word.Document.12" ShapeID="_x0000_i2514" DrawAspect="Content" ObjectID="_1627626458" r:id="rId166">
+            <o:FieldCodes>\s</o:FieldCodes>
+          </o:OLEObject>
+        </w:object>
+      </w:r>
+    </w:p>
+    <w:bookmarkStart w:id="96" w:name="_MON_1627573116"/>
+    <w:bookmarkEnd w:id="96"/>
+    <w:p>
+      <w:r>
+        <w:object w:dxaOrig="9360" w:dyaOrig="3337" w14:anchorId="3ADAAF9D">
+          <v:shape id="_x0000_i2516" type="#_x0000_t75" style="width:468pt;height:166.85pt" o:ole="">
+            <v:imagedata r:id="rId167" o:title=""/>
+          </v:shape>
+          <o:OLEObject Type="Embed" ProgID="Word.Document.12" ShapeID="_x0000_i2516" DrawAspect="Content" ObjectID="_1627626459" r:id="rId168">
+            <o:FieldCodes>\s</o:FieldCodes>
+          </o:OLEObject>
+        </w:object>
+      </w:r>
+    </w:p>
+    <w:p>
+      <w:proofErr w:type="spellStart"/>
+      <w:r>
+        <w:t>RoutineController.cs</w:t>
+      </w:r>
+      <w:proofErr w:type="spellEnd"/>
+    </w:p>
+    <w:bookmarkStart w:id="97" w:name="_MON_1627573289"/>
     <w:bookmarkEnd w:id="97"/>
-    <w:p>
-      <w:r>
-        <w:object w:dxaOrig="9360" w:dyaOrig="3337" w14:anchorId="3ADAAF9D">
-          <v:shape id="_x0000_i2516" type="#_x0000_t75" style="width:468pt;height:167pt" o:ole="">
-            <v:imagedata r:id="rId167" o:title=""/>
-          </v:shape>
-          <o:OLEObject Type="Embed" ProgID="Word.Document.12" ShapeID="_x0000_i2516" DrawAspect="Content" ObjectID="_1627573977" r:id="rId168">
-            <o:FieldCodes>\s</o:FieldCodes>
-          </o:OLEObject>
-        </w:object>
-      </w:r>
-    </w:p>
-    <w:p>
-      <w:proofErr w:type="spellStart"/>
-      <w:r>
-        <w:t>RoutineController.cs</w:t>
-      </w:r>
-      <w:proofErr w:type="spellEnd"/>
-    </w:p>
-    <w:bookmarkStart w:id="98" w:name="_MON_1627573289"/>
-    <w:bookmarkEnd w:id="98"/>
     <w:p>
       <w:r>
         <w:object w:dxaOrig="9360" w:dyaOrig="8854" w14:anchorId="2B4D45B1">
           <v:shape id="_x0000_i2509" type="#_x0000_t75" style="width:468pt;height:442.7pt" o:ole="">
             <v:imagedata r:id="rId169" o:title=""/>
           </v:shape>
-          <o:OLEObject Type="Embed" ProgID="Word.Document.12" ShapeID="_x0000_i2509" DrawAspect="Content" ObjectID="_1627573978" r:id="rId170">
-            <o:FieldCodes>\s</o:FieldCodes>
-          </o:OLEObject>
-        </w:object>
-      </w:r>
-    </w:p>
-    <w:bookmarkStart w:id="99" w:name="_MON_1627573369"/>
+          <o:OLEObject Type="Embed" ProgID="Word.Document.12" ShapeID="_x0000_i2509" DrawAspect="Content" ObjectID="_1627626460" r:id="rId170">
+            <o:FieldCodes>\s</o:FieldCodes>
+          </o:OLEObject>
+        </w:object>
+      </w:r>
+    </w:p>
+    <w:bookmarkStart w:id="98" w:name="_MON_1627573369"/>
+    <w:bookmarkEnd w:id="98"/>
+    <w:p>
+      <w:r>
+        <w:object w:dxaOrig="9360" w:dyaOrig="6407" w14:anchorId="6AB86EA5">
+          <v:shape id="_x0000_i2519" type="#_x0000_t75" style="width:468pt;height:320.35pt" o:ole="">
+            <v:imagedata r:id="rId171" o:title=""/>
+          </v:shape>
+          <o:OLEObject Type="Embed" ProgID="Word.Document.12" ShapeID="_x0000_i2519" DrawAspect="Content" ObjectID="_1627626461" r:id="rId172">
+            <o:FieldCodes>\s</o:FieldCodes>
+          </o:OLEObject>
+        </w:object>
+      </w:r>
+    </w:p>
+    <w:p>
+      <w:proofErr w:type="spellStart"/>
+      <w:r>
+        <w:t>ExerciseController.cs</w:t>
+      </w:r>
+      <w:proofErr w:type="spellEnd"/>
+    </w:p>
+    <w:bookmarkStart w:id="99" w:name="_MON_1627573424"/>
     <w:bookmarkEnd w:id="99"/>
     <w:p>
       <w:r>
-        <w:object w:dxaOrig="9360" w:dyaOrig="6407" w14:anchorId="6AB86EA5">
-          <v:shape id="_x0000_i2519" type="#_x0000_t75" style="width:468pt;height:320.15pt" o:ole="">
-            <v:imagedata r:id="rId171" o:title=""/>
-          </v:shape>
-          <o:OLEObject Type="Embed" ProgID="Word.Document.12" ShapeID="_x0000_i2519" DrawAspect="Content" ObjectID="_1627573979" r:id="rId172">
-            <o:FieldCodes>\s</o:FieldCodes>
-          </o:OLEObject>
-        </w:object>
-      </w:r>
-    </w:p>
-    <w:p>
-      <w:proofErr w:type="spellStart"/>
-      <w:r>
-        <w:t>ExerciseController.cs</w:t>
-      </w:r>
-      <w:proofErr w:type="spellEnd"/>
-    </w:p>
-    <w:bookmarkStart w:id="100" w:name="_MON_1627573424"/>
+        <w:object w:dxaOrig="9360" w:dyaOrig="4894" w14:anchorId="7042F371">
+          <v:shape id="_x0000_i2523" type="#_x0000_t75" style="width:468pt;height:244.7pt" o:ole="">
+            <v:imagedata r:id="rId173" o:title=""/>
+          </v:shape>
+          <o:OLEObject Type="Embed" ProgID="Word.Document.12" ShapeID="_x0000_i2523" DrawAspect="Content" ObjectID="_1627626462" r:id="rId174">
+            <o:FieldCodes>\s</o:FieldCodes>
+          </o:OLEObject>
+        </w:object>
+      </w:r>
+    </w:p>
+    <w:bookmarkStart w:id="100" w:name="_MON_1627573455"/>
     <w:bookmarkEnd w:id="100"/>
     <w:p>
       <w:r>
-        <w:object w:dxaOrig="9360" w:dyaOrig="4894" w14:anchorId="7042F371">
-          <v:shape id="_x0000_i2523" type="#_x0000_t75" style="width:468pt;height:244.35pt" o:ole="">
-            <v:imagedata r:id="rId173" o:title=""/>
-          </v:shape>
-          <o:OLEObject Type="Embed" ProgID="Word.Document.12" ShapeID="_x0000_i2523" DrawAspect="Content" ObjectID="_1627573980" r:id="rId174">
-            <o:FieldCodes>\s</o:FieldCodes>
-          </o:OLEObject>
-        </w:object>
-      </w:r>
-    </w:p>
-    <w:bookmarkStart w:id="101" w:name="_MON_1627573455"/>
-    <w:bookmarkEnd w:id="101"/>
-    <w:p>
-      <w:r>
         <w:object w:dxaOrig="9360" w:dyaOrig="10011" w14:anchorId="02492363">
-          <v:shape id="_x0000_i2527" type="#_x0000_t75" style="width:468pt;height:500.15pt" o:ole="">
+          <v:shape id="_x0000_i2527" type="#_x0000_t75" style="width:468pt;height:500.55pt" o:ole="">
             <v:imagedata r:id="rId175" o:title=""/>
           </v:shape>
-          <o:OLEObject Type="Embed" ProgID="Word.Document.12" ShapeID="_x0000_i2527" DrawAspect="Content" ObjectID="_1627573981" r:id="rId176">
+          <o:OLEObject Type="Embed" ProgID="Word.Document.12" ShapeID="_x0000_i2527" DrawAspect="Content" ObjectID="_1627626463" r:id="rId176">
             <o:FieldCodes>\s</o:FieldCodes>
           </o:OLEObject>
         </w:object>
@@ -5960,7 +5879,7 @@
       <w:pPr>
         <w:pStyle w:val="Heading2"/>
       </w:pPr>
-      <w:bookmarkStart w:id="102" w:name="_Toc16958965"/>
+      <w:bookmarkStart w:id="101" w:name="_Toc16958965"/>
       <w:r>
         <w:t xml:space="preserve">Step </w:t>
       </w:r>
@@ -5970,7 +5889,7 @@
       <w:r>
         <w:t xml:space="preserve"> – Configure Swagger</w:t>
       </w:r>
-      <w:bookmarkEnd w:id="102"/>
+      <w:bookmarkEnd w:id="101"/>
     </w:p>
     <w:p>
       <w:r>
@@ -6096,14 +6015,14 @@
       <w:r>
         <w:t>Add Swagger to the Configure Method in the Startup Class of your API Project.</w:t>
       </w:r>
-      <w:bookmarkStart w:id="103" w:name="_MON_1627565414"/>
-      <w:bookmarkEnd w:id="103"/>
+      <w:bookmarkStart w:id="102" w:name="_MON_1627565414"/>
+      <w:bookmarkEnd w:id="102"/>
       <w:r>
         <w:object w:dxaOrig="9360" w:dyaOrig="1068" w14:anchorId="2A09B840">
-          <v:shape id="_x0000_i2000" type="#_x0000_t75" style="width:468pt;height:53.6pt" o:ole="">
+          <v:shape id="_x0000_i2000" type="#_x0000_t75" style="width:468pt;height:53.4pt" o:ole="">
             <v:imagedata r:id="rId177" o:title=""/>
           </v:shape>
-          <o:OLEObject Type="Embed" ProgID="Word.Document.12" ShapeID="_x0000_i2000" DrawAspect="Content" ObjectID="_1627573982" r:id="rId178">
+          <o:OLEObject Type="Embed" ProgID="Word.Document.12" ShapeID="_x0000_i2000" DrawAspect="Content" ObjectID="_1627626464" r:id="rId178">
             <o:FieldCodes>\s</o:FieldCodes>
           </o:OLEObject>
         </w:object>
@@ -6114,23 +6033,23 @@
         <w:t>Now add Swagger to the Services Collection.</w:t>
       </w:r>
     </w:p>
-    <w:bookmarkStart w:id="104" w:name="_MON_1627568157"/>
+    <w:bookmarkStart w:id="103" w:name="_MON_1627568157"/>
+    <w:bookmarkEnd w:id="103"/>
+    <w:p>
+      <w:r>
+        <w:object w:dxaOrig="9360" w:dyaOrig="2002" w14:anchorId="3E2461F3">
+          <v:shape id="_x0000_i2330" type="#_x0000_t75" style="width:468pt;height:100.1pt" o:ole="">
+            <v:imagedata r:id="rId179" o:title=""/>
+          </v:shape>
+          <o:OLEObject Type="Embed" ProgID="Word.Document.12" ShapeID="_x0000_i2330" DrawAspect="Content" ObjectID="_1627626465" r:id="rId180">
+            <o:FieldCodes>\s</o:FieldCodes>
+          </o:OLEObject>
+        </w:object>
+      </w:r>
+    </w:p>
+    <w:p/>
+    <w:bookmarkStart w:id="104" w:name="_MON_1627565520"/>
     <w:bookmarkEnd w:id="104"/>
-    <w:p>
-      <w:r>
-        <w:object w:dxaOrig="9360" w:dyaOrig="2002" w14:anchorId="3E2461F3">
-          <v:shape id="_x0000_i2330" type="#_x0000_t75" style="width:468pt;height:100.35pt" o:ole="">
-            <v:imagedata r:id="rId179" o:title=""/>
-          </v:shape>
-          <o:OLEObject Type="Embed" ProgID="Word.Document.12" ShapeID="_x0000_i2330" DrawAspect="Content" ObjectID="_1627573983" r:id="rId180">
-            <o:FieldCodes>\s</o:FieldCodes>
-          </o:OLEObject>
-        </w:object>
-      </w:r>
-    </w:p>
-    <w:p/>
-    <w:bookmarkStart w:id="105" w:name="_MON_1627565520"/>
-    <w:bookmarkEnd w:id="105"/>
     <w:p>
       <w:pPr>
         <w:sectPr>
@@ -6142,10 +6061,10 @@
       </w:pPr>
       <w:r>
         <w:object w:dxaOrig="9360" w:dyaOrig="450" w14:anchorId="1E0EA8CD">
-          <v:shape id="_x0000_i2001" type="#_x0000_t75" style="width:468pt;height:22.2pt" o:ole="">
+          <v:shape id="_x0000_i2001" type="#_x0000_t75" style="width:468pt;height:22.5pt" o:ole="">
             <v:imagedata r:id="rId181" o:title=""/>
           </v:shape>
-          <o:OLEObject Type="Embed" ProgID="Word.Document.12" ShapeID="_x0000_i2001" DrawAspect="Content" ObjectID="_1627573984" r:id="rId182">
+          <o:OLEObject Type="Embed" ProgID="Word.Document.12" ShapeID="_x0000_i2001" DrawAspect="Content" ObjectID="_1627626466" r:id="rId182">
             <o:FieldCodes>\s</o:FieldCodes>
           </o:OLEObject>
         </w:object>
@@ -6155,18 +6074,482 @@
       <w:pPr>
         <w:pStyle w:val="Heading1"/>
       </w:pPr>
-      <w:bookmarkStart w:id="106" w:name="_Toc16958966"/>
+      <w:bookmarkStart w:id="105" w:name="_Toc16958966"/>
       <w:r>
         <w:lastRenderedPageBreak/>
         <w:t>Chapter 3</w:t>
       </w:r>
-      <w:bookmarkEnd w:id="106"/>
+      <w:bookmarkEnd w:id="105"/>
     </w:p>
     <w:p>
       <w:r>
         <w:t>API Authentication</w:t>
       </w:r>
     </w:p>
+    <w:p>
+      <w:r>
+        <w:t xml:space="preserve">In relation to the “Strangler Pattern” we have effectively implemented the first stage. We’ve decoupled our backend from our front end. This is also possible with the implementation of </w:t>
+      </w:r>
+      <w:proofErr w:type="spellStart"/>
+      <w:r>
+        <w:t>IActionResult</w:t>
+      </w:r>
+      <w:proofErr w:type="spellEnd"/>
+      <w:r>
+        <w:t xml:space="preserve"> being able to return anything. If our needs were different, we could have engineered a service that would return either a view or a JSON object. </w:t>
+      </w:r>
+    </w:p>
+    <w:p>
+      <w:r>
+        <w:t>Now, w</w:t>
+      </w:r>
+      <w:r>
+        <w:t xml:space="preserve">e need to secure our API Endpoints and validate that users are signed in when preforming CRUD operations on the </w:t>
+      </w:r>
+      <w:proofErr w:type="spellStart"/>
+      <w:r>
+        <w:t>RoutineCatalogue</w:t>
+      </w:r>
+      <w:proofErr w:type="spellEnd"/>
+      <w:r>
+        <w:t xml:space="preserve">. </w:t>
+      </w:r>
+      <w:r>
+        <w:t xml:space="preserve">We’re going to implement JSON Web Tokens as a means of assigning identity and authenticating API Users. </w:t>
+      </w:r>
+    </w:p>
+    <w:p>
+      <w:r>
+        <w:rPr>
+          <w:rStyle w:val="Heading2Char"/>
+        </w:rPr>
+        <w:t>What is JWT</w:t>
+      </w:r>
+      <w:r>
+        <w:rPr>
+          <w:rStyle w:val="Heading2Char"/>
+        </w:rPr>
+        <w:t xml:space="preserve"> </w:t>
+      </w:r>
+      <w:r>
+        <w:t>– Link to slides</w:t>
+      </w:r>
+    </w:p>
+    <w:p>
+      <w:pPr>
+        <w:pStyle w:val="Heading2"/>
+      </w:pPr>
+      <w:r>
+        <w:t>Step 1 – Building the Model</w:t>
+      </w:r>
+      <w:r>
+        <w:t>s</w:t>
+      </w:r>
+    </w:p>
+    <w:p>
+      <w:r>
+        <w:t xml:space="preserve">We only actually need 1 model for our authentication because we aren’t extending it to include any information beyond that of MVC, or what’s required to sign in. Create a new Class in the </w:t>
+      </w:r>
+      <w:proofErr w:type="spellStart"/>
+      <w:r>
+        <w:t>ViewModels</w:t>
+      </w:r>
+      <w:proofErr w:type="spellEnd"/>
+      <w:r>
+        <w:t xml:space="preserve"> Folder of the </w:t>
+      </w:r>
+      <w:proofErr w:type="spellStart"/>
+      <w:r>
+        <w:t>RoutineCatalogue.Models</w:t>
+      </w:r>
+      <w:proofErr w:type="spellEnd"/>
+      <w:r>
+        <w:t xml:space="preserve"> Project named </w:t>
+      </w:r>
+      <w:proofErr w:type="spellStart"/>
+      <w:r>
+        <w:t>ApiSigninModel.cs</w:t>
+      </w:r>
+      <w:proofErr w:type="spellEnd"/>
+    </w:p>
+    <w:bookmarkStart w:id="106" w:name="_MON_1627624340"/>
+    <w:bookmarkEnd w:id="106"/>
+    <w:p>
+      <w:r>
+        <w:object w:dxaOrig="9360" w:dyaOrig="1958" w14:anchorId="0632C213">
+          <v:shape id="_x0000_i2874" type="#_x0000_t75" style="width:468pt;height:97.9pt" o:ole="">
+            <v:imagedata r:id="rId183" o:title=""/>
+          </v:shape>
+          <o:OLEObject Type="Embed" ProgID="Word.Document.12" ShapeID="_x0000_i2874" DrawAspect="Content" ObjectID="_1627626467" r:id="rId184">
+            <o:FieldCodes>\s</o:FieldCodes>
+          </o:OLEObject>
+        </w:object>
+      </w:r>
+    </w:p>
+    <w:p>
+      <w:pPr>
+        <w:pStyle w:val="Heading2"/>
+      </w:pPr>
+      <w:r>
+        <w:t>Step 2 – Application Secret</w:t>
+      </w:r>
+    </w:p>
+    <w:p>
+      <w:r>
+        <w:t xml:space="preserve">Let’s add a secret property </w:t>
+      </w:r>
+      <w:r>
+        <w:t xml:space="preserve">named </w:t>
+      </w:r>
+      <w:proofErr w:type="spellStart"/>
+      <w:r>
+        <w:t>ApplicationSecret</w:t>
+      </w:r>
+      <w:proofErr w:type="spellEnd"/>
+      <w:r>
+        <w:t xml:space="preserve">, </w:t>
+      </w:r>
+      <w:r>
+        <w:t xml:space="preserve">for authentication to our </w:t>
+      </w:r>
+      <w:proofErr w:type="spellStart"/>
+      <w:r>
+        <w:t>ApplicationSettings</w:t>
+      </w:r>
+      <w:proofErr w:type="spellEnd"/>
+      <w:r>
+        <w:t xml:space="preserve"> Class, and a</w:t>
+      </w:r>
+      <w:r>
+        <w:t xml:space="preserve"> corresponding key in our API Projects </w:t>
+      </w:r>
+      <w:proofErr w:type="spellStart"/>
+      <w:r>
+        <w:t>appsettings.json</w:t>
+      </w:r>
+      <w:proofErr w:type="spellEnd"/>
+      <w:r>
+        <w:t xml:space="preserve"> file.</w:t>
+      </w:r>
+      <w:bookmarkStart w:id="107" w:name="_MON_1627625311"/>
+      <w:bookmarkEnd w:id="107"/>
+      <w:r>
+        <w:object w:dxaOrig="9360" w:dyaOrig="2180" w14:anchorId="5280A04C">
+          <v:shape id="_x0000_i2888" type="#_x0000_t75" style="width:468pt;height:109pt" o:ole="">
+            <v:imagedata r:id="rId185" o:title=""/>
+          </v:shape>
+          <o:OLEObject Type="Embed" ProgID="Word.Document.12" ShapeID="_x0000_i2888" DrawAspect="Content" ObjectID="_1627626468" r:id="rId186">
+            <o:FieldCodes>\s</o:FieldCodes>
+          </o:OLEObject>
+        </w:object>
+      </w:r>
+      <w:proofErr w:type="spellStart"/>
+      <w:r>
+        <w:t>appsettings.json</w:t>
+      </w:r>
+      <w:proofErr w:type="spellEnd"/>
+      <w:bookmarkStart w:id="108" w:name="_MON_1627625344"/>
+      <w:bookmarkEnd w:id="108"/>
+      <w:r>
+        <w:object w:dxaOrig="9360" w:dyaOrig="845" w14:anchorId="50DA6631">
+          <v:shape id="_x0000_i2886" type="#_x0000_t75" style="width:468pt;height:42.25pt" o:ole="">
+            <v:imagedata r:id="rId187" o:title=""/>
+          </v:shape>
+          <o:OLEObject Type="Embed" ProgID="Word.Document.12" ShapeID="_x0000_i2886" DrawAspect="Content" ObjectID="_1627626469" r:id="rId188">
+            <o:FieldCodes>\s</o:FieldCodes>
+          </o:OLEObject>
+        </w:object>
+      </w:r>
+    </w:p>
+    <w:p/>
+    <w:p>
+      <w:pPr>
+        <w:pStyle w:val="Heading2"/>
+      </w:pPr>
+      <w:r>
+        <w:lastRenderedPageBreak/>
+        <w:t xml:space="preserve">Step </w:t>
+      </w:r>
+      <w:r>
+        <w:t>2</w:t>
+      </w:r>
+      <w:r>
+        <w:t xml:space="preserve"> – </w:t>
+      </w:r>
+      <w:r>
+        <w:t>Building the Controllers</w:t>
+      </w:r>
+    </w:p>
+    <w:p>
+      <w:r>
+        <w:t xml:space="preserve">Create a new class in the Controllers folder of the </w:t>
+      </w:r>
+      <w:proofErr w:type="spellStart"/>
+      <w:r>
+        <w:t>RoutineCatalogue.API</w:t>
+      </w:r>
+      <w:proofErr w:type="spellEnd"/>
+      <w:r>
+        <w:t xml:space="preserve"> Project named </w:t>
+      </w:r>
+      <w:proofErr w:type="spellStart"/>
+      <w:r>
+        <w:t>UserController.cs</w:t>
+      </w:r>
+      <w:proofErr w:type="spellEnd"/>
+    </w:p>
+    <w:p>
+      <w:r>
+        <w:t>Constructor Injection</w:t>
+      </w:r>
+      <w:bookmarkStart w:id="109" w:name="_MON_1627625089"/>
+      <w:bookmarkEnd w:id="109"/>
+      <w:r>
+        <w:object w:dxaOrig="9360" w:dyaOrig="3070" w14:anchorId="4CCE46B6">
+          <v:shape id="_x0000_i2876" type="#_x0000_t75" style="width:468pt;height:153.5pt" o:ole="">
+            <v:imagedata r:id="rId189" o:title=""/>
+          </v:shape>
+          <o:OLEObject Type="Embed" ProgID="Word.Document.12" ShapeID="_x0000_i2876" DrawAspect="Content" ObjectID="_1627626470" r:id="rId190">
+            <o:FieldCodes>\s</o:FieldCodes>
+          </o:OLEObject>
+        </w:object>
+      </w:r>
+    </w:p>
+    <w:p>
+      <w:proofErr w:type="spellStart"/>
+      <w:r>
+        <w:t>Signin</w:t>
+      </w:r>
+      <w:proofErr w:type="spellEnd"/>
+      <w:bookmarkStart w:id="110" w:name="_MON_1627625107"/>
+      <w:bookmarkEnd w:id="110"/>
+      <w:r>
+        <w:object w:dxaOrig="9360" w:dyaOrig="6629" w14:anchorId="6A27B443">
+          <v:shape id="_x0000_i2878" type="#_x0000_t75" style="width:468pt;height:331.45pt" o:ole="">
+            <v:imagedata r:id="rId191" o:title=""/>
+          </v:shape>
+          <o:OLEObject Type="Embed" ProgID="Word.Document.12" ShapeID="_x0000_i2878" DrawAspect="Content" ObjectID="_1627626471" r:id="rId192">
+            <o:FieldCodes>\s</o:FieldCodes>
+          </o:OLEObject>
+        </w:object>
+      </w:r>
+    </w:p>
+    <w:p>
+      <w:r>
+        <w:lastRenderedPageBreak/>
+        <w:t>Signup</w:t>
+      </w:r>
+      <w:bookmarkStart w:id="111" w:name="_MON_1627625137"/>
+      <w:bookmarkEnd w:id="111"/>
+      <w:r>
+        <w:object w:dxaOrig="9360" w:dyaOrig="4850" w14:anchorId="214CD57B">
+          <v:shape id="_x0000_i2880" type="#_x0000_t75" style="width:468pt;height:242.5pt" o:ole="">
+            <v:imagedata r:id="rId193" o:title=""/>
+          </v:shape>
+          <o:OLEObject Type="Embed" ProgID="Word.Document.12" ShapeID="_x0000_i2880" DrawAspect="Content" ObjectID="_1627626472" r:id="rId194">
+            <o:FieldCodes>\s</o:FieldCodes>
+          </o:OLEObject>
+        </w:object>
+      </w:r>
+    </w:p>
+    <w:p>
+      <w:pPr>
+        <w:pStyle w:val="Heading2"/>
+      </w:pPr>
+      <w:r>
+        <w:t xml:space="preserve">Step 3 – </w:t>
+      </w:r>
+      <w:r>
+        <w:t>Configuring the Authentication</w:t>
+      </w:r>
+    </w:p>
+    <w:p>
+      <w:r>
+        <w:t>The rest of the code to include Authentication exists in the Startup Class of the API Project.</w:t>
+      </w:r>
+    </w:p>
+    <w:bookmarkStart w:id="112" w:name="_MON_1627625615"/>
+    <w:bookmarkEnd w:id="112"/>
+    <w:p>
+      <w:r>
+        <w:object w:dxaOrig="9360" w:dyaOrig="1548" w14:anchorId="6A53920E">
+          <v:shape id="_x0000_i2890" type="#_x0000_t75" style="width:468pt;height:77.4pt" o:ole="">
+            <v:imagedata r:id="rId195" o:title=""/>
+          </v:shape>
+          <o:OLEObject Type="Embed" ProgID="Word.Document.12" ShapeID="_x0000_i2890" DrawAspect="Content" ObjectID="_1627626473" r:id="rId196">
+            <o:FieldCodes>\s</o:FieldCodes>
+          </o:OLEObject>
+        </w:object>
+      </w:r>
+    </w:p>
+    <w:bookmarkStart w:id="113" w:name="_MON_1627625930"/>
+    <w:bookmarkEnd w:id="113"/>
+    <w:p>
+      <w:r>
+        <w:object w:dxaOrig="9360" w:dyaOrig="2180" w14:anchorId="08938DB9">
+          <v:shape id="_x0000_i2894" type="#_x0000_t75" style="width:468pt;height:109pt" o:ole="">
+            <v:imagedata r:id="rId197" o:title=""/>
+          </v:shape>
+          <o:OLEObject Type="Embed" ProgID="Word.Document.12" ShapeID="_x0000_i2894" DrawAspect="Content" ObjectID="_1627626474" r:id="rId198">
+            <o:FieldCodes>\s</o:FieldCodes>
+          </o:OLEObject>
+        </w:object>
+      </w:r>
+      <w:bookmarkStart w:id="114" w:name="_MON_1627625989"/>
+      <w:bookmarkEnd w:id="114"/>
+      <w:r>
+        <w:object w:dxaOrig="9360" w:dyaOrig="4404" w14:anchorId="135D2607">
+          <v:shape id="_x0000_i2896" type="#_x0000_t75" style="width:468pt;height:220.2pt" o:ole="">
+            <v:imagedata r:id="rId199" o:title=""/>
+          </v:shape>
+          <o:OLEObject Type="Embed" ProgID="Word.Document.12" ShapeID="_x0000_i2896" DrawAspect="Content" ObjectID="_1627626475" r:id="rId200">
+            <o:FieldCodes>\s</o:FieldCodes>
+          </o:OLEObject>
+        </w:object>
+      </w:r>
+      <w:r>
+        <w:t>Finally, lets ensure our Authentication is configured on the startup of the application by adding `</w:t>
+      </w:r>
+      <w:proofErr w:type="spellStart"/>
+      <w:r>
+        <w:rPr>
+          <w:rFonts w:ascii="Consolas" w:hAnsi="Consolas" w:cs="Consolas"/>
+          <w:color w:val="000000"/>
+          <w:sz w:val="19"/>
+          <w:szCs w:val="19"/>
+        </w:rPr>
+        <w:t>app.UseAuthentication</w:t>
+      </w:r>
+      <w:proofErr w:type="spellEnd"/>
+      <w:r>
+        <w:rPr>
+          <w:rFonts w:ascii="Consolas" w:hAnsi="Consolas" w:cs="Consolas"/>
+          <w:color w:val="000000"/>
+          <w:sz w:val="19"/>
+          <w:szCs w:val="19"/>
+        </w:rPr>
+        <w:t>();</w:t>
+      </w:r>
+      <w:r>
+        <w:t>` to the Configure method.</w:t>
+      </w:r>
+    </w:p>
+    <w:p>
+      <w:pPr>
+        <w:autoSpaceDE w:val="0"/>
+        <w:autoSpaceDN w:val="0"/>
+        <w:adjustRightInd w:val="0"/>
+        <w:spacing w:after="0" w:line="240" w:lineRule="auto"/>
+        <w:rPr>
+          <w:rFonts w:ascii="Consolas" w:hAnsi="Consolas" w:cs="Consolas"/>
+          <w:color w:val="000000"/>
+          <w:sz w:val="19"/>
+          <w:szCs w:val="19"/>
+        </w:rPr>
+      </w:pPr>
+    </w:p>
+    <w:p>
+      <w:pPr>
+        <w:pStyle w:val="Heading2"/>
+      </w:pPr>
+      <w:r>
+        <w:t>Step 4 – Adding Authorization Annotations</w:t>
+      </w:r>
+    </w:p>
+    <w:p>
+      <w:r>
+        <w:t>We need to let the controllers know how to authenticate. We’ll do this by attaching an authorize data annotation to the top of each class that passes the JWT Schema as a parameter.</w:t>
+      </w:r>
+    </w:p>
+    <w:p>
+      <w:r>
+        <w:t xml:space="preserve">Add the following to the top of your </w:t>
+      </w:r>
+      <w:proofErr w:type="spellStart"/>
+      <w:r>
+        <w:t>SetController</w:t>
+      </w:r>
+      <w:proofErr w:type="spellEnd"/>
+      <w:r>
+        <w:t xml:space="preserve"> Class right after the Route Annotation.</w:t>
+      </w:r>
+    </w:p>
+    <w:bookmarkStart w:id="115" w:name="_MON_1627626195"/>
+    <w:bookmarkEnd w:id="115"/>
+    <w:p>
+      <w:r>
+        <w:object w:dxaOrig="9360" w:dyaOrig="400" w14:anchorId="66AC460D">
+          <v:shape id="_x0000_i2900" type="#_x0000_t75" style="width:468pt;height:20pt" o:ole="">
+            <v:imagedata r:id="rId201" o:title=""/>
+          </v:shape>
+          <o:OLEObject Type="Embed" ProgID="Word.Document.12" ShapeID="_x0000_i2900" DrawAspect="Content" ObjectID="_1627626476" r:id="rId202">
+            <o:FieldCodes>\s</o:FieldCodes>
+          </o:OLEObject>
+        </w:object>
+      </w:r>
+      <w:r>
+        <w:t xml:space="preserve">Add the following above the class definition of the </w:t>
+      </w:r>
+      <w:proofErr w:type="spellStart"/>
+      <w:r>
+        <w:t>RoutineController</w:t>
+      </w:r>
+      <w:proofErr w:type="spellEnd"/>
+      <w:r>
+        <w:t>.</w:t>
+      </w:r>
+      <w:bookmarkStart w:id="116" w:name="_MON_1627626341"/>
+      <w:bookmarkEnd w:id="116"/>
+      <w:r>
+        <w:object w:dxaOrig="9360" w:dyaOrig="622" w14:anchorId="6CA03935">
+          <v:shape id="_x0000_i2904" type="#_x0000_t75" style="width:468pt;height:31.1pt" o:ole="">
+            <v:imagedata r:id="rId203" o:title=""/>
+          </v:shape>
+          <o:OLEObject Type="Embed" ProgID="Word.Document.12" ShapeID="_x0000_i2904" DrawAspect="Content" ObjectID="_1627626477" r:id="rId204">
+            <o:FieldCodes>\s</o:FieldCodes>
+          </o:OLEObject>
+        </w:object>
+      </w:r>
+      <w:r>
+        <w:t xml:space="preserve"> </w:t>
+      </w:r>
+      <w:r>
+        <w:t xml:space="preserve">Add the following above the class definition of the </w:t>
+      </w:r>
+      <w:proofErr w:type="spellStart"/>
+      <w:r>
+        <w:t>Exercise</w:t>
+      </w:r>
+      <w:bookmarkStart w:id="117" w:name="_GoBack"/>
+      <w:bookmarkEnd w:id="117"/>
+      <w:r>
+        <w:t>Controller</w:t>
+      </w:r>
+      <w:proofErr w:type="spellEnd"/>
+      <w:r>
+        <w:t>.</w:t>
+      </w:r>
+    </w:p>
+    <w:p>
+      <w:pPr>
+        <w:pStyle w:val="Heading2"/>
+      </w:pPr>
+      <w:proofErr w:type="spellStart"/>
+      <w:r>
+        <w:t>Step</w:t>
+      </w:r>
+      <w:proofErr w:type="spellEnd"/>
+      <w:r>
+        <w:t xml:space="preserve"> </w:t>
+      </w:r>
+      <w:r>
+        <w:t>5</w:t>
+      </w:r>
+      <w:r>
+        <w:t xml:space="preserve"> – Testing with Postman</w:t>
+      </w:r>
+    </w:p>
+    <w:p/>
     <w:p/>
     <w:p>
       <w:pPr>
@@ -6182,12 +6565,12 @@
       <w:pPr>
         <w:pStyle w:val="Heading1"/>
       </w:pPr>
-      <w:bookmarkStart w:id="107" w:name="_Toc16958967"/>
+      <w:bookmarkStart w:id="118" w:name="_Toc16958967"/>
       <w:r>
         <w:lastRenderedPageBreak/>
         <w:t>Chapter 4</w:t>
       </w:r>
-      <w:bookmarkEnd w:id="107"/>
+      <w:bookmarkEnd w:id="118"/>
     </w:p>
     <w:p>
       <w:r>
@@ -6214,12 +6597,12 @@
       <w:pPr>
         <w:pStyle w:val="Heading1"/>
       </w:pPr>
-      <w:bookmarkStart w:id="108" w:name="_Toc16958968"/>
+      <w:bookmarkStart w:id="119" w:name="_Toc16958968"/>
       <w:r>
         <w:lastRenderedPageBreak/>
         <w:t>Chapter 5</w:t>
       </w:r>
-      <w:bookmarkEnd w:id="108"/>
+      <w:bookmarkEnd w:id="119"/>
     </w:p>
     <w:p>
       <w:r>
@@ -6245,12 +6628,12 @@
       <w:pPr>
         <w:pStyle w:val="Heading1"/>
       </w:pPr>
-      <w:bookmarkStart w:id="109" w:name="_Toc16958969"/>
+      <w:bookmarkStart w:id="120" w:name="_Toc16958969"/>
       <w:r>
         <w:lastRenderedPageBreak/>
         <w:t>Chapter 6</w:t>
       </w:r>
-      <w:bookmarkEnd w:id="109"/>
+      <w:bookmarkEnd w:id="120"/>
     </w:p>
     <w:p>
       <w:r>
@@ -6272,12 +6655,12 @@
       <w:pPr>
         <w:pStyle w:val="Heading1"/>
       </w:pPr>
-      <w:bookmarkStart w:id="110" w:name="_Toc16958970"/>
+      <w:bookmarkStart w:id="121" w:name="_Toc16958970"/>
       <w:r>
         <w:lastRenderedPageBreak/>
         <w:t>Chapter 7</w:t>
       </w:r>
-      <w:bookmarkEnd w:id="110"/>
+      <w:bookmarkEnd w:id="121"/>
     </w:p>
     <w:p>
       <w:r>
@@ -6299,12 +6682,12 @@
       <w:pPr>
         <w:pStyle w:val="Heading1"/>
       </w:pPr>
-      <w:bookmarkStart w:id="111" w:name="_Toc16958971"/>
+      <w:bookmarkStart w:id="122" w:name="_Toc16958971"/>
       <w:r>
         <w:lastRenderedPageBreak/>
         <w:t>Chapter 8</w:t>
       </w:r>
-      <w:bookmarkEnd w:id="111"/>
+      <w:bookmarkEnd w:id="122"/>
     </w:p>
     <w:p>
       <w:r>
@@ -7525,7 +7908,7 @@
 </file>
 
 <file path=customXml/itemProps1.xml><?xml version="1.0" encoding="utf-8"?>
-<ds:datastoreItem xmlns:ds="http://schemas.openxmlformats.org/officeDocument/2006/customXml" ds:itemID="{3F178D8F-3B6A-4758-A43A-66BEE3A98616}">
+<ds:datastoreItem xmlns:ds="http://schemas.openxmlformats.org/officeDocument/2006/customXml" ds:itemID="{314B0A81-7ADF-44F1-9A7B-67E97F7CF87E}">
   <ds:schemaRefs>
     <ds:schemaRef ds:uri="http://schemas.openxmlformats.org/officeDocument/2006/bibliography"/>
   </ds:schemaRefs>

</xml_diff>

<commit_message>
Finished Chapter 8 - Fixing Pub Sub bug
</commit_message>
<xml_diff>
--- a/Instructions/CodePaLOUsa2019.docx
+++ b/Instructions/CodePaLOUsa2019.docx
@@ -1149,7 +1149,7 @@
           <w:r>
             <w:fldChar w:fldCharType="separate"/>
           </w:r>
-          <w:hyperlink w:anchor="_Toc17128059" w:history="1">
+          <w:hyperlink w:anchor="_Toc17143636" w:history="1">
             <w:r>
               <w:rPr>
                 <w:rStyle w:val="Hyperlink"/>
@@ -1176,7 +1176,7 @@
                 <w:noProof/>
                 <w:webHidden/>
               </w:rPr>
-              <w:instrText xml:space="preserve"> PAGEREF _Toc17128059 \h </w:instrText>
+              <w:instrText xml:space="preserve"> PAGEREF _Toc17143636 \h </w:instrText>
             </w:r>
             <w:r>
               <w:rPr>
@@ -1218,7 +1218,7 @@
               <w:noProof/>
             </w:rPr>
           </w:pPr>
-          <w:hyperlink w:anchor="_Toc17128060" w:history="1">
+          <w:hyperlink w:anchor="_Toc17143637" w:history="1">
             <w:r>
               <w:rPr>
                 <w:rStyle w:val="Hyperlink"/>
@@ -1245,7 +1245,7 @@
                 <w:noProof/>
                 <w:webHidden/>
               </w:rPr>
-              <w:instrText xml:space="preserve"> PAGEREF _Toc17128060 \h </w:instrText>
+              <w:instrText xml:space="preserve"> PAGEREF _Toc17143637 \h </w:instrText>
             </w:r>
             <w:r>
               <w:rPr>
@@ -1287,7 +1287,7 @@
               <w:noProof/>
             </w:rPr>
           </w:pPr>
-          <w:hyperlink w:anchor="_Toc17128061" w:history="1">
+          <w:hyperlink w:anchor="_Toc17143638" w:history="1">
             <w:r>
               <w:rPr>
                 <w:rStyle w:val="Hyperlink"/>
@@ -1314,7 +1314,7 @@
                 <w:noProof/>
                 <w:webHidden/>
               </w:rPr>
-              <w:instrText xml:space="preserve"> PAGEREF _Toc17128061 \h </w:instrText>
+              <w:instrText xml:space="preserve"> PAGEREF _Toc17143638 \h </w:instrText>
             </w:r>
             <w:r>
               <w:rPr>
@@ -1356,7 +1356,7 @@
               <w:noProof/>
             </w:rPr>
           </w:pPr>
-          <w:hyperlink w:anchor="_Toc17128062" w:history="1">
+          <w:hyperlink w:anchor="_Toc17143639" w:history="1">
             <w:r>
               <w:rPr>
                 <w:rStyle w:val="Hyperlink"/>
@@ -1383,7 +1383,7 @@
                 <w:noProof/>
                 <w:webHidden/>
               </w:rPr>
-              <w:instrText xml:space="preserve"> PAGEREF _Toc17128062 \h </w:instrText>
+              <w:instrText xml:space="preserve"> PAGEREF _Toc17143639 \h </w:instrText>
             </w:r>
             <w:r>
               <w:rPr>
@@ -1425,7 +1425,7 @@
               <w:noProof/>
             </w:rPr>
           </w:pPr>
-          <w:hyperlink w:anchor="_Toc17128063" w:history="1">
+          <w:hyperlink w:anchor="_Toc17143640" w:history="1">
             <w:r>
               <w:rPr>
                 <w:rStyle w:val="Hyperlink"/>
@@ -1452,7 +1452,7 @@
                 <w:noProof/>
                 <w:webHidden/>
               </w:rPr>
-              <w:instrText xml:space="preserve"> PAGEREF _Toc17128063 \h </w:instrText>
+              <w:instrText xml:space="preserve"> PAGEREF _Toc17143640 \h </w:instrText>
             </w:r>
             <w:r>
               <w:rPr>
@@ -1494,7 +1494,7 @@
               <w:noProof/>
             </w:rPr>
           </w:pPr>
-          <w:hyperlink w:anchor="_Toc17128064" w:history="1">
+          <w:hyperlink w:anchor="_Toc17143641" w:history="1">
             <w:r>
               <w:rPr>
                 <w:rStyle w:val="Hyperlink"/>
@@ -1521,7 +1521,7 @@
                 <w:noProof/>
                 <w:webHidden/>
               </w:rPr>
-              <w:instrText xml:space="preserve"> PAGEREF _Toc17128064 \h </w:instrText>
+              <w:instrText xml:space="preserve"> PAGEREF _Toc17143641 \h </w:instrText>
             </w:r>
             <w:r>
               <w:rPr>
@@ -1563,7 +1563,7 @@
               <w:noProof/>
             </w:rPr>
           </w:pPr>
-          <w:hyperlink w:anchor="_Toc17128065" w:history="1">
+          <w:hyperlink w:anchor="_Toc17143642" w:history="1">
             <w:r>
               <w:rPr>
                 <w:rStyle w:val="Hyperlink"/>
@@ -1590,7 +1590,7 @@
                 <w:noProof/>
                 <w:webHidden/>
               </w:rPr>
-              <w:instrText xml:space="preserve"> PAGEREF _Toc17128065 \h </w:instrText>
+              <w:instrText xml:space="preserve"> PAGEREF _Toc17143642 \h </w:instrText>
             </w:r>
             <w:r>
               <w:rPr>
@@ -1632,7 +1632,7 @@
               <w:noProof/>
             </w:rPr>
           </w:pPr>
-          <w:hyperlink w:anchor="_Toc17128066" w:history="1">
+          <w:hyperlink w:anchor="_Toc17143643" w:history="1">
             <w:r>
               <w:rPr>
                 <w:rStyle w:val="Hyperlink"/>
@@ -1659,7 +1659,7 @@
                 <w:noProof/>
                 <w:webHidden/>
               </w:rPr>
-              <w:instrText xml:space="preserve"> PAGEREF _Toc17128066 \h </w:instrText>
+              <w:instrText xml:space="preserve"> PAGEREF _Toc17143643 \h </w:instrText>
             </w:r>
             <w:r>
               <w:rPr>
@@ -1701,7 +1701,7 @@
               <w:noProof/>
             </w:rPr>
           </w:pPr>
-          <w:hyperlink w:anchor="_Toc17128067" w:history="1">
+          <w:hyperlink w:anchor="_Toc17143644" w:history="1">
             <w:r>
               <w:rPr>
                 <w:rStyle w:val="Hyperlink"/>
@@ -1728,7 +1728,7 @@
                 <w:noProof/>
                 <w:webHidden/>
               </w:rPr>
-              <w:instrText xml:space="preserve"> PAGEREF _Toc17128067 \h </w:instrText>
+              <w:instrText xml:space="preserve"> PAGEREF _Toc17143644 \h </w:instrText>
             </w:r>
             <w:r>
               <w:rPr>
@@ -1770,7 +1770,7 @@
               <w:noProof/>
             </w:rPr>
           </w:pPr>
-          <w:hyperlink w:anchor="_Toc17128068" w:history="1">
+          <w:hyperlink w:anchor="_Toc17143645" w:history="1">
             <w:r>
               <w:rPr>
                 <w:rStyle w:val="Hyperlink"/>
@@ -1797,7 +1797,7 @@
                 <w:noProof/>
                 <w:webHidden/>
               </w:rPr>
-              <w:instrText xml:space="preserve"> PAGEREF _Toc17128068 \h </w:instrText>
+              <w:instrText xml:space="preserve"> PAGEREF _Toc17143645 \h </w:instrText>
             </w:r>
             <w:r>
               <w:rPr>
@@ -1839,7 +1839,7 @@
               <w:noProof/>
             </w:rPr>
           </w:pPr>
-          <w:hyperlink w:anchor="_Toc17128069" w:history="1">
+          <w:hyperlink w:anchor="_Toc17143646" w:history="1">
             <w:r>
               <w:rPr>
                 <w:rStyle w:val="Hyperlink"/>
@@ -1866,7 +1866,7 @@
                 <w:noProof/>
                 <w:webHidden/>
               </w:rPr>
-              <w:instrText xml:space="preserve"> PAGEREF _Toc17128069 \h </w:instrText>
+              <w:instrText xml:space="preserve"> PAGEREF _Toc17143646 \h </w:instrText>
             </w:r>
             <w:r>
               <w:rPr>
@@ -1908,7 +1908,7 @@
               <w:noProof/>
             </w:rPr>
           </w:pPr>
-          <w:hyperlink w:anchor="_Toc17128070" w:history="1">
+          <w:hyperlink w:anchor="_Toc17143647" w:history="1">
             <w:r>
               <w:rPr>
                 <w:rStyle w:val="Hyperlink"/>
@@ -1935,7 +1935,7 @@
                 <w:noProof/>
                 <w:webHidden/>
               </w:rPr>
-              <w:instrText xml:space="preserve"> PAGEREF _Toc17128070 \h </w:instrText>
+              <w:instrText xml:space="preserve"> PAGEREF _Toc17143647 \h </w:instrText>
             </w:r>
             <w:r>
               <w:rPr>
@@ -1977,7 +1977,7 @@
               <w:noProof/>
             </w:rPr>
           </w:pPr>
-          <w:hyperlink w:anchor="_Toc17128071" w:history="1">
+          <w:hyperlink w:anchor="_Toc17143648" w:history="1">
             <w:r>
               <w:rPr>
                 <w:rStyle w:val="Hyperlink"/>
@@ -2004,7 +2004,7 @@
                 <w:noProof/>
                 <w:webHidden/>
               </w:rPr>
-              <w:instrText xml:space="preserve"> PAGEREF _Toc17128071 \h </w:instrText>
+              <w:instrText xml:space="preserve"> PAGEREF _Toc17143648 \h </w:instrText>
             </w:r>
             <w:r>
               <w:rPr>
@@ -2046,7 +2046,7 @@
               <w:noProof/>
             </w:rPr>
           </w:pPr>
-          <w:hyperlink w:anchor="_Toc17128072" w:history="1">
+          <w:hyperlink w:anchor="_Toc17143649" w:history="1">
             <w:r>
               <w:rPr>
                 <w:rStyle w:val="Hyperlink"/>
@@ -2073,7 +2073,7 @@
                 <w:noProof/>
                 <w:webHidden/>
               </w:rPr>
-              <w:instrText xml:space="preserve"> PAGEREF _Toc17128072 \h </w:instrText>
+              <w:instrText xml:space="preserve"> PAGEREF _Toc17143649 \h </w:instrText>
             </w:r>
             <w:r>
               <w:rPr>
@@ -2115,7 +2115,7 @@
               <w:noProof/>
             </w:rPr>
           </w:pPr>
-          <w:hyperlink w:anchor="_Toc17128073" w:history="1">
+          <w:hyperlink w:anchor="_Toc17143650" w:history="1">
             <w:r>
               <w:rPr>
                 <w:rStyle w:val="Hyperlink"/>
@@ -2142,7 +2142,7 @@
                 <w:noProof/>
                 <w:webHidden/>
               </w:rPr>
-              <w:instrText xml:space="preserve"> PAGEREF _Toc17128073 \h </w:instrText>
+              <w:instrText xml:space="preserve"> PAGEREF _Toc17143650 \h </w:instrText>
             </w:r>
             <w:r>
               <w:rPr>
@@ -2184,7 +2184,7 @@
               <w:noProof/>
             </w:rPr>
           </w:pPr>
-          <w:hyperlink w:anchor="_Toc17128074" w:history="1">
+          <w:hyperlink w:anchor="_Toc17143651" w:history="1">
             <w:r>
               <w:rPr>
                 <w:rStyle w:val="Hyperlink"/>
@@ -2211,7 +2211,7 @@
                 <w:noProof/>
                 <w:webHidden/>
               </w:rPr>
-              <w:instrText xml:space="preserve"> PAGEREF _Toc17128074 \h </w:instrText>
+              <w:instrText xml:space="preserve"> PAGEREF _Toc17143651 \h </w:instrText>
             </w:r>
             <w:r>
               <w:rPr>
@@ -2253,7 +2253,7 @@
               <w:noProof/>
             </w:rPr>
           </w:pPr>
-          <w:hyperlink w:anchor="_Toc17128075" w:history="1">
+          <w:hyperlink w:anchor="_Toc17143652" w:history="1">
             <w:r>
               <w:rPr>
                 <w:rStyle w:val="Hyperlink"/>
@@ -2280,7 +2280,7 @@
                 <w:noProof/>
                 <w:webHidden/>
               </w:rPr>
-              <w:instrText xml:space="preserve"> PAGEREF _Toc17128075 \h </w:instrText>
+              <w:instrText xml:space="preserve"> PAGEREF _Toc17143652 \h </w:instrText>
             </w:r>
             <w:r>
               <w:rPr>
@@ -2322,7 +2322,7 @@
               <w:noProof/>
             </w:rPr>
           </w:pPr>
-          <w:hyperlink w:anchor="_Toc17128076" w:history="1">
+          <w:hyperlink w:anchor="_Toc17143653" w:history="1">
             <w:r>
               <w:rPr>
                 <w:rStyle w:val="Hyperlink"/>
@@ -2349,7 +2349,7 @@
                 <w:noProof/>
                 <w:webHidden/>
               </w:rPr>
-              <w:instrText xml:space="preserve"> PAGEREF _Toc17128076 \h </w:instrText>
+              <w:instrText xml:space="preserve"> PAGEREF _Toc17143653 \h </w:instrText>
             </w:r>
             <w:r>
               <w:rPr>
@@ -2391,7 +2391,7 @@
               <w:noProof/>
             </w:rPr>
           </w:pPr>
-          <w:hyperlink w:anchor="_Toc17128077" w:history="1">
+          <w:hyperlink w:anchor="_Toc17143654" w:history="1">
             <w:r>
               <w:rPr>
                 <w:rStyle w:val="Hyperlink"/>
@@ -2418,7 +2418,7 @@
                 <w:noProof/>
                 <w:webHidden/>
               </w:rPr>
-              <w:instrText xml:space="preserve"> PAGEREF _Toc17128077 \h </w:instrText>
+              <w:instrText xml:space="preserve"> PAGEREF _Toc17143654 \h </w:instrText>
             </w:r>
             <w:r>
               <w:rPr>
@@ -2460,7 +2460,7 @@
               <w:noProof/>
             </w:rPr>
           </w:pPr>
-          <w:hyperlink w:anchor="_Toc17128078" w:history="1">
+          <w:hyperlink w:anchor="_Toc17143655" w:history="1">
             <w:r>
               <w:rPr>
                 <w:rStyle w:val="Hyperlink"/>
@@ -2487,7 +2487,7 @@
                 <w:noProof/>
                 <w:webHidden/>
               </w:rPr>
-              <w:instrText xml:space="preserve"> PAGEREF _Toc17128078 \h </w:instrText>
+              <w:instrText xml:space="preserve"> PAGEREF _Toc17143655 \h </w:instrText>
             </w:r>
             <w:r>
               <w:rPr>
@@ -2529,7 +2529,7 @@
               <w:noProof/>
             </w:rPr>
           </w:pPr>
-          <w:hyperlink w:anchor="_Toc17128079" w:history="1">
+          <w:hyperlink w:anchor="_Toc17143656" w:history="1">
             <w:r>
               <w:rPr>
                 <w:rStyle w:val="Hyperlink"/>
@@ -2556,7 +2556,7 @@
                 <w:noProof/>
                 <w:webHidden/>
               </w:rPr>
-              <w:instrText xml:space="preserve"> PAGEREF _Toc17128079 \h </w:instrText>
+              <w:instrText xml:space="preserve"> PAGEREF _Toc17143656 \h </w:instrText>
             </w:r>
             <w:r>
               <w:rPr>
@@ -2598,7 +2598,7 @@
               <w:noProof/>
             </w:rPr>
           </w:pPr>
-          <w:hyperlink w:anchor="_Toc17128080" w:history="1">
+          <w:hyperlink w:anchor="_Toc17143657" w:history="1">
             <w:r>
               <w:rPr>
                 <w:rStyle w:val="Hyperlink"/>
@@ -2625,7 +2625,7 @@
                 <w:noProof/>
                 <w:webHidden/>
               </w:rPr>
-              <w:instrText xml:space="preserve"> PAGEREF _Toc17128080 \h </w:instrText>
+              <w:instrText xml:space="preserve"> PAGEREF _Toc17143657 \h </w:instrText>
             </w:r>
             <w:r>
               <w:rPr>
@@ -2667,7 +2667,7 @@
               <w:noProof/>
             </w:rPr>
           </w:pPr>
-          <w:hyperlink w:anchor="_Toc17128081" w:history="1">
+          <w:hyperlink w:anchor="_Toc17143658" w:history="1">
             <w:r>
               <w:rPr>
                 <w:rStyle w:val="Hyperlink"/>
@@ -2694,7 +2694,7 @@
                 <w:noProof/>
                 <w:webHidden/>
               </w:rPr>
-              <w:instrText xml:space="preserve"> PAGEREF _Toc17128081 \h </w:instrText>
+              <w:instrText xml:space="preserve"> PAGEREF _Toc17143658 \h </w:instrText>
             </w:r>
             <w:r>
               <w:rPr>
@@ -2736,7 +2736,7 @@
               <w:noProof/>
             </w:rPr>
           </w:pPr>
-          <w:hyperlink w:anchor="_Toc17128082" w:history="1">
+          <w:hyperlink w:anchor="_Toc17143659" w:history="1">
             <w:r>
               <w:rPr>
                 <w:rStyle w:val="Hyperlink"/>
@@ -2763,7 +2763,7 @@
                 <w:noProof/>
                 <w:webHidden/>
               </w:rPr>
-              <w:instrText xml:space="preserve"> PAGEREF _Toc17128082 \h </w:instrText>
+              <w:instrText xml:space="preserve"> PAGEREF _Toc17143659 \h </w:instrText>
             </w:r>
             <w:r>
               <w:rPr>
@@ -2805,7 +2805,7 @@
               <w:noProof/>
             </w:rPr>
           </w:pPr>
-          <w:hyperlink w:anchor="_Toc17128083" w:history="1">
+          <w:hyperlink w:anchor="_Toc17143660" w:history="1">
             <w:r>
               <w:rPr>
                 <w:rStyle w:val="Hyperlink"/>
@@ -2832,7 +2832,7 @@
                 <w:noProof/>
                 <w:webHidden/>
               </w:rPr>
-              <w:instrText xml:space="preserve"> PAGEREF _Toc17128083 \h </w:instrText>
+              <w:instrText xml:space="preserve"> PAGEREF _Toc17143660 \h </w:instrText>
             </w:r>
             <w:r>
               <w:rPr>
@@ -2874,7 +2874,7 @@
               <w:noProof/>
             </w:rPr>
           </w:pPr>
-          <w:hyperlink w:anchor="_Toc17128084" w:history="1">
+          <w:hyperlink w:anchor="_Toc17143661" w:history="1">
             <w:r>
               <w:rPr>
                 <w:rStyle w:val="Hyperlink"/>
@@ -2901,7 +2901,7 @@
                 <w:noProof/>
                 <w:webHidden/>
               </w:rPr>
-              <w:instrText xml:space="preserve"> PAGEREF _Toc17128084 \h </w:instrText>
+              <w:instrText xml:space="preserve"> PAGEREF _Toc17143661 \h </w:instrText>
             </w:r>
             <w:r>
               <w:rPr>
@@ -2943,7 +2943,7 @@
               <w:noProof/>
             </w:rPr>
           </w:pPr>
-          <w:hyperlink w:anchor="_Toc17128085" w:history="1">
+          <w:hyperlink w:anchor="_Toc17143662" w:history="1">
             <w:r>
               <w:rPr>
                 <w:rStyle w:val="Hyperlink"/>
@@ -2970,7 +2970,7 @@
                 <w:noProof/>
                 <w:webHidden/>
               </w:rPr>
-              <w:instrText xml:space="preserve"> PAGEREF _Toc17128085 \h </w:instrText>
+              <w:instrText xml:space="preserve"> PAGEREF _Toc17143662 \h </w:instrText>
             </w:r>
             <w:r>
               <w:rPr>
@@ -3012,7 +3012,7 @@
               <w:noProof/>
             </w:rPr>
           </w:pPr>
-          <w:hyperlink w:anchor="_Toc17128086" w:history="1">
+          <w:hyperlink w:anchor="_Toc17143663" w:history="1">
             <w:r>
               <w:rPr>
                 <w:rStyle w:val="Hyperlink"/>
@@ -3039,7 +3039,7 @@
                 <w:noProof/>
                 <w:webHidden/>
               </w:rPr>
-              <w:instrText xml:space="preserve"> PAGEREF _Toc17128086 \h </w:instrText>
+              <w:instrText xml:space="preserve"> PAGEREF _Toc17143663 \h </w:instrText>
             </w:r>
             <w:r>
               <w:rPr>
@@ -3081,7 +3081,7 @@
               <w:noProof/>
             </w:rPr>
           </w:pPr>
-          <w:hyperlink w:anchor="_Toc17128087" w:history="1">
+          <w:hyperlink w:anchor="_Toc17143664" w:history="1">
             <w:r>
               <w:rPr>
                 <w:rStyle w:val="Hyperlink"/>
@@ -3108,7 +3108,7 @@
                 <w:noProof/>
                 <w:webHidden/>
               </w:rPr>
-              <w:instrText xml:space="preserve"> PAGEREF _Toc17128087 \h </w:instrText>
+              <w:instrText xml:space="preserve"> PAGEREF _Toc17143664 \h </w:instrText>
             </w:r>
             <w:r>
               <w:rPr>
@@ -3150,7 +3150,7 @@
               <w:noProof/>
             </w:rPr>
           </w:pPr>
-          <w:hyperlink w:anchor="_Toc17128088" w:history="1">
+          <w:hyperlink w:anchor="_Toc17143665" w:history="1">
             <w:r>
               <w:rPr>
                 <w:rStyle w:val="Hyperlink"/>
@@ -3177,7 +3177,7 @@
                 <w:noProof/>
                 <w:webHidden/>
               </w:rPr>
-              <w:instrText xml:space="preserve"> PAGEREF _Toc17128088 \h </w:instrText>
+              <w:instrText xml:space="preserve"> PAGEREF _Toc17143665 \h </w:instrText>
             </w:r>
             <w:r>
               <w:rPr>
@@ -3219,7 +3219,7 @@
               <w:noProof/>
             </w:rPr>
           </w:pPr>
-          <w:hyperlink w:anchor="_Toc17128089" w:history="1">
+          <w:hyperlink w:anchor="_Toc17143666" w:history="1">
             <w:r>
               <w:rPr>
                 <w:rStyle w:val="Hyperlink"/>
@@ -3246,7 +3246,7 @@
                 <w:noProof/>
                 <w:webHidden/>
               </w:rPr>
-              <w:instrText xml:space="preserve"> PAGEREF _Toc17128089 \h </w:instrText>
+              <w:instrText xml:space="preserve"> PAGEREF _Toc17143666 \h </w:instrText>
             </w:r>
             <w:r>
               <w:rPr>
@@ -3288,7 +3288,7 @@
               <w:noProof/>
             </w:rPr>
           </w:pPr>
-          <w:hyperlink w:anchor="_Toc17128090" w:history="1">
+          <w:hyperlink w:anchor="_Toc17143667" w:history="1">
             <w:r>
               <w:rPr>
                 <w:rStyle w:val="Hyperlink"/>
@@ -3315,7 +3315,7 @@
                 <w:noProof/>
                 <w:webHidden/>
               </w:rPr>
-              <w:instrText xml:space="preserve"> PAGEREF _Toc17128090 \h </w:instrText>
+              <w:instrText xml:space="preserve"> PAGEREF _Toc17143667 \h </w:instrText>
             </w:r>
             <w:r>
               <w:rPr>
@@ -3357,7 +3357,7 @@
               <w:noProof/>
             </w:rPr>
           </w:pPr>
-          <w:hyperlink w:anchor="_Toc17128091" w:history="1">
+          <w:hyperlink w:anchor="_Toc17143668" w:history="1">
             <w:r>
               <w:rPr>
                 <w:rStyle w:val="Hyperlink"/>
@@ -3384,7 +3384,7 @@
                 <w:noProof/>
                 <w:webHidden/>
               </w:rPr>
-              <w:instrText xml:space="preserve"> PAGEREF _Toc17128091 \h </w:instrText>
+              <w:instrText xml:space="preserve"> PAGEREF _Toc17143668 \h </w:instrText>
             </w:r>
             <w:r>
               <w:rPr>
@@ -3426,7 +3426,7 @@
               <w:noProof/>
             </w:rPr>
           </w:pPr>
-          <w:hyperlink w:anchor="_Toc17128092" w:history="1">
+          <w:hyperlink w:anchor="_Toc17143669" w:history="1">
             <w:r>
               <w:rPr>
                 <w:rStyle w:val="Hyperlink"/>
@@ -3453,7 +3453,7 @@
                 <w:noProof/>
                 <w:webHidden/>
               </w:rPr>
-              <w:instrText xml:space="preserve"> PAGEREF _Toc17128092 \h </w:instrText>
+              <w:instrText xml:space="preserve"> PAGEREF _Toc17143669 \h </w:instrText>
             </w:r>
             <w:r>
               <w:rPr>
@@ -3495,7 +3495,7 @@
               <w:noProof/>
             </w:rPr>
           </w:pPr>
-          <w:hyperlink w:anchor="_Toc17128093" w:history="1">
+          <w:hyperlink w:anchor="_Toc17143670" w:history="1">
             <w:r>
               <w:rPr>
                 <w:rStyle w:val="Hyperlink"/>
@@ -3522,7 +3522,7 @@
                 <w:noProof/>
                 <w:webHidden/>
               </w:rPr>
-              <w:instrText xml:space="preserve"> PAGEREF _Toc17128093 \h </w:instrText>
+              <w:instrText xml:space="preserve"> PAGEREF _Toc17143670 \h </w:instrText>
             </w:r>
             <w:r>
               <w:rPr>
@@ -3564,7 +3564,7 @@
               <w:noProof/>
             </w:rPr>
           </w:pPr>
-          <w:hyperlink w:anchor="_Toc17128094" w:history="1">
+          <w:hyperlink w:anchor="_Toc17143671" w:history="1">
             <w:r>
               <w:rPr>
                 <w:rStyle w:val="Hyperlink"/>
@@ -3591,7 +3591,7 @@
                 <w:noProof/>
                 <w:webHidden/>
               </w:rPr>
-              <w:instrText xml:space="preserve"> PAGEREF _Toc17128094 \h </w:instrText>
+              <w:instrText xml:space="preserve"> PAGEREF _Toc17143671 \h </w:instrText>
             </w:r>
             <w:r>
               <w:rPr>
@@ -3633,7 +3633,7 @@
               <w:noProof/>
             </w:rPr>
           </w:pPr>
-          <w:hyperlink w:anchor="_Toc17128095" w:history="1">
+          <w:hyperlink w:anchor="_Toc17143672" w:history="1">
             <w:r>
               <w:rPr>
                 <w:rStyle w:val="Hyperlink"/>
@@ -3660,7 +3660,7 @@
                 <w:noProof/>
                 <w:webHidden/>
               </w:rPr>
-              <w:instrText xml:space="preserve"> PAGEREF _Toc17128095 \h </w:instrText>
+              <w:instrText xml:space="preserve"> PAGEREF _Toc17143672 \h </w:instrText>
             </w:r>
             <w:r>
               <w:rPr>
@@ -3702,7 +3702,7 @@
               <w:noProof/>
             </w:rPr>
           </w:pPr>
-          <w:hyperlink w:anchor="_Toc17128096" w:history="1">
+          <w:hyperlink w:anchor="_Toc17143673" w:history="1">
             <w:r>
               <w:rPr>
                 <w:rStyle w:val="Hyperlink"/>
@@ -3729,7 +3729,7 @@
                 <w:noProof/>
                 <w:webHidden/>
               </w:rPr>
-              <w:instrText xml:space="preserve"> PAGEREF _Toc17128096 \h </w:instrText>
+              <w:instrText xml:space="preserve"> PAGEREF _Toc17143673 \h </w:instrText>
             </w:r>
             <w:r>
               <w:rPr>
@@ -3771,7 +3771,7 @@
               <w:noProof/>
             </w:rPr>
           </w:pPr>
-          <w:hyperlink w:anchor="_Toc17128097" w:history="1">
+          <w:hyperlink w:anchor="_Toc17143674" w:history="1">
             <w:r>
               <w:rPr>
                 <w:rStyle w:val="Hyperlink"/>
@@ -3798,7 +3798,7 @@
                 <w:noProof/>
                 <w:webHidden/>
               </w:rPr>
-              <w:instrText xml:space="preserve"> PAGEREF _Toc17128097 \h </w:instrText>
+              <w:instrText xml:space="preserve"> PAGEREF _Toc17143674 \h </w:instrText>
             </w:r>
             <w:r>
               <w:rPr>
@@ -3840,7 +3840,7 @@
               <w:noProof/>
             </w:rPr>
           </w:pPr>
-          <w:hyperlink w:anchor="_Toc17128098" w:history="1">
+          <w:hyperlink w:anchor="_Toc17143675" w:history="1">
             <w:r>
               <w:rPr>
                 <w:rStyle w:val="Hyperlink"/>
@@ -3867,7 +3867,7 @@
                 <w:noProof/>
                 <w:webHidden/>
               </w:rPr>
-              <w:instrText xml:space="preserve"> PAGEREF _Toc17128098 \h </w:instrText>
+              <w:instrText xml:space="preserve"> PAGEREF _Toc17143675 \h </w:instrText>
             </w:r>
             <w:r>
               <w:rPr>
@@ -3909,7 +3909,7 @@
               <w:noProof/>
             </w:rPr>
           </w:pPr>
-          <w:hyperlink w:anchor="_Toc17128099" w:history="1">
+          <w:hyperlink w:anchor="_Toc17143676" w:history="1">
             <w:r>
               <w:rPr>
                 <w:rStyle w:val="Hyperlink"/>
@@ -3936,7 +3936,7 @@
                 <w:noProof/>
                 <w:webHidden/>
               </w:rPr>
-              <w:instrText xml:space="preserve"> PAGEREF _Toc17128099 \h </w:instrText>
+              <w:instrText xml:space="preserve"> PAGEREF _Toc17143676 \h </w:instrText>
             </w:r>
             <w:r>
               <w:rPr>
@@ -3978,7 +3978,7 @@
               <w:noProof/>
             </w:rPr>
           </w:pPr>
-          <w:hyperlink w:anchor="_Toc17128100" w:history="1">
+          <w:hyperlink w:anchor="_Toc17143677" w:history="1">
             <w:r>
               <w:rPr>
                 <w:rStyle w:val="Hyperlink"/>
@@ -4005,7 +4005,7 @@
                 <w:noProof/>
                 <w:webHidden/>
               </w:rPr>
-              <w:instrText xml:space="preserve"> PAGEREF _Toc17128100 \h </w:instrText>
+              <w:instrText xml:space="preserve"> PAGEREF _Toc17143677 \h </w:instrText>
             </w:r>
             <w:r>
               <w:rPr>
@@ -4047,7 +4047,7 @@
               <w:noProof/>
             </w:rPr>
           </w:pPr>
-          <w:hyperlink w:anchor="_Toc17128101" w:history="1">
+          <w:hyperlink w:anchor="_Toc17143678" w:history="1">
             <w:r>
               <w:rPr>
                 <w:rStyle w:val="Hyperlink"/>
@@ -4074,7 +4074,7 @@
                 <w:noProof/>
                 <w:webHidden/>
               </w:rPr>
-              <w:instrText xml:space="preserve"> PAGEREF _Toc17128101 \h </w:instrText>
+              <w:instrText xml:space="preserve"> PAGEREF _Toc17143678 \h </w:instrText>
             </w:r>
             <w:r>
               <w:rPr>
@@ -4116,7 +4116,7 @@
               <w:noProof/>
             </w:rPr>
           </w:pPr>
-          <w:hyperlink w:anchor="_Toc17128102" w:history="1">
+          <w:hyperlink w:anchor="_Toc17143679" w:history="1">
             <w:r>
               <w:rPr>
                 <w:rStyle w:val="Hyperlink"/>
@@ -4143,7 +4143,7 @@
                 <w:noProof/>
                 <w:webHidden/>
               </w:rPr>
-              <w:instrText xml:space="preserve"> PAGEREF _Toc17128102 \h </w:instrText>
+              <w:instrText xml:space="preserve"> PAGEREF _Toc17143679 \h </w:instrText>
             </w:r>
             <w:r>
               <w:rPr>
@@ -4185,7 +4185,7 @@
               <w:noProof/>
             </w:rPr>
           </w:pPr>
-          <w:hyperlink w:anchor="_Toc17128103" w:history="1">
+          <w:hyperlink w:anchor="_Toc17143680" w:history="1">
             <w:r>
               <w:rPr>
                 <w:rStyle w:val="Hyperlink"/>
@@ -4212,7 +4212,7 @@
                 <w:noProof/>
                 <w:webHidden/>
               </w:rPr>
-              <w:instrText xml:space="preserve"> PAGEREF _Toc17128103 \h </w:instrText>
+              <w:instrText xml:space="preserve"> PAGEREF _Toc17143680 \h </w:instrText>
             </w:r>
             <w:r>
               <w:rPr>
@@ -4254,7 +4254,7 @@
               <w:noProof/>
             </w:rPr>
           </w:pPr>
-          <w:hyperlink w:anchor="_Toc17128104" w:history="1">
+          <w:hyperlink w:anchor="_Toc17143681" w:history="1">
             <w:r>
               <w:rPr>
                 <w:rStyle w:val="Hyperlink"/>
@@ -4281,7 +4281,7 @@
                 <w:noProof/>
                 <w:webHidden/>
               </w:rPr>
-              <w:instrText xml:space="preserve"> PAGEREF _Toc17128104 \h </w:instrText>
+              <w:instrText xml:space="preserve"> PAGEREF _Toc17143681 \h </w:instrText>
             </w:r>
             <w:r>
               <w:rPr>
@@ -4323,7 +4323,7 @@
               <w:noProof/>
             </w:rPr>
           </w:pPr>
-          <w:hyperlink w:anchor="_Toc17128105" w:history="1">
+          <w:hyperlink w:anchor="_Toc17143682" w:history="1">
             <w:r>
               <w:rPr>
                 <w:rStyle w:val="Hyperlink"/>
@@ -4350,7 +4350,7 @@
                 <w:noProof/>
                 <w:webHidden/>
               </w:rPr>
-              <w:instrText xml:space="preserve"> PAGEREF _Toc17128105 \h </w:instrText>
+              <w:instrText xml:space="preserve"> PAGEREF _Toc17143682 \h </w:instrText>
             </w:r>
             <w:r>
               <w:rPr>
@@ -4392,7 +4392,7 @@
               <w:noProof/>
             </w:rPr>
           </w:pPr>
-          <w:hyperlink w:anchor="_Toc17128106" w:history="1">
+          <w:hyperlink w:anchor="_Toc17143683" w:history="1">
             <w:r>
               <w:rPr>
                 <w:rStyle w:val="Hyperlink"/>
@@ -4419,7 +4419,7 @@
                 <w:noProof/>
                 <w:webHidden/>
               </w:rPr>
-              <w:instrText xml:space="preserve"> PAGEREF _Toc17128106 \h </w:instrText>
+              <w:instrText xml:space="preserve"> PAGEREF _Toc17143683 \h </w:instrText>
             </w:r>
             <w:r>
               <w:rPr>
@@ -4440,6 +4440,89 @@
                 <w:webHidden/>
               </w:rPr>
               <w:t>54</w:t>
+            </w:r>
+            <w:r>
+              <w:rPr>
+                <w:noProof/>
+                <w:webHidden/>
+              </w:rPr>
+              <w:fldChar w:fldCharType="end"/>
+            </w:r>
+          </w:hyperlink>
+        </w:p>
+        <w:p>
+          <w:pPr>
+            <w:pStyle w:val="TOC1"/>
+            <w:tabs>
+              <w:tab w:val="right" w:leader="dot" w:pos="9350"/>
+            </w:tabs>
+            <w:rPr>
+              <w:rFonts w:eastAsiaTheme="minorEastAsia"/>
+              <w:noProof/>
+            </w:rPr>
+          </w:pPr>
+          <w:hyperlink w:anchor="_Toc17143684" w:history="1">
+            <w:r>
+              <w:rPr>
+                <w:rStyle w:val="Hyperlink"/>
+                <w:noProof/>
+              </w:rPr>
+              <w:t xml:space="preserve">Chapter 8) </w:t>
+            </w:r>
+            <w:r>
+              <w:rPr>
+                <w:rStyle w:val="Hyperlink"/>
+                <w:noProof/>
+              </w:rPr>
+              <w:t>E</w:t>
+            </w:r>
+            <w:r>
+              <w:rPr>
+                <w:rStyle w:val="Hyperlink"/>
+                <w:noProof/>
+              </w:rPr>
+              <w:t>venting on Update</w:t>
+            </w:r>
+            <w:r>
+              <w:rPr>
+                <w:noProof/>
+                <w:webHidden/>
+              </w:rPr>
+              <w:tab/>
+            </w:r>
+            <w:r>
+              <w:rPr>
+                <w:noProof/>
+                <w:webHidden/>
+              </w:rPr>
+              <w:fldChar w:fldCharType="begin"/>
+            </w:r>
+            <w:r>
+              <w:rPr>
+                <w:noProof/>
+                <w:webHidden/>
+              </w:rPr>
+              <w:instrText xml:space="preserve"> PAGEREF _Toc17143684 \h </w:instrText>
+            </w:r>
+            <w:r>
+              <w:rPr>
+                <w:noProof/>
+                <w:webHidden/>
+              </w:rPr>
+            </w:r>
+            <w:r>
+              <w:rPr>
+                <w:noProof/>
+                <w:webHidden/>
+              </w:rPr>
+              <w:fldChar w:fldCharType="separate"/>
+            </w:r>
+            <w:r>
+              <w:rPr>
+                <w:noProof/>
+                <w:webHidden/>
+              </w:rPr>
+              <w:t>55</w:t>
             </w:r>
             <w:r>
               <w:rPr>
@@ -4480,7 +4563,7 @@
       <w:pPr>
         <w:pStyle w:val="Heading1"/>
       </w:pPr>
-      <w:bookmarkStart w:id="0" w:name="_Toc17128059"/>
+      <w:bookmarkStart w:id="0" w:name="_Toc17143636"/>
       <w:r>
         <w:lastRenderedPageBreak/>
         <w:t>Chapter 1</w:t>
@@ -4519,12 +4602,10 @@
         <w:t>Navigate to the `</w:t>
       </w:r>
       <w:proofErr w:type="spellStart"/>
-      <w:proofErr w:type="gramStart"/>
       <w:r>
         <w:t>appsettings.json</w:t>
       </w:r>
       <w:proofErr w:type="spellEnd"/>
-      <w:proofErr w:type="gramEnd"/>
       <w:r>
         <w:t>` file and replace the database name with `</w:t>
       </w:r>
@@ -4564,7 +4645,7 @@
           <v:shape id="_x0000_i4440" type="#_x0000_t75" style="width:468.45pt;height:153.5pt" o:ole="">
             <v:imagedata r:id="rId8" o:title=""/>
           </v:shape>
-          <o:OLEObject Type="Embed" ProgID="Word.Document.12" ShapeID="_x0000_i4440" DrawAspect="Content" ObjectID="_1627758617" r:id="rId9">
+          <o:OLEObject Type="Embed" ProgID="Word.Document.12" ShapeID="_x0000_i4440" DrawAspect="Content" ObjectID="_1627807766" r:id="rId9">
             <o:FieldCodes>\s</o:FieldCodes>
           </o:OLEObject>
         </w:object>
@@ -4579,7 +4660,7 @@
       <w:pPr>
         <w:pStyle w:val="Heading2"/>
       </w:pPr>
-      <w:bookmarkStart w:id="2" w:name="_Toc17128060"/>
+      <w:bookmarkStart w:id="2" w:name="_Toc17143637"/>
       <w:r>
         <w:t>Step 1 – Create Entities</w:t>
       </w:r>
@@ -4595,15 +4676,7 @@
       </w:r>
       <w:proofErr w:type="spellEnd"/>
       <w:r>
-        <w:t xml:space="preserve"> Solution, select Add &gt; New Project, </w:t>
-      </w:r>
-      <w:proofErr w:type="gramStart"/>
-      <w:r>
-        <w:t>select  Class</w:t>
-      </w:r>
-      <w:proofErr w:type="gramEnd"/>
-      <w:r>
-        <w:t xml:space="preserve"> Library (.NET Core), name this project `</w:t>
+        <w:t xml:space="preserve"> Solution, select Add &gt; New Project, select  Class Library (.NET Core), name this project `</w:t>
       </w:r>
       <w:proofErr w:type="spellStart"/>
       <w:r>
@@ -4630,7 +4703,7 @@
           <v:shape id="_x0000_i4441" type="#_x0000_t75" style="width:468.45pt;height:231.35pt" o:ole="">
             <v:imagedata r:id="rId10" o:title=""/>
           </v:shape>
-          <o:OLEObject Type="Embed" ProgID="Word.Document.12" ShapeID="_x0000_i4441" DrawAspect="Content" ObjectID="_1627758618" r:id="rId11">
+          <o:OLEObject Type="Embed" ProgID="Word.Document.12" ShapeID="_x0000_i4441" DrawAspect="Content" ObjectID="_1627807767" r:id="rId11">
             <o:FieldCodes>\s</o:FieldCodes>
           </o:OLEObject>
         </w:object>
@@ -4651,7 +4724,7 @@
           <v:shape id="_x0000_i4442" type="#_x0000_t75" style="width:468.45pt;height:131.25pt" o:ole="">
             <v:imagedata r:id="rId12" o:title=""/>
           </v:shape>
-          <o:OLEObject Type="Embed" ProgID="Word.Document.12" ShapeID="_x0000_i4442" DrawAspect="Content" ObjectID="_1627758619" r:id="rId13">
+          <o:OLEObject Type="Embed" ProgID="Word.Document.12" ShapeID="_x0000_i4442" DrawAspect="Content" ObjectID="_1627807768" r:id="rId13">
             <o:FieldCodes>\s</o:FieldCodes>
           </o:OLEObject>
         </w:object>
@@ -4670,7 +4743,7 @@
           <v:shape id="_x0000_i4443" type="#_x0000_t75" style="width:468.45pt;height:89.2pt" o:ole="">
             <v:imagedata r:id="rId14" o:title=""/>
           </v:shape>
-          <o:OLEObject Type="Embed" ProgID="Word.Document.12" ShapeID="_x0000_i4443" DrawAspect="Content" ObjectID="_1627758620" r:id="rId15">
+          <o:OLEObject Type="Embed" ProgID="Word.Document.12" ShapeID="_x0000_i4443" DrawAspect="Content" ObjectID="_1627807769" r:id="rId15">
             <o:FieldCodes>\s</o:FieldCodes>
           </o:OLEObject>
         </w:object>
@@ -4691,7 +4764,7 @@
           <v:shape id="_x0000_i4444" type="#_x0000_t75" style="width:468.45pt;height:44.6pt" o:ole="">
             <v:imagedata r:id="rId16" o:title=""/>
           </v:shape>
-          <o:OLEObject Type="Embed" ProgID="Word.Document.12" ShapeID="_x0000_i4444" DrawAspect="Content" ObjectID="_1627758621" r:id="rId17">
+          <o:OLEObject Type="Embed" ProgID="Word.Document.12" ShapeID="_x0000_i4444" DrawAspect="Content" ObjectID="_1627807770" r:id="rId17">
             <o:FieldCodes>\s</o:FieldCodes>
           </o:OLEObject>
         </w:object>
@@ -4718,7 +4791,7 @@
           <v:shape id="_x0000_i4445" type="#_x0000_t75" style="width:468.45pt;height:109pt" o:ole="">
             <v:imagedata r:id="rId18" o:title=""/>
           </v:shape>
-          <o:OLEObject Type="Embed" ProgID="Word.Document.12" ShapeID="_x0000_i4445" DrawAspect="Content" ObjectID="_1627758622" r:id="rId19">
+          <o:OLEObject Type="Embed" ProgID="Word.Document.12" ShapeID="_x0000_i4445" DrawAspect="Content" ObjectID="_1627807771" r:id="rId19">
             <o:FieldCodes>\s</o:FieldCodes>
           </o:OLEObject>
         </w:object>
@@ -4733,7 +4806,7 @@
       <w:pPr>
         <w:pStyle w:val="Heading2"/>
       </w:pPr>
-      <w:bookmarkStart w:id="8" w:name="_Toc17128061"/>
+      <w:bookmarkStart w:id="8" w:name="_Toc17143638"/>
       <w:r>
         <w:t xml:space="preserve">Step </w:t>
       </w:r>
@@ -4749,7 +4822,7 @@
       <w:pPr>
         <w:pStyle w:val="Heading3"/>
       </w:pPr>
-      <w:bookmarkStart w:id="9" w:name="_Toc17128062"/>
+      <w:bookmarkStart w:id="9" w:name="_Toc17143639"/>
       <w:r>
         <w:t>Create Identity Roles and User</w:t>
       </w:r>
@@ -4770,7 +4843,7 @@
           <v:shape id="_x0000_i4446" type="#_x0000_t75" style="width:468.45pt;height:209.1pt" o:ole="">
             <v:imagedata r:id="rId20" o:title=""/>
           </v:shape>
-          <o:OLEObject Type="Embed" ProgID="Word.Document.12" ShapeID="_x0000_i4446" DrawAspect="Content" ObjectID="_1627758623" r:id="rId21">
+          <o:OLEObject Type="Embed" ProgID="Word.Document.12" ShapeID="_x0000_i4446" DrawAspect="Content" ObjectID="_1627807772" r:id="rId21">
             <o:FieldCodes>\s</o:FieldCodes>
           </o:OLEObject>
         </w:object>
@@ -4791,7 +4864,7 @@
           <v:shape id="_x0000_i4447" type="#_x0000_t75" style="width:468.45pt;height:119.85pt" o:ole="">
             <v:imagedata r:id="rId22" o:title=""/>
           </v:shape>
-          <o:OLEObject Type="Embed" ProgID="Word.Document.12" ShapeID="_x0000_i4447" DrawAspect="Content" ObjectID="_1627758624" r:id="rId23">
+          <o:OLEObject Type="Embed" ProgID="Word.Document.12" ShapeID="_x0000_i4447" DrawAspect="Content" ObjectID="_1627807773" r:id="rId23">
             <o:FieldCodes>\s</o:FieldCodes>
           </o:OLEObject>
         </w:object>
@@ -4827,7 +4900,7 @@
           <v:shape id="_x0000_i4448" type="#_x0000_t75" style="width:468.45pt;height:98.1pt" o:ole="">
             <v:imagedata r:id="rId24" o:title=""/>
           </v:shape>
-          <o:OLEObject Type="Embed" ProgID="Word.Document.12" ShapeID="_x0000_i4448" DrawAspect="Content" ObjectID="_1627758625" r:id="rId25">
+          <o:OLEObject Type="Embed" ProgID="Word.Document.12" ShapeID="_x0000_i4448" DrawAspect="Content" ObjectID="_1627807774" r:id="rId25">
             <o:FieldCodes>\s</o:FieldCodes>
           </o:OLEObject>
         </w:object>
@@ -4862,7 +4935,7 @@
           <v:shape id="_x0000_i4449" type="#_x0000_t75" style="width:468.45pt;height:53.5pt" o:ole="">
             <v:imagedata r:id="rId26" o:title=""/>
           </v:shape>
-          <o:OLEObject Type="Embed" ProgID="Word.Document.12" ShapeID="_x0000_i4449" DrawAspect="Content" ObjectID="_1627758626" r:id="rId27">
+          <o:OLEObject Type="Embed" ProgID="Word.Document.12" ShapeID="_x0000_i4449" DrawAspect="Content" ObjectID="_1627807775" r:id="rId27">
             <o:FieldCodes>\s</o:FieldCodes>
           </o:OLEObject>
         </w:object>
@@ -4895,7 +4968,7 @@
           <v:shape id="_x0000_i4450" type="#_x0000_t75" style="width:468.45pt;height:464.95pt" o:ole="">
             <v:imagedata r:id="rId28" o:title=""/>
           </v:shape>
-          <o:OLEObject Type="Embed" ProgID="Word.Document.12" ShapeID="_x0000_i4450" DrawAspect="Content" ObjectID="_1627758627" r:id="rId29">
+          <o:OLEObject Type="Embed" ProgID="Word.Document.12" ShapeID="_x0000_i4450" DrawAspect="Content" ObjectID="_1627807776" r:id="rId29">
             <o:FieldCodes>\s</o:FieldCodes>
           </o:OLEObject>
         </w:object>
@@ -4910,7 +4983,7 @@
       <w:pPr>
         <w:pStyle w:val="Heading3"/>
       </w:pPr>
-      <w:bookmarkStart w:id="15" w:name="_Toc17128063"/>
+      <w:bookmarkStart w:id="15" w:name="_Toc17143640"/>
       <w:r>
         <w:lastRenderedPageBreak/>
         <w:t>ASP.NET Dependency Injection</w:t>
@@ -4946,7 +5019,7 @@
           <v:shape id="_x0000_i4451" type="#_x0000_t75" style="width:468.45pt;height:142.05pt" o:ole="">
             <v:imagedata r:id="rId30" o:title=""/>
           </v:shape>
-          <o:OLEObject Type="Embed" ProgID="Word.Document.12" ShapeID="_x0000_i4451" DrawAspect="Content" ObjectID="_1627758628" r:id="rId31">
+          <o:OLEObject Type="Embed" ProgID="Word.Document.12" ShapeID="_x0000_i4451" DrawAspect="Content" ObjectID="_1627807777" r:id="rId31">
             <o:FieldCodes>\s</o:FieldCodes>
           </o:OLEObject>
         </w:object>
@@ -4973,7 +5046,7 @@
           <v:shape id="_x0000_i4452" type="#_x0000_t75" style="width:468.45pt;height:10.85pt" o:ole="">
             <v:imagedata r:id="rId32" o:title=""/>
           </v:shape>
-          <o:OLEObject Type="Embed" ProgID="Word.Document.12" ShapeID="_x0000_i4452" DrawAspect="Content" ObjectID="_1627758629" r:id="rId33">
+          <o:OLEObject Type="Embed" ProgID="Word.Document.12" ShapeID="_x0000_i4452" DrawAspect="Content" ObjectID="_1627807778" r:id="rId33">
             <o:FieldCodes>\s</o:FieldCodes>
           </o:OLEObject>
         </w:object>
@@ -5000,7 +5073,7 @@
           <v:shape id="_x0000_i4453" type="#_x0000_t75" style="width:468.45pt;height:43.95pt" o:ole="">
             <v:imagedata r:id="rId34" o:title=""/>
           </v:shape>
-          <o:OLEObject Type="Embed" ProgID="Word.Document.12" ShapeID="_x0000_i4453" DrawAspect="Content" ObjectID="_1627758630" r:id="rId35">
+          <o:OLEObject Type="Embed" ProgID="Word.Document.12" ShapeID="_x0000_i4453" DrawAspect="Content" ObjectID="_1627807779" r:id="rId35">
             <o:FieldCodes>\s</o:FieldCodes>
           </o:OLEObject>
         </w:object>
@@ -5027,7 +5100,7 @@
           <v:shape id="_x0000_i4454" type="#_x0000_t75" style="width:468.45pt;height:10.85pt" o:ole="">
             <v:imagedata r:id="rId36" o:title=""/>
           </v:shape>
-          <o:OLEObject Type="Embed" ProgID="Word.Document.12" ShapeID="_x0000_i4454" DrawAspect="Content" ObjectID="_1627758631" r:id="rId37">
+          <o:OLEObject Type="Embed" ProgID="Word.Document.12" ShapeID="_x0000_i4454" DrawAspect="Content" ObjectID="_1627807780" r:id="rId37">
             <o:FieldCodes>\s</o:FieldCodes>
           </o:OLEObject>
         </w:object>
@@ -5042,7 +5115,7 @@
       <w:pPr>
         <w:pStyle w:val="Heading3"/>
       </w:pPr>
-      <w:bookmarkStart w:id="20" w:name="_Toc17128064"/>
+      <w:bookmarkStart w:id="20" w:name="_Toc17143641"/>
       <w:r>
         <w:lastRenderedPageBreak/>
         <w:t>Entity Framework</w:t>
@@ -5051,15 +5124,7 @@
     </w:p>
     <w:p>
       <w:r>
-        <w:t xml:space="preserve">Finally </w:t>
-      </w:r>
-      <w:proofErr w:type="gramStart"/>
-      <w:r>
-        <w:t>lets</w:t>
-      </w:r>
-      <w:proofErr w:type="gramEnd"/>
-      <w:r>
-        <w:t xml:space="preserve"> update the </w:t>
+        <w:t xml:space="preserve">Finally lets update the </w:t>
       </w:r>
       <w:proofErr w:type="spellStart"/>
       <w:r>
@@ -5078,7 +5143,7 @@
           <v:shape id="_x0000_i4455" type="#_x0000_t75" style="width:468.45pt;height:320.35pt" o:ole="">
             <v:imagedata r:id="rId38" o:title=""/>
           </v:shape>
-          <o:OLEObject Type="Embed" ProgID="Word.Document.12" ShapeID="_x0000_i4455" DrawAspect="Content" ObjectID="_1627758632" r:id="rId39">
+          <o:OLEObject Type="Embed" ProgID="Word.Document.12" ShapeID="_x0000_i4455" DrawAspect="Content" ObjectID="_1627807781" r:id="rId39">
             <o:FieldCodes>\s</o:FieldCodes>
           </o:OLEObject>
         </w:object>
@@ -5114,7 +5179,7 @@
           <v:shape id="_x0000_i4456" type="#_x0000_t75" style="width:468.45pt;height:40.15pt" o:ole="">
             <v:imagedata r:id="rId40" o:title=""/>
           </v:shape>
-          <o:OLEObject Type="Embed" ProgID="Word.Document.12" ShapeID="_x0000_i4456" DrawAspect="Content" ObjectID="_1627758633" r:id="rId41">
+          <o:OLEObject Type="Embed" ProgID="Word.Document.12" ShapeID="_x0000_i4456" DrawAspect="Content" ObjectID="_1627807782" r:id="rId41">
             <o:FieldCodes>\s</o:FieldCodes>
           </o:OLEObject>
         </w:object>
@@ -5144,7 +5209,7 @@
           <v:shape id="_x0000_i4457" type="#_x0000_t75" style="width:468.45pt;height:64.35pt" o:ole="">
             <v:imagedata r:id="rId42" o:title=""/>
           </v:shape>
-          <o:OLEObject Type="Embed" ProgID="Word.Document.12" ShapeID="_x0000_i4457" DrawAspect="Content" ObjectID="_1627758634" r:id="rId43">
+          <o:OLEObject Type="Embed" ProgID="Word.Document.12" ShapeID="_x0000_i4457" DrawAspect="Content" ObjectID="_1627807783" r:id="rId43">
             <o:FieldCodes>\s</o:FieldCodes>
           </o:OLEObject>
         </w:object>
@@ -5193,7 +5258,7 @@
           <v:shape id="_x0000_i4458" type="#_x0000_t75" style="width:468.45pt;height:31.85pt" o:ole="">
             <v:imagedata r:id="rId44" o:title=""/>
           </v:shape>
-          <o:OLEObject Type="Embed" ProgID="Word.Document.12" ShapeID="_x0000_i4458" DrawAspect="Content" ObjectID="_1627758635" r:id="rId45">
+          <o:OLEObject Type="Embed" ProgID="Word.Document.12" ShapeID="_x0000_i4458" DrawAspect="Content" ObjectID="_1627807784" r:id="rId45">
             <o:FieldCodes>\s</o:FieldCodes>
           </o:OLEObject>
         </w:object>
@@ -5221,7 +5286,7 @@
           <v:shape id="_x0000_i4459" type="#_x0000_t75" style="width:468.45pt;height:64.35pt" o:ole="">
             <v:imagedata r:id="rId46" o:title=""/>
           </v:shape>
-          <o:OLEObject Type="Embed" ProgID="Word.Document.12" ShapeID="_x0000_i4459" DrawAspect="Content" ObjectID="_1627758636" r:id="rId47">
+          <o:OLEObject Type="Embed" ProgID="Word.Document.12" ShapeID="_x0000_i4459" DrawAspect="Content" ObjectID="_1627807785" r:id="rId47">
             <o:FieldCodes>\s</o:FieldCodes>
           </o:OLEObject>
         </w:object>
@@ -5231,7 +5296,7 @@
       <w:pPr>
         <w:pStyle w:val="Heading2"/>
       </w:pPr>
-      <w:bookmarkStart w:id="26" w:name="_Toc17128065"/>
+      <w:bookmarkStart w:id="26" w:name="_Toc17143642"/>
       <w:r>
         <w:t xml:space="preserve">Step </w:t>
       </w:r>
@@ -5289,7 +5354,7 @@
           <v:shape id="_x0000_i4460" type="#_x0000_t75" style="width:468.45pt;height:144.6pt" o:ole="">
             <v:imagedata r:id="rId48" o:title=""/>
           </v:shape>
-          <o:OLEObject Type="Embed" ProgID="Word.Document.12" ShapeID="_x0000_i4460" DrawAspect="Content" ObjectID="_1627758637" r:id="rId49">
+          <o:OLEObject Type="Embed" ProgID="Word.Document.12" ShapeID="_x0000_i4460" DrawAspect="Content" ObjectID="_1627807786" r:id="rId49">
             <o:FieldCodes>\s</o:FieldCodes>
           </o:OLEObject>
         </w:object>
@@ -5313,7 +5378,7 @@
           <v:shape id="_x0000_i4461" type="#_x0000_t75" style="width:468.45pt;height:44.6pt" o:ole="">
             <v:imagedata r:id="rId50" o:title=""/>
           </v:shape>
-          <o:OLEObject Type="Embed" ProgID="Word.Document.12" ShapeID="_x0000_i4461" DrawAspect="Content" ObjectID="_1627758638" r:id="rId51">
+          <o:OLEObject Type="Embed" ProgID="Word.Document.12" ShapeID="_x0000_i4461" DrawAspect="Content" ObjectID="_1627807787" r:id="rId51">
             <o:FieldCodes>\s</o:FieldCodes>
           </o:OLEObject>
         </w:object>
@@ -5343,7 +5408,7 @@
           <v:shape id="_x0000_i4462" type="#_x0000_t75" style="width:468.45pt;height:142.05pt" o:ole="">
             <v:imagedata r:id="rId52" o:title=""/>
           </v:shape>
-          <o:OLEObject Type="Embed" ProgID="Word.Document.12" ShapeID="_x0000_i4462" DrawAspect="Content" ObjectID="_1627758639" r:id="rId53">
+          <o:OLEObject Type="Embed" ProgID="Word.Document.12" ShapeID="_x0000_i4462" DrawAspect="Content" ObjectID="_1627807788" r:id="rId53">
             <o:FieldCodes>\s</o:FieldCodes>
           </o:OLEObject>
         </w:object>
@@ -5367,7 +5432,7 @@
           <v:shape id="_x0000_i4463" type="#_x0000_t75" style="width:468.45pt;height:44.6pt" o:ole="">
             <v:imagedata r:id="rId54" o:title=""/>
           </v:shape>
-          <o:OLEObject Type="Embed" ProgID="Word.Document.12" ShapeID="_x0000_i4463" DrawAspect="Content" ObjectID="_1627758640" r:id="rId55">
+          <o:OLEObject Type="Embed" ProgID="Word.Document.12" ShapeID="_x0000_i4463" DrawAspect="Content" ObjectID="_1627807789" r:id="rId55">
             <o:FieldCodes>\s</o:FieldCodes>
           </o:OLEObject>
         </w:object>
@@ -5391,7 +5456,7 @@
           <v:shape id="_x0000_i4464" type="#_x0000_t75" style="width:468.45pt;height:142.05pt" o:ole="">
             <v:imagedata r:id="rId56" o:title=""/>
           </v:shape>
-          <o:OLEObject Type="Embed" ProgID="Word.Document.12" ShapeID="_x0000_i4464" DrawAspect="Content" ObjectID="_1627758641" r:id="rId57">
+          <o:OLEObject Type="Embed" ProgID="Word.Document.12" ShapeID="_x0000_i4464" DrawAspect="Content" ObjectID="_1627807790" r:id="rId57">
             <o:FieldCodes>\s</o:FieldCodes>
           </o:OLEObject>
         </w:object>
@@ -5415,7 +5480,7 @@
           <v:shape id="_x0000_i4465" type="#_x0000_t75" style="width:468.45pt;height:200.65pt" o:ole="">
             <v:imagedata r:id="rId58" o:title=""/>
           </v:shape>
-          <o:OLEObject Type="Embed" ProgID="Word.Document.12" ShapeID="_x0000_i4465" DrawAspect="Content" ObjectID="_1627758642" r:id="rId59">
+          <o:OLEObject Type="Embed" ProgID="Word.Document.12" ShapeID="_x0000_i4465" DrawAspect="Content" ObjectID="_1627807791" r:id="rId59">
             <o:FieldCodes>\s</o:FieldCodes>
           </o:OLEObject>
         </w:object>
@@ -5440,7 +5505,7 @@
           <v:shape id="_x0000_i4466" type="#_x0000_t75" style="width:468.45pt;height:153.5pt" o:ole="">
             <v:imagedata r:id="rId60" o:title=""/>
           </v:shape>
-          <o:OLEObject Type="Embed" ProgID="Word.Document.12" ShapeID="_x0000_i4466" DrawAspect="Content" ObjectID="_1627758643" r:id="rId61">
+          <o:OLEObject Type="Embed" ProgID="Word.Document.12" ShapeID="_x0000_i4466" DrawAspect="Content" ObjectID="_1627807792" r:id="rId61">
             <o:FieldCodes>\s</o:FieldCodes>
           </o:OLEObject>
         </w:object>
@@ -5451,7 +5516,7 @@
       <w:pPr>
         <w:pStyle w:val="Heading2"/>
       </w:pPr>
-      <w:bookmarkStart w:id="34" w:name="_Toc17128066"/>
+      <w:bookmarkStart w:id="34" w:name="_Toc17143643"/>
       <w:r>
         <w:t xml:space="preserve">Step </w:t>
       </w:r>
@@ -5645,12 +5710,10 @@
               <w:t xml:space="preserve">Install-Package </w:t>
             </w:r>
             <w:proofErr w:type="spellStart"/>
-            <w:proofErr w:type="gramStart"/>
             <w:r>
               <w:t>AutoMapper.Extensions.Microsoft.DependencyInjection</w:t>
             </w:r>
             <w:proofErr w:type="spellEnd"/>
-            <w:proofErr w:type="gramEnd"/>
             <w:r>
               <w:t xml:space="preserve"> -Version </w:t>
             </w:r>
@@ -5693,12 +5756,10 @@
               <w:t xml:space="preserve">dotnet add package </w:t>
             </w:r>
             <w:proofErr w:type="spellStart"/>
-            <w:proofErr w:type="gramStart"/>
             <w:r>
               <w:t>AutoMapper.Extensions.Microsoft.DependencyInjection</w:t>
             </w:r>
             <w:proofErr w:type="spellEnd"/>
-            <w:proofErr w:type="gramEnd"/>
             <w:r>
               <w:t xml:space="preserve"> --version </w:t>
             </w:r>
@@ -5749,12 +5810,10 @@
               <w:t xml:space="preserve"> Include="</w:t>
             </w:r>
             <w:proofErr w:type="spellStart"/>
-            <w:proofErr w:type="gramStart"/>
             <w:r>
               <w:t>AutoMapper.Extensions.Microsoft.DependencyInjection</w:t>
             </w:r>
             <w:proofErr w:type="spellEnd"/>
-            <w:proofErr w:type="gramEnd"/>
             <w:r>
               <w:t>" Version="</w:t>
             </w:r>
@@ -5829,7 +5888,7 @@
           <v:shape id="_x0000_i4467" type="#_x0000_t75" style="width:468.45pt;height:31.2pt" o:ole="">
             <v:imagedata r:id="rId62" o:title=""/>
           </v:shape>
-          <o:OLEObject Type="Embed" ProgID="Word.Document.12" ShapeID="_x0000_i4467" DrawAspect="Content" ObjectID="_1627758644" r:id="rId63">
+          <o:OLEObject Type="Embed" ProgID="Word.Document.12" ShapeID="_x0000_i4467" DrawAspect="Content" ObjectID="_1627807793" r:id="rId63">
             <o:FieldCodes>\s</o:FieldCodes>
           </o:OLEObject>
         </w:object>
@@ -5880,7 +5939,7 @@
           <v:shape id="_x0000_i4468" type="#_x0000_t75" style="width:468.45pt;height:342.95pt" o:ole="">
             <v:imagedata r:id="rId64" o:title=""/>
           </v:shape>
-          <o:OLEObject Type="Embed" ProgID="Word.Document.12" ShapeID="_x0000_i4468" DrawAspect="Content" ObjectID="_1627758645" r:id="rId65">
+          <o:OLEObject Type="Embed" ProgID="Word.Document.12" ShapeID="_x0000_i4468" DrawAspect="Content" ObjectID="_1627807794" r:id="rId65">
             <o:FieldCodes>\s</o:FieldCodes>
           </o:OLEObject>
         </w:object>
@@ -5901,7 +5960,7 @@
           <v:shape id="_x0000_i4469" type="#_x0000_t75" style="width:468.45pt;height:200pt" o:ole="">
             <v:imagedata r:id="rId66" o:title=""/>
           </v:shape>
-          <o:OLEObject Type="Embed" ProgID="Word.Document.12" ShapeID="_x0000_i4469" DrawAspect="Content" ObjectID="_1627758646" r:id="rId67">
+          <o:OLEObject Type="Embed" ProgID="Word.Document.12" ShapeID="_x0000_i4469" DrawAspect="Content" ObjectID="_1627807795" r:id="rId67">
             <o:FieldCodes>\s</o:FieldCodes>
           </o:OLEObject>
         </w:object>
@@ -5928,7 +5987,7 @@
           <v:shape id="_x0000_i4470" type="#_x0000_t75" style="width:468.45pt;height:220.4pt" o:ole="">
             <v:imagedata r:id="rId68" o:title=""/>
           </v:shape>
-          <o:OLEObject Type="Embed" ProgID="Word.Document.12" ShapeID="_x0000_i4470" DrawAspect="Content" ObjectID="_1627758647" r:id="rId69">
+          <o:OLEObject Type="Embed" ProgID="Word.Document.12" ShapeID="_x0000_i4470" DrawAspect="Content" ObjectID="_1627807796" r:id="rId69">
             <o:FieldCodes>\s</o:FieldCodes>
           </o:OLEObject>
         </w:object>
@@ -5939,7 +5998,7 @@
       <w:pPr>
         <w:pStyle w:val="Heading2"/>
       </w:pPr>
-      <w:bookmarkStart w:id="39" w:name="_Toc17128067"/>
+      <w:bookmarkStart w:id="39" w:name="_Toc17143644"/>
       <w:r>
         <w:t>Step 5 – Repository Layer</w:t>
       </w:r>
@@ -5968,7 +6027,7 @@
           <v:shape id="_x0000_i4471" type="#_x0000_t75" style="width:468.45pt;height:209.1pt" o:ole="">
             <v:imagedata r:id="rId70" o:title=""/>
           </v:shape>
-          <o:OLEObject Type="Embed" ProgID="Word.Document.12" ShapeID="_x0000_i4471" DrawAspect="Content" ObjectID="_1627758648" r:id="rId71">
+          <o:OLEObject Type="Embed" ProgID="Word.Document.12" ShapeID="_x0000_i4471" DrawAspect="Content" ObjectID="_1627807797" r:id="rId71">
             <o:FieldCodes>\s</o:FieldCodes>
           </o:OLEObject>
         </w:object>
@@ -5995,7 +6054,7 @@
           <v:shape id="_x0000_i4472" type="#_x0000_t75" style="width:468.45pt;height:431.55pt" o:ole="">
             <v:imagedata r:id="rId72" o:title=""/>
           </v:shape>
-          <o:OLEObject Type="Embed" ProgID="Word.Document.12" ShapeID="_x0000_i4472" DrawAspect="Content" ObjectID="_1627758649" r:id="rId73">
+          <o:OLEObject Type="Embed" ProgID="Word.Document.12" ShapeID="_x0000_i4472" DrawAspect="Content" ObjectID="_1627807798" r:id="rId73">
             <o:FieldCodes>\s</o:FieldCodes>
           </o:OLEObject>
         </w:object>
@@ -6009,7 +6068,7 @@
           <v:shape id="_x0000_i4473" type="#_x0000_t75" style="width:468.45pt;height:353.7pt" o:ole="">
             <v:imagedata r:id="rId74" o:title=""/>
           </v:shape>
-          <o:OLEObject Type="Embed" ProgID="Word.Document.12" ShapeID="_x0000_i4473" DrawAspect="Content" ObjectID="_1627758650" r:id="rId75">
+          <o:OLEObject Type="Embed" ProgID="Word.Document.12" ShapeID="_x0000_i4473" DrawAspect="Content" ObjectID="_1627807799" r:id="rId75">
             <o:FieldCodes>\s</o:FieldCodes>
           </o:OLEObject>
         </w:object>
@@ -6029,7 +6088,7 @@
           <v:shape id="_x0000_i4474" type="#_x0000_t75" style="width:468.45pt;height:42.05pt" o:ole="">
             <v:imagedata r:id="rId76" o:title=""/>
           </v:shape>
-          <o:OLEObject Type="Embed" ProgID="Word.Document.12" ShapeID="_x0000_i4474" DrawAspect="Content" ObjectID="_1627758651" r:id="rId77">
+          <o:OLEObject Type="Embed" ProgID="Word.Document.12" ShapeID="_x0000_i4474" DrawAspect="Content" ObjectID="_1627807800" r:id="rId77">
             <o:FieldCodes>\s</o:FieldCodes>
           </o:OLEObject>
         </w:object>
@@ -6039,7 +6098,7 @@
       <w:pPr>
         <w:pStyle w:val="Heading2"/>
       </w:pPr>
-      <w:bookmarkStart w:id="44" w:name="_Toc17128068"/>
+      <w:bookmarkStart w:id="44" w:name="_Toc17143645"/>
       <w:r>
         <w:t xml:space="preserve">Step 6 – Create the </w:t>
       </w:r>
@@ -6112,7 +6171,7 @@
           <v:shape id="_x0000_i4475" type="#_x0000_t75" style="width:468.45pt;height:298.1pt" o:ole="">
             <v:imagedata r:id="rId78" o:title=""/>
           </v:shape>
-          <o:OLEObject Type="Embed" ProgID="Word.Document.12" ShapeID="_x0000_i4475" DrawAspect="Content" ObjectID="_1627758652" r:id="rId79">
+          <o:OLEObject Type="Embed" ProgID="Word.Document.12" ShapeID="_x0000_i4475" DrawAspect="Content" ObjectID="_1627807801" r:id="rId79">
             <o:FieldCodes>\s</o:FieldCodes>
           </o:OLEObject>
         </w:object>
@@ -6147,7 +6206,7 @@
           <v:shape id="_x0000_i4476" type="#_x0000_t75" style="width:468.45pt;height:42.05pt" o:ole="">
             <v:imagedata r:id="rId80" o:title=""/>
           </v:shape>
-          <o:OLEObject Type="Embed" ProgID="Word.Document.12" ShapeID="_x0000_i4476" DrawAspect="Content" ObjectID="_1627758653" r:id="rId81">
+          <o:OLEObject Type="Embed" ProgID="Word.Document.12" ShapeID="_x0000_i4476" DrawAspect="Content" ObjectID="_1627807802" r:id="rId81">
             <o:FieldCodes>\s</o:FieldCodes>
           </o:OLEObject>
         </w:object>
@@ -6190,7 +6249,7 @@
           <v:shape id="_x0000_i4477" type="#_x0000_t75" style="width:468.45pt;height:275.85pt" o:ole="">
             <v:imagedata r:id="rId82" o:title=""/>
           </v:shape>
-          <o:OLEObject Type="Embed" ProgID="Word.Document.12" ShapeID="_x0000_i4477" DrawAspect="Content" ObjectID="_1627758654" r:id="rId83">
+          <o:OLEObject Type="Embed" ProgID="Word.Document.12" ShapeID="_x0000_i4477" DrawAspect="Content" ObjectID="_1627807803" r:id="rId83">
             <o:FieldCodes>\s</o:FieldCodes>
           </o:OLEObject>
         </w:object>
@@ -6222,10 +6281,10 @@
     <w:p>
       <w:r>
         <w:object w:dxaOrig="9360" w:dyaOrig="6184" w14:anchorId="7B16D3E8">
-          <v:shape id="_x0000_i4478" type="#_x0000_t75" style="width:468.75pt;height:309pt" o:ole="">
+          <v:shape id="_x0000_i4478" type="#_x0000_t75" style="width:468.45pt;height:309.2pt" o:ole="">
             <v:imagedata r:id="rId84" o:title=""/>
           </v:shape>
-          <o:OLEObject Type="Embed" ProgID="Word.Document.12" ShapeID="_x0000_i4478" DrawAspect="Content" ObjectID="_1627758655" r:id="rId85">
+          <o:OLEObject Type="Embed" ProgID="Word.Document.12" ShapeID="_x0000_i4478" DrawAspect="Content" ObjectID="_1627807804" r:id="rId85">
             <o:FieldCodes>\s</o:FieldCodes>
           </o:OLEObject>
         </w:object>
@@ -6263,10 +6322,10 @@
     <w:p>
       <w:r>
         <w:object w:dxaOrig="9360" w:dyaOrig="8899" w14:anchorId="7C0644D1">
-          <v:shape id="_x0000_i4479" type="#_x0000_t75" style="width:468.75pt;height:444.75pt" o:ole="">
+          <v:shape id="_x0000_i4479" type="#_x0000_t75" style="width:468.45pt;height:444.95pt" o:ole="">
             <v:imagedata r:id="rId86" o:title=""/>
           </v:shape>
-          <o:OLEObject Type="Embed" ProgID="Word.Document.12" ShapeID="_x0000_i4479" DrawAspect="Content" ObjectID="_1627758656" r:id="rId87">
+          <o:OLEObject Type="Embed" ProgID="Word.Document.12" ShapeID="_x0000_i4479" DrawAspect="Content" ObjectID="_1627807805" r:id="rId87">
             <o:FieldCodes>\s</o:FieldCodes>
           </o:OLEObject>
         </w:object>
@@ -6277,10 +6336,10 @@
     <w:p>
       <w:r>
         <w:object w:dxaOrig="9360" w:dyaOrig="4627" w14:anchorId="3F37A8C8">
-          <v:shape id="_x0000_i4480" type="#_x0000_t75" style="width:468.75pt;height:231pt" o:ole="">
+          <v:shape id="_x0000_i4480" type="#_x0000_t75" style="width:468.45pt;height:231.35pt" o:ole="">
             <v:imagedata r:id="rId88" o:title=""/>
           </v:shape>
-          <o:OLEObject Type="Embed" ProgID="Word.Document.12" ShapeID="_x0000_i4480" DrawAspect="Content" ObjectID="_1627758657" r:id="rId89">
+          <o:OLEObject Type="Embed" ProgID="Word.Document.12" ShapeID="_x0000_i4480" DrawAspect="Content" ObjectID="_1627807806" r:id="rId89">
             <o:FieldCodes>\s</o:FieldCodes>
           </o:OLEObject>
         </w:object>
@@ -6290,7 +6349,7 @@
       <w:pPr>
         <w:pStyle w:val="Heading2"/>
       </w:pPr>
-      <w:bookmarkStart w:id="51" w:name="_Toc17128069"/>
+      <w:bookmarkStart w:id="51" w:name="_Toc17143646"/>
       <w:r>
         <w:t xml:space="preserve">Step </w:t>
       </w:r>
@@ -6303,13 +6362,8 @@
       <w:bookmarkEnd w:id="51"/>
     </w:p>
     <w:p>
-      <w:proofErr w:type="gramStart"/>
-      <w:r>
-        <w:t>All of</w:t>
-      </w:r>
-      <w:proofErr w:type="gramEnd"/>
-      <w:r>
-        <w:t xml:space="preserve"> our controllers will inherit from Controller.</w:t>
+      <w:r>
+        <w:t>All of our controllers will inherit from Controller.</w:t>
       </w:r>
     </w:p>
     <w:p>
@@ -6338,10 +6392,10 @@
     <w:p>
       <w:r>
         <w:object w:dxaOrig="9360" w:dyaOrig="1290" w14:anchorId="015C0A5F">
-          <v:shape id="_x0000_i4481" type="#_x0000_t75" style="width:468.75pt;height:64.5pt" o:ole="">
+          <v:shape id="_x0000_i4481" type="#_x0000_t75" style="width:468.45pt;height:64.35pt" o:ole="">
             <v:imagedata r:id="rId90" o:title=""/>
           </v:shape>
-          <o:OLEObject Type="Embed" ProgID="Word.Document.12" ShapeID="_x0000_i4481" DrawAspect="Content" ObjectID="_1627758658" r:id="rId91">
+          <o:OLEObject Type="Embed" ProgID="Word.Document.12" ShapeID="_x0000_i4481" DrawAspect="Content" ObjectID="_1627807807" r:id="rId91">
             <o:FieldCodes>\s</o:FieldCodes>
           </o:OLEObject>
         </w:object>
@@ -6357,10 +6411,10 @@
     <w:p>
       <w:r>
         <w:object w:dxaOrig="9360" w:dyaOrig="1735" w14:anchorId="324517DA">
-          <v:shape id="_x0000_i4482" type="#_x0000_t75" style="width:468.75pt;height:87pt" o:ole="">
+          <v:shape id="_x0000_i4482" type="#_x0000_t75" style="width:468.45pt;height:86.65pt" o:ole="">
             <v:imagedata r:id="rId92" o:title=""/>
           </v:shape>
-          <o:OLEObject Type="Embed" ProgID="Word.Document.12" ShapeID="_x0000_i4482" DrawAspect="Content" ObjectID="_1627758659" r:id="rId93">
+          <o:OLEObject Type="Embed" ProgID="Word.Document.12" ShapeID="_x0000_i4482" DrawAspect="Content" ObjectID="_1627807808" r:id="rId93">
             <o:FieldCodes>\s</o:FieldCodes>
           </o:OLEObject>
         </w:object>
@@ -6378,10 +6432,10 @@
     <w:p>
       <w:r>
         <w:object w:dxaOrig="9360" w:dyaOrig="1068" w14:anchorId="2F9ABC71">
-          <v:shape id="_x0000_i4483" type="#_x0000_t75" style="width:468.75pt;height:53.25pt" o:ole="">
+          <v:shape id="_x0000_i4483" type="#_x0000_t75" style="width:468.45pt;height:53.5pt" o:ole="">
             <v:imagedata r:id="rId94" o:title=""/>
           </v:shape>
-          <o:OLEObject Type="Embed" ProgID="Word.Document.12" ShapeID="_x0000_i4483" DrawAspect="Content" ObjectID="_1627758660" r:id="rId95">
+          <o:OLEObject Type="Embed" ProgID="Word.Document.12" ShapeID="_x0000_i4483" DrawAspect="Content" ObjectID="_1627807809" r:id="rId95">
             <o:FieldCodes>\s</o:FieldCodes>
           </o:OLEObject>
         </w:object>
@@ -6403,10 +6457,10 @@
     <w:p>
       <w:r>
         <w:object w:dxaOrig="9360" w:dyaOrig="1735" w14:anchorId="0DDDF61F">
-          <v:shape id="_x0000_i4484" type="#_x0000_t75" style="width:468.75pt;height:87pt" o:ole="">
+          <v:shape id="_x0000_i4484" type="#_x0000_t75" style="width:468.45pt;height:86.65pt" o:ole="">
             <v:imagedata r:id="rId96" o:title=""/>
           </v:shape>
-          <o:OLEObject Type="Embed" ProgID="Word.Document.12" ShapeID="_x0000_i4484" DrawAspect="Content" ObjectID="_1627758661" r:id="rId97">
+          <o:OLEObject Type="Embed" ProgID="Word.Document.12" ShapeID="_x0000_i4484" DrawAspect="Content" ObjectID="_1627807810" r:id="rId97">
             <o:FieldCodes>\s</o:FieldCodes>
           </o:OLEObject>
         </w:object>
@@ -6422,10 +6476,10 @@
     <w:p>
       <w:r>
         <w:object w:dxaOrig="9360" w:dyaOrig="4404" w14:anchorId="19F803B4">
-          <v:shape id="_x0000_i4485" type="#_x0000_t75" style="width:468.75pt;height:220.5pt" o:ole="">
+          <v:shape id="_x0000_i4485" type="#_x0000_t75" style="width:468.45pt;height:220.4pt" o:ole="">
             <v:imagedata r:id="rId98" o:title=""/>
           </v:shape>
-          <o:OLEObject Type="Embed" ProgID="Word.Document.12" ShapeID="_x0000_i4485" DrawAspect="Content" ObjectID="_1627758662" r:id="rId99">
+          <o:OLEObject Type="Embed" ProgID="Word.Document.12" ShapeID="_x0000_i4485" DrawAspect="Content" ObjectID="_1627807811" r:id="rId99">
             <o:FieldCodes>\s</o:FieldCodes>
           </o:OLEObject>
         </w:object>
@@ -6441,10 +6495,10 @@
     <w:p>
       <w:r>
         <w:object w:dxaOrig="9360" w:dyaOrig="3514" w14:anchorId="05F1AB8F">
-          <v:shape id="_x0000_i4486" type="#_x0000_t75" style="width:468.75pt;height:176.25pt" o:ole="">
+          <v:shape id="_x0000_i4486" type="#_x0000_t75" style="width:468.45pt;height:175.9pt" o:ole="">
             <v:imagedata r:id="rId100" o:title=""/>
           </v:shape>
-          <o:OLEObject Type="Embed" ProgID="Word.Document.12" ShapeID="_x0000_i4486" DrawAspect="Content" ObjectID="_1627758663" r:id="rId101">
+          <o:OLEObject Type="Embed" ProgID="Word.Document.12" ShapeID="_x0000_i4486" DrawAspect="Content" ObjectID="_1627807812" r:id="rId101">
             <o:FieldCodes>\s</o:FieldCodes>
           </o:OLEObject>
         </w:object>
@@ -6482,10 +6536,10 @@
     <w:p>
       <w:r>
         <w:object w:dxaOrig="9360" w:dyaOrig="1513" w14:anchorId="1A16CF82">
-          <v:shape id="_x0000_i4487" type="#_x0000_t75" style="width:468.75pt;height:75.75pt" o:ole="">
+          <v:shape id="_x0000_i4487" type="#_x0000_t75" style="width:468.45pt;height:75.8pt" o:ole="">
             <v:imagedata r:id="rId102" o:title=""/>
           </v:shape>
-          <o:OLEObject Type="Embed" ProgID="Word.Document.12" ShapeID="_x0000_i4487" DrawAspect="Content" ObjectID="_1627758664" r:id="rId103">
+          <o:OLEObject Type="Embed" ProgID="Word.Document.12" ShapeID="_x0000_i4487" DrawAspect="Content" ObjectID="_1627807813" r:id="rId103">
             <o:FieldCodes>\s</o:FieldCodes>
           </o:OLEObject>
         </w:object>
@@ -6501,10 +6555,10 @@
     <w:p>
       <w:r>
         <w:object w:dxaOrig="9360" w:dyaOrig="1735" w14:anchorId="6DF3081E">
-          <v:shape id="_x0000_i4488" type="#_x0000_t75" style="width:468.75pt;height:87pt" o:ole="">
+          <v:shape id="_x0000_i4488" type="#_x0000_t75" style="width:468.45pt;height:86.65pt" o:ole="">
             <v:imagedata r:id="rId104" o:title=""/>
           </v:shape>
-          <o:OLEObject Type="Embed" ProgID="Word.Document.12" ShapeID="_x0000_i4488" DrawAspect="Content" ObjectID="_1627758665" r:id="rId105">
+          <o:OLEObject Type="Embed" ProgID="Word.Document.12" ShapeID="_x0000_i4488" DrawAspect="Content" ObjectID="_1627807814" r:id="rId105">
             <o:FieldCodes>\s</o:FieldCodes>
           </o:OLEObject>
         </w:object>
@@ -6522,10 +6576,10 @@
     <w:p>
       <w:r>
         <w:object w:dxaOrig="9360" w:dyaOrig="1068" w14:anchorId="3408F6CA">
-          <v:shape id="_x0000_i4489" type="#_x0000_t75" style="width:468.75pt;height:53.25pt" o:ole="">
+          <v:shape id="_x0000_i4489" type="#_x0000_t75" style="width:468.45pt;height:53.5pt" o:ole="">
             <v:imagedata r:id="rId106" o:title=""/>
           </v:shape>
-          <o:OLEObject Type="Embed" ProgID="Word.Document.12" ShapeID="_x0000_i4489" DrawAspect="Content" ObjectID="_1627758666" r:id="rId107">
+          <o:OLEObject Type="Embed" ProgID="Word.Document.12" ShapeID="_x0000_i4489" DrawAspect="Content" ObjectID="_1627807815" r:id="rId107">
             <o:FieldCodes>\s</o:FieldCodes>
           </o:OLEObject>
         </w:object>
@@ -6541,10 +6595,10 @@
     <w:p>
       <w:r>
         <w:object w:dxaOrig="9360" w:dyaOrig="3514" w14:anchorId="753AF4B6">
-          <v:shape id="_x0000_i4490" type="#_x0000_t75" style="width:468.75pt;height:176.25pt" o:ole="">
+          <v:shape id="_x0000_i4490" type="#_x0000_t75" style="width:468.45pt;height:175.9pt" o:ole="">
             <v:imagedata r:id="rId108" o:title=""/>
           </v:shape>
-          <o:OLEObject Type="Embed" ProgID="Word.Document.12" ShapeID="_x0000_i4490" DrawAspect="Content" ObjectID="_1627758667" r:id="rId109">
+          <o:OLEObject Type="Embed" ProgID="Word.Document.12" ShapeID="_x0000_i4490" DrawAspect="Content" ObjectID="_1627807816" r:id="rId109">
             <o:FieldCodes>\s</o:FieldCodes>
           </o:OLEObject>
         </w:object>
@@ -6566,10 +6620,10 @@
     <w:p>
       <w:r>
         <w:object w:dxaOrig="9360" w:dyaOrig="5962" w14:anchorId="2637D080">
-          <v:shape id="_x0000_i4491" type="#_x0000_t75" style="width:468.75pt;height:297.75pt" o:ole="">
+          <v:shape id="_x0000_i4491" type="#_x0000_t75" style="width:468.45pt;height:298.1pt" o:ole="">
             <v:imagedata r:id="rId110" o:title=""/>
           </v:shape>
-          <o:OLEObject Type="Embed" ProgID="Word.Document.12" ShapeID="_x0000_i4491" DrawAspect="Content" ObjectID="_1627758668" r:id="rId111">
+          <o:OLEObject Type="Embed" ProgID="Word.Document.12" ShapeID="_x0000_i4491" DrawAspect="Content" ObjectID="_1627807817" r:id="rId111">
             <o:FieldCodes>\s</o:FieldCodes>
           </o:OLEObject>
         </w:object>
@@ -6585,10 +6639,10 @@
     <w:p>
       <w:r>
         <w:object w:dxaOrig="9360" w:dyaOrig="3292" w14:anchorId="53B93E0E">
-          <v:shape id="_x0000_i4492" type="#_x0000_t75" style="width:468.75pt;height:164.25pt" o:ole="">
+          <v:shape id="_x0000_i4492" type="#_x0000_t75" style="width:468.45pt;height:164.45pt" o:ole="">
             <v:imagedata r:id="rId112" o:title=""/>
           </v:shape>
-          <o:OLEObject Type="Embed" ProgID="Word.Document.12" ShapeID="_x0000_i4492" DrawAspect="Content" ObjectID="_1627758669" r:id="rId113">
+          <o:OLEObject Type="Embed" ProgID="Word.Document.12" ShapeID="_x0000_i4492" DrawAspect="Content" ObjectID="_1627807818" r:id="rId113">
             <o:FieldCodes>\s</o:FieldCodes>
           </o:OLEObject>
         </w:object>
@@ -6620,10 +6674,10 @@
     <w:p>
       <w:r>
         <w:object w:dxaOrig="9360" w:dyaOrig="1513" w14:anchorId="5FC94E79">
-          <v:shape id="_x0000_i4493" type="#_x0000_t75" style="width:468.75pt;height:75.75pt" o:ole="">
+          <v:shape id="_x0000_i4493" type="#_x0000_t75" style="width:468.45pt;height:75.8pt" o:ole="">
             <v:imagedata r:id="rId114" o:title=""/>
           </v:shape>
-          <o:OLEObject Type="Embed" ProgID="Word.Document.12" ShapeID="_x0000_i4493" DrawAspect="Content" ObjectID="_1627758670" r:id="rId115">
+          <o:OLEObject Type="Embed" ProgID="Word.Document.12" ShapeID="_x0000_i4493" DrawAspect="Content" ObjectID="_1627807819" r:id="rId115">
             <o:FieldCodes>\s</o:FieldCodes>
           </o:OLEObject>
         </w:object>
@@ -6640,10 +6694,10 @@
     <w:p>
       <w:r>
         <w:object w:dxaOrig="9360" w:dyaOrig="1735" w14:anchorId="1165BCD1">
-          <v:shape id="_x0000_i4494" type="#_x0000_t75" style="width:468.75pt;height:87pt" o:ole="">
+          <v:shape id="_x0000_i4494" type="#_x0000_t75" style="width:468.45pt;height:86.65pt" o:ole="">
             <v:imagedata r:id="rId116" o:title=""/>
           </v:shape>
-          <o:OLEObject Type="Embed" ProgID="Word.Document.12" ShapeID="_x0000_i4494" DrawAspect="Content" ObjectID="_1627758671" r:id="rId117">
+          <o:OLEObject Type="Embed" ProgID="Word.Document.12" ShapeID="_x0000_i4494" DrawAspect="Content" ObjectID="_1627807820" r:id="rId117">
             <o:FieldCodes>\s</o:FieldCodes>
           </o:OLEObject>
         </w:object>
@@ -6661,10 +6715,10 @@
     <w:p>
       <w:r>
         <w:object w:dxaOrig="9360" w:dyaOrig="1068" w14:anchorId="21314CD6">
-          <v:shape id="_x0000_i4495" type="#_x0000_t75" style="width:468.75pt;height:53.25pt" o:ole="">
+          <v:shape id="_x0000_i4495" type="#_x0000_t75" style="width:468.45pt;height:53.5pt" o:ole="">
             <v:imagedata r:id="rId118" o:title=""/>
           </v:shape>
-          <o:OLEObject Type="Embed" ProgID="Word.Document.12" ShapeID="_x0000_i4495" DrawAspect="Content" ObjectID="_1627758672" r:id="rId119">
+          <o:OLEObject Type="Embed" ProgID="Word.Document.12" ShapeID="_x0000_i4495" DrawAspect="Content" ObjectID="_1627807821" r:id="rId119">
             <o:FieldCodes>\s</o:FieldCodes>
           </o:OLEObject>
         </w:object>
@@ -6680,10 +6734,10 @@
     <w:p>
       <w:r>
         <w:object w:dxaOrig="9360" w:dyaOrig="3514" w14:anchorId="5CEA4723">
-          <v:shape id="_x0000_i4496" type="#_x0000_t75" style="width:468.75pt;height:176.25pt" o:ole="">
+          <v:shape id="_x0000_i4496" type="#_x0000_t75" style="width:468.45pt;height:175.9pt" o:ole="">
             <v:imagedata r:id="rId120" o:title=""/>
           </v:shape>
-          <o:OLEObject Type="Embed" ProgID="Word.Document.12" ShapeID="_x0000_i4496" DrawAspect="Content" ObjectID="_1627758673" r:id="rId121">
+          <o:OLEObject Type="Embed" ProgID="Word.Document.12" ShapeID="_x0000_i4496" DrawAspect="Content" ObjectID="_1627807822" r:id="rId121">
             <o:FieldCodes>\s</o:FieldCodes>
           </o:OLEObject>
         </w:object>
@@ -6705,10 +6759,10 @@
     <w:p>
       <w:r>
         <w:object w:dxaOrig="9360" w:dyaOrig="5962" w14:anchorId="747E3839">
-          <v:shape id="_x0000_i4497" type="#_x0000_t75" style="width:468.75pt;height:297.75pt" o:ole="">
+          <v:shape id="_x0000_i4497" type="#_x0000_t75" style="width:468.45pt;height:298.1pt" o:ole="">
             <v:imagedata r:id="rId122" o:title=""/>
           </v:shape>
-          <o:OLEObject Type="Embed" ProgID="Word.Document.12" ShapeID="_x0000_i4497" DrawAspect="Content" ObjectID="_1627758674" r:id="rId123">
+          <o:OLEObject Type="Embed" ProgID="Word.Document.12" ShapeID="_x0000_i4497" DrawAspect="Content" ObjectID="_1627807823" r:id="rId123">
             <o:FieldCodes>\s</o:FieldCodes>
           </o:OLEObject>
         </w:object>
@@ -6724,10 +6778,10 @@
     <w:p>
       <w:r>
         <w:object w:dxaOrig="9360" w:dyaOrig="3292" w14:anchorId="6DB74DDE">
-          <v:shape id="_x0000_i4498" type="#_x0000_t75" style="width:468.75pt;height:164.25pt" o:ole="">
+          <v:shape id="_x0000_i4498" type="#_x0000_t75" style="width:468.45pt;height:164.45pt" o:ole="">
             <v:imagedata r:id="rId124" o:title=""/>
           </v:shape>
-          <o:OLEObject Type="Embed" ProgID="Word.Document.12" ShapeID="_x0000_i4498" DrawAspect="Content" ObjectID="_1627758675" r:id="rId125">
+          <o:OLEObject Type="Embed" ProgID="Word.Document.12" ShapeID="_x0000_i4498" DrawAspect="Content" ObjectID="_1627807824" r:id="rId125">
             <o:FieldCodes>\s</o:FieldCodes>
           </o:OLEObject>
         </w:object>
@@ -6737,7 +6791,7 @@
       <w:pPr>
         <w:pStyle w:val="Heading2"/>
       </w:pPr>
-      <w:bookmarkStart w:id="70" w:name="_Toc17128070"/>
+      <w:bookmarkStart w:id="70" w:name="_Toc17143647"/>
       <w:r>
         <w:t xml:space="preserve">Step 8 – </w:t>
       </w:r>
@@ -6788,10 +6842,10 @@
     <w:p>
       <w:r>
         <w:object w:dxaOrig="9360" w:dyaOrig="6629" w14:anchorId="7CEED7B1">
-          <v:shape id="_x0000_i4499" type="#_x0000_t75" style="width:468.75pt;height:331.5pt" o:ole="">
+          <v:shape id="_x0000_i4499" type="#_x0000_t75" style="width:468.45pt;height:331.45pt" o:ole="">
             <v:imagedata r:id="rId126" o:title=""/>
           </v:shape>
-          <o:OLEObject Type="Embed" ProgID="Word.Document.12" ShapeID="_x0000_i4499" DrawAspect="Content" ObjectID="_1627758676" r:id="rId127">
+          <o:OLEObject Type="Embed" ProgID="Word.Document.12" ShapeID="_x0000_i4499" DrawAspect="Content" ObjectID="_1627807825" r:id="rId127">
             <o:FieldCodes>\s</o:FieldCodes>
           </o:OLEObject>
         </w:object>
@@ -6807,10 +6861,10 @@
     <w:p>
       <w:r>
         <w:object w:dxaOrig="9360" w:dyaOrig="4404" w14:anchorId="673CBD5F">
-          <v:shape id="_x0000_i4500" type="#_x0000_t75" style="width:468.75pt;height:220.5pt" o:ole="">
+          <v:shape id="_x0000_i4500" type="#_x0000_t75" style="width:468.45pt;height:220.4pt" o:ole="">
             <v:imagedata r:id="rId128" o:title=""/>
           </v:shape>
-          <o:OLEObject Type="Embed" ProgID="Word.Document.12" ShapeID="_x0000_i4500" DrawAspect="Content" ObjectID="_1627758677" r:id="rId129">
+          <o:OLEObject Type="Embed" ProgID="Word.Document.12" ShapeID="_x0000_i4500" DrawAspect="Content" ObjectID="_1627807826" r:id="rId129">
             <o:FieldCodes>\s</o:FieldCodes>
           </o:OLEObject>
         </w:object>
@@ -6830,10 +6884,10 @@
     <w:p>
       <w:r>
         <w:object w:dxaOrig="9360" w:dyaOrig="880" w14:anchorId="61E5DD16">
-          <v:shape id="_x0000_i4501" type="#_x0000_t75" style="width:468.75pt;height:44.25pt" o:ole="">
+          <v:shape id="_x0000_i4501" type="#_x0000_t75" style="width:468.45pt;height:43.95pt" o:ole="">
             <v:imagedata r:id="rId130" o:title=""/>
           </v:shape>
-          <o:OLEObject Type="Embed" ProgID="Word.Document.12" ShapeID="_x0000_i4501" DrawAspect="Content" ObjectID="_1627758678" r:id="rId131">
+          <o:OLEObject Type="Embed" ProgID="Word.Document.12" ShapeID="_x0000_i4501" DrawAspect="Content" ObjectID="_1627807827" r:id="rId131">
             <o:FieldCodes>\s</o:FieldCodes>
           </o:OLEObject>
         </w:object>
@@ -6865,10 +6919,10 @@
     <w:p>
       <w:r>
         <w:object w:dxaOrig="9360" w:dyaOrig="1068" w14:anchorId="08F85BA7">
-          <v:shape id="_x0000_i4502" type="#_x0000_t75" style="width:468.75pt;height:53.25pt" o:ole="">
+          <v:shape id="_x0000_i4502" type="#_x0000_t75" style="width:468.45pt;height:53.5pt" o:ole="">
             <v:imagedata r:id="rId132" o:title=""/>
           </v:shape>
-          <o:OLEObject Type="Embed" ProgID="Word.Document.12" ShapeID="_x0000_i4502" DrawAspect="Content" ObjectID="_1627758679" r:id="rId133">
+          <o:OLEObject Type="Embed" ProgID="Word.Document.12" ShapeID="_x0000_i4502" DrawAspect="Content" ObjectID="_1627807828" r:id="rId133">
             <o:FieldCodes>\s</o:FieldCodes>
           </o:OLEObject>
         </w:object>
@@ -6884,10 +6938,10 @@
     <w:p>
       <w:r>
         <w:object w:dxaOrig="9360" w:dyaOrig="3737" w14:anchorId="21341DD4">
-          <v:shape id="_x0000_i4503" type="#_x0000_t75" style="width:468.75pt;height:186.75pt" o:ole="">
+          <v:shape id="_x0000_i4503" type="#_x0000_t75" style="width:468.45pt;height:186.65pt" o:ole="">
             <v:imagedata r:id="rId134" o:title=""/>
           </v:shape>
-          <o:OLEObject Type="Embed" ProgID="Word.Document.12" ShapeID="_x0000_i4503" DrawAspect="Content" ObjectID="_1627758680" r:id="rId135">
+          <o:OLEObject Type="Embed" ProgID="Word.Document.12" ShapeID="_x0000_i4503" DrawAspect="Content" ObjectID="_1627807829" r:id="rId135">
             <o:FieldCodes>\s</o:FieldCodes>
           </o:OLEObject>
         </w:object>
@@ -6902,10 +6956,10 @@
       <w:bookmarkEnd w:id="76"/>
       <w:r>
         <w:object w:dxaOrig="9360" w:dyaOrig="5740" w14:anchorId="4F425CC3">
-          <v:shape id="_x0000_i4504" type="#_x0000_t75" style="width:468.75pt;height:286.5pt" o:ole="">
+          <v:shape id="_x0000_i4504" type="#_x0000_t75" style="width:468.45pt;height:286.7pt" o:ole="">
             <v:imagedata r:id="rId136" o:title=""/>
           </v:shape>
-          <o:OLEObject Type="Embed" ProgID="Word.Document.12" ShapeID="_x0000_i4504" DrawAspect="Content" ObjectID="_1627758681" r:id="rId137">
+          <o:OLEObject Type="Embed" ProgID="Word.Document.12" ShapeID="_x0000_i4504" DrawAspect="Content" ObjectID="_1627807830" r:id="rId137">
             <o:FieldCodes>\s</o:FieldCodes>
           </o:OLEObject>
         </w:object>
@@ -6921,10 +6975,10 @@
     <w:p>
       <w:r>
         <w:object w:dxaOrig="9360" w:dyaOrig="2180" w14:anchorId="43D53C57">
-          <v:shape id="_x0000_i4505" type="#_x0000_t75" style="width:468.75pt;height:108.75pt" o:ole="">
+          <v:shape id="_x0000_i4505" type="#_x0000_t75" style="width:468.45pt;height:109pt" o:ole="">
             <v:imagedata r:id="rId138" o:title=""/>
           </v:shape>
-          <o:OLEObject Type="Embed" ProgID="Word.Document.12" ShapeID="_x0000_i4505" DrawAspect="Content" ObjectID="_1627758682" r:id="rId139">
+          <o:OLEObject Type="Embed" ProgID="Word.Document.12" ShapeID="_x0000_i4505" DrawAspect="Content" ObjectID="_1627807831" r:id="rId139">
             <o:FieldCodes>\s</o:FieldCodes>
           </o:OLEObject>
         </w:object>
@@ -6935,7 +6989,7 @@
       <w:pPr>
         <w:pStyle w:val="Heading2"/>
       </w:pPr>
-      <w:bookmarkStart w:id="78" w:name="_Toc17128071"/>
+      <w:bookmarkStart w:id="78" w:name="_Toc17143648"/>
       <w:r>
         <w:t>Step 9 – Enable Auditable</w:t>
       </w:r>
@@ -6959,10 +7013,10 @@
     <w:p>
       <w:r>
         <w:object w:dxaOrig="9360" w:dyaOrig="1513" w14:anchorId="523D8C01">
-          <v:shape id="_x0000_i4506" type="#_x0000_t75" style="width:468.75pt;height:75.75pt" o:ole="">
+          <v:shape id="_x0000_i4506" type="#_x0000_t75" style="width:468.45pt;height:75.8pt" o:ole="">
             <v:imagedata r:id="rId140" o:title=""/>
           </v:shape>
-          <o:OLEObject Type="Embed" ProgID="Word.Document.12" ShapeID="_x0000_i4506" DrawAspect="Content" ObjectID="_1627758683" r:id="rId141">
+          <o:OLEObject Type="Embed" ProgID="Word.Document.12" ShapeID="_x0000_i4506" DrawAspect="Content" ObjectID="_1627807832" r:id="rId141">
             <o:FieldCodes>\s</o:FieldCodes>
           </o:OLEObject>
         </w:object>
@@ -6992,10 +7046,10 @@
     <w:p>
       <w:r>
         <w:object w:dxaOrig="9360" w:dyaOrig="4627" w14:anchorId="02423AD9">
-          <v:shape id="_x0000_i4507" type="#_x0000_t75" style="width:468.75pt;height:231pt" o:ole="">
+          <v:shape id="_x0000_i4507" type="#_x0000_t75" style="width:468.45pt;height:231.35pt" o:ole="">
             <v:imagedata r:id="rId142" o:title=""/>
           </v:shape>
-          <o:OLEObject Type="Embed" ProgID="Word.Document.12" ShapeID="_x0000_i4507" DrawAspect="Content" ObjectID="_1627758684" r:id="rId143">
+          <o:OLEObject Type="Embed" ProgID="Word.Document.12" ShapeID="_x0000_i4507" DrawAspect="Content" ObjectID="_1627807833" r:id="rId143">
             <o:FieldCodes>\s</o:FieldCodes>
           </o:OLEObject>
         </w:object>
@@ -7019,7 +7073,7 @@
       <w:pPr>
         <w:pStyle w:val="Heading1"/>
       </w:pPr>
-      <w:bookmarkStart w:id="81" w:name="_Toc17128072"/>
+      <w:bookmarkStart w:id="81" w:name="_Toc17143649"/>
       <w:r>
         <w:lastRenderedPageBreak/>
         <w:t>Chapter 2</w:t>
@@ -7034,22 +7088,14 @@
         <w:t xml:space="preserve">Creating the Routine </w:t>
       </w:r>
       <w:r>
-        <w:t xml:space="preserve">API. Right click on the solution. Select Add, New Project. Choose ASP.NET </w:t>
-      </w:r>
-      <w:proofErr w:type="gramStart"/>
-      <w:r>
-        <w:t>Core  Web</w:t>
-      </w:r>
-      <w:proofErr w:type="gramEnd"/>
-      <w:r>
-        <w:t xml:space="preserve"> Application. Choose API; ensure .NET Core and ASP.NET 2.2 are selected. Click Create.</w:t>
+        <w:t>API. Right click on the solution. Select Add, New Project. Choose ASP.NET Core  Web Application. Choose API; ensure .NET Core and ASP.NET 2.2 are selected. Click Create.</w:t>
       </w:r>
     </w:p>
     <w:p>
       <w:pPr>
         <w:pStyle w:val="Heading2"/>
       </w:pPr>
-      <w:bookmarkStart w:id="82" w:name="_Toc17128073"/>
+      <w:bookmarkStart w:id="82" w:name="_Toc17143650"/>
       <w:r>
         <w:t>Step 1</w:t>
       </w:r>
@@ -7087,26 +7133,16 @@
       </w:r>
       <w:proofErr w:type="spellEnd"/>
       <w:r>
-        <w:t>”</w:t>
-      </w:r>
-      <w:proofErr w:type="gramStart"/>
-      <w:r>
-        <w:t>:”swagger</w:t>
-      </w:r>
-      <w:proofErr w:type="gramEnd"/>
-      <w:r>
-        <w:t xml:space="preserve">”, for both “IIS Express” and “API”. </w:t>
+        <w:t xml:space="preserve">”:”swagger”, for both “IIS Express” and “API”. </w:t>
       </w:r>
       <w:r>
         <w:t xml:space="preserve">Navigate to the </w:t>
       </w:r>
       <w:proofErr w:type="spellStart"/>
-      <w:proofErr w:type="gramStart"/>
       <w:r>
         <w:t>appsettings.json</w:t>
       </w:r>
       <w:proofErr w:type="spellEnd"/>
-      <w:proofErr w:type="gramEnd"/>
       <w:r>
         <w:t xml:space="preserve"> add your connection string from the other project here.</w:t>
       </w:r>
@@ -7117,26 +7153,18 @@
       <w:bookmarkEnd w:id="83"/>
       <w:r>
         <w:object w:dxaOrig="9360" w:dyaOrig="1068" w14:anchorId="3E9A02F5">
-          <v:shape id="_x0000_i4508" type="#_x0000_t75" style="width:468.75pt;height:53.25pt" o:ole="">
+          <v:shape id="_x0000_i4508" type="#_x0000_t75" style="width:468.45pt;height:53.5pt" o:ole="">
             <v:imagedata r:id="rId147" o:title=""/>
           </v:shape>
-          <o:OLEObject Type="Embed" ProgID="Word.Document.12" ShapeID="_x0000_i4508" DrawAspect="Content" ObjectID="_1627758685" r:id="rId148">
-            <o:FieldCodes>\s</o:FieldCodes>
-          </o:OLEObject>
-        </w:object>
-      </w:r>
-    </w:p>
-    <w:p>
-      <w:r>
-        <w:t xml:space="preserve">Now </w:t>
-      </w:r>
-      <w:proofErr w:type="gramStart"/>
-      <w:r>
-        <w:t>lets</w:t>
-      </w:r>
-      <w:proofErr w:type="gramEnd"/>
-      <w:r>
-        <w:t xml:space="preserve"> </w:t>
+          <o:OLEObject Type="Embed" ProgID="Word.Document.12" ShapeID="_x0000_i4508" DrawAspect="Content" ObjectID="_1627807834" r:id="rId148">
+            <o:FieldCodes>\s</o:FieldCodes>
+          </o:OLEObject>
+        </w:object>
+      </w:r>
+    </w:p>
+    <w:p>
+      <w:r>
+        <w:t xml:space="preserve">Now lets </w:t>
       </w:r>
       <w:r>
         <w:t xml:space="preserve">add our database to the Dependency Injection of the new API Project. Navigate to </w:t>
@@ -7155,10 +7183,10 @@
     <w:p>
       <w:r>
         <w:object w:dxaOrig="9360" w:dyaOrig="445" w14:anchorId="490C3405">
-          <v:shape id="_x0000_i4509" type="#_x0000_t75" style="width:468.75pt;height:22.5pt" o:ole="">
+          <v:shape id="_x0000_i4509" type="#_x0000_t75" style="width:468.45pt;height:22.3pt" o:ole="">
             <v:imagedata r:id="rId149" o:title=""/>
           </v:shape>
-          <o:OLEObject Type="Embed" ProgID="Word.Document.12" ShapeID="_x0000_i4509" DrawAspect="Content" ObjectID="_1627758686" r:id="rId150">
+          <o:OLEObject Type="Embed" ProgID="Word.Document.12" ShapeID="_x0000_i4509" DrawAspect="Content" ObjectID="_1627807835" r:id="rId150">
             <o:FieldCodes>\s</o:FieldCodes>
           </o:OLEObject>
         </w:object>
@@ -7168,7 +7196,7 @@
       <w:pPr>
         <w:pStyle w:val="Heading3"/>
       </w:pPr>
-      <w:bookmarkStart w:id="85" w:name="_Toc17128074"/>
+      <w:bookmarkStart w:id="85" w:name="_Toc17143651"/>
       <w:r>
         <w:t>Side Quest!</w:t>
       </w:r>
@@ -7176,15 +7204,7 @@
     </w:p>
     <w:p>
       <w:r>
-        <w:t xml:space="preserve">I just realized that Set’s aren’t saving. And there’s no reason why they should. </w:t>
-      </w:r>
-      <w:proofErr w:type="gramStart"/>
-      <w:r>
-        <w:t>So</w:t>
-      </w:r>
-      <w:proofErr w:type="gramEnd"/>
-      <w:r>
-        <w:t xml:space="preserve"> what we need to do is create a new </w:t>
+        <w:t xml:space="preserve">I just realized that Set’s aren’t saving. And there’s no reason why they should. So what we need to do is create a new </w:t>
       </w:r>
       <w:proofErr w:type="spellStart"/>
       <w:r>
@@ -7200,10 +7220,10 @@
     <w:p>
       <w:r>
         <w:object w:dxaOrig="9360" w:dyaOrig="5072" w14:anchorId="71350F71">
-          <v:shape id="_x0000_i4510" type="#_x0000_t75" style="width:468.75pt;height:253.5pt" o:ole="">
+          <v:shape id="_x0000_i4510" type="#_x0000_t75" style="width:468.45pt;height:253.6pt" o:ole="">
             <v:imagedata r:id="rId151" o:title=""/>
           </v:shape>
-          <o:OLEObject Type="Embed" ProgID="Word.Document.12" ShapeID="_x0000_i4510" DrawAspect="Content" ObjectID="_1627758687" r:id="rId152">
+          <o:OLEObject Type="Embed" ProgID="Word.Document.12" ShapeID="_x0000_i4510" DrawAspect="Content" ObjectID="_1627807836" r:id="rId152">
             <o:FieldCodes>\s</o:FieldCodes>
           </o:OLEObject>
         </w:object>
@@ -7219,10 +7239,10 @@
     <w:p>
       <w:r>
         <w:object w:dxaOrig="9360" w:dyaOrig="222" w14:anchorId="7C182BFA">
-          <v:shape id="_x0000_i4511" type="#_x0000_t75" style="width:468.75pt;height:10.5pt" o:ole="">
+          <v:shape id="_x0000_i4511" type="#_x0000_t75" style="width:468.45pt;height:10.85pt" o:ole="">
             <v:imagedata r:id="rId153" o:title=""/>
           </v:shape>
-          <o:OLEObject Type="Embed" ProgID="Word.Document.12" ShapeID="_x0000_i4511" DrawAspect="Content" ObjectID="_1627758688" r:id="rId154">
+          <o:OLEObject Type="Embed" ProgID="Word.Document.12" ShapeID="_x0000_i4511" DrawAspect="Content" ObjectID="_1627807837" r:id="rId154">
             <o:FieldCodes>\s</o:FieldCodes>
           </o:OLEObject>
         </w:object>
@@ -7246,26 +7266,18 @@
     <w:p>
       <w:r>
         <w:object w:dxaOrig="9360" w:dyaOrig="1958" w14:anchorId="29523BEC">
-          <v:shape id="_x0000_i4512" type="#_x0000_t75" style="width:468.75pt;height:98.25pt" o:ole="">
+          <v:shape id="_x0000_i4512" type="#_x0000_t75" style="width:468.45pt;height:98.1pt" o:ole="">
             <v:imagedata r:id="rId155" o:title=""/>
           </v:shape>
-          <o:OLEObject Type="Embed" ProgID="Word.Document.12" ShapeID="_x0000_i4512" DrawAspect="Content" ObjectID="_1627758689" r:id="rId156">
-            <o:FieldCodes>\s</o:FieldCodes>
-          </o:OLEObject>
-        </w:object>
-      </w:r>
-    </w:p>
-    <w:p>
-      <w:r>
-        <w:t xml:space="preserve">Then we </w:t>
-      </w:r>
-      <w:proofErr w:type="gramStart"/>
-      <w:r>
-        <w:t>have to</w:t>
-      </w:r>
-      <w:proofErr w:type="gramEnd"/>
-      <w:r>
-        <w:t xml:space="preserve"> call it prior to saving the Set.</w:t>
+          <o:OLEObject Type="Embed" ProgID="Word.Document.12" ShapeID="_x0000_i4512" DrawAspect="Content" ObjectID="_1627807838" r:id="rId156">
+            <o:FieldCodes>\s</o:FieldCodes>
+          </o:OLEObject>
+        </w:object>
+      </w:r>
+    </w:p>
+    <w:p>
+      <w:r>
+        <w:t>Then we have to call it prior to saving the Set.</w:t>
       </w:r>
     </w:p>
     <w:bookmarkStart w:id="89" w:name="_MON_1627566609"/>
@@ -7273,10 +7285,10 @@
     <w:p>
       <w:r>
         <w:object w:dxaOrig="9360" w:dyaOrig="222" w14:anchorId="5DE90B49">
-          <v:shape id="_x0000_i4513" type="#_x0000_t75" style="width:468.75pt;height:10.5pt" o:ole="">
+          <v:shape id="_x0000_i4513" type="#_x0000_t75" style="width:468.45pt;height:10.85pt" o:ole="">
             <v:imagedata r:id="rId157" o:title=""/>
           </v:shape>
-          <o:OLEObject Type="Embed" ProgID="Word.Document.12" ShapeID="_x0000_i4513" DrawAspect="Content" ObjectID="_1627758690" r:id="rId158">
+          <o:OLEObject Type="Embed" ProgID="Word.Document.12" ShapeID="_x0000_i4513" DrawAspect="Content" ObjectID="_1627807839" r:id="rId158">
             <o:FieldCodes>\s</o:FieldCodes>
           </o:OLEObject>
         </w:object>
@@ -7286,7 +7298,7 @@
       <w:pPr>
         <w:pStyle w:val="Heading2"/>
       </w:pPr>
-      <w:bookmarkStart w:id="90" w:name="_Toc17128075"/>
+      <w:bookmarkStart w:id="90" w:name="_Toc17143652"/>
       <w:r>
         <w:t>Step 2</w:t>
       </w:r>
@@ -7311,10 +7323,10 @@
     <w:p>
       <w:r>
         <w:object w:dxaOrig="9360" w:dyaOrig="222" w14:anchorId="6E8D695F">
-          <v:shape id="_x0000_i4514" type="#_x0000_t75" style="width:468.75pt;height:10.5pt" o:ole="">
+          <v:shape id="_x0000_i4514" type="#_x0000_t75" style="width:468.45pt;height:10.85pt" o:ole="">
             <v:imagedata r:id="rId159" o:title=""/>
           </v:shape>
-          <o:OLEObject Type="Embed" ProgID="Word.Document.12" ShapeID="_x0000_i4514" DrawAspect="Content" ObjectID="_1627758691" r:id="rId160">
+          <o:OLEObject Type="Embed" ProgID="Word.Document.12" ShapeID="_x0000_i4514" DrawAspect="Content" ObjectID="_1627807840" r:id="rId160">
             <o:FieldCodes>\s</o:FieldCodes>
           </o:OLEObject>
         </w:object>
@@ -7346,10 +7358,10 @@
     <w:p>
       <w:r>
         <w:object w:dxaOrig="9360" w:dyaOrig="222" w14:anchorId="43FAFF68">
-          <v:shape id="_x0000_i4515" type="#_x0000_t75" style="width:468.75pt;height:10.5pt" o:ole="">
+          <v:shape id="_x0000_i4515" type="#_x0000_t75" style="width:468.45pt;height:10.85pt" o:ole="">
             <v:imagedata r:id="rId161" o:title=""/>
           </v:shape>
-          <o:OLEObject Type="Embed" ProgID="Word.Document.12" ShapeID="_x0000_i4515" DrawAspect="Content" ObjectID="_1627758692" r:id="rId162">
+          <o:OLEObject Type="Embed" ProgID="Word.Document.12" ShapeID="_x0000_i4515" DrawAspect="Content" ObjectID="_1627807841" r:id="rId162">
             <o:FieldCodes>\s</o:FieldCodes>
           </o:OLEObject>
         </w:object>
@@ -7373,10 +7385,10 @@
     <w:p>
       <w:r>
         <w:object w:dxaOrig="9360" w:dyaOrig="222" w14:anchorId="1B5026EC">
-          <v:shape id="_x0000_i4516" type="#_x0000_t75" style="width:468.75pt;height:10.5pt" o:ole="">
+          <v:shape id="_x0000_i4516" type="#_x0000_t75" style="width:468.45pt;height:10.85pt" o:ole="">
             <v:imagedata r:id="rId163" o:title=""/>
           </v:shape>
-          <o:OLEObject Type="Embed" ProgID="Word.Document.12" ShapeID="_x0000_i4516" DrawAspect="Content" ObjectID="_1627758693" r:id="rId164">
+          <o:OLEObject Type="Embed" ProgID="Word.Document.12" ShapeID="_x0000_i4516" DrawAspect="Content" ObjectID="_1627807842" r:id="rId164">
             <o:FieldCodes>\s</o:FieldCodes>
           </o:OLEObject>
         </w:object>
@@ -7400,15 +7412,7 @@
       </w:r>
       <w:proofErr w:type="spellEnd"/>
       <w:r>
-        <w:t xml:space="preserve">. </w:t>
-      </w:r>
-      <w:proofErr w:type="gramStart"/>
-      <w:r>
-        <w:t>All of</w:t>
-      </w:r>
-      <w:proofErr w:type="gramEnd"/>
-      <w:r>
-        <w:t xml:space="preserve"> our controllers will inherit from </w:t>
+        <w:t xml:space="preserve">. All of our controllers will inherit from </w:t>
       </w:r>
       <w:proofErr w:type="spellStart"/>
       <w:r>
@@ -7437,10 +7441,10 @@
     <w:p>
       <w:r>
         <w:object w:dxaOrig="9360" w:dyaOrig="11796" w14:anchorId="6E077637">
-          <v:shape id="_x0000_i4517" type="#_x0000_t75" style="width:468.75pt;height:589.5pt" o:ole="">
+          <v:shape id="_x0000_i4517" type="#_x0000_t75" style="width:468.45pt;height:589.8pt" o:ole="">
             <v:imagedata r:id="rId165" o:title=""/>
           </v:shape>
-          <o:OLEObject Type="Embed" ProgID="Word.Document.12" ShapeID="_x0000_i4517" DrawAspect="Content" ObjectID="_1627758694" r:id="rId166">
+          <o:OLEObject Type="Embed" ProgID="Word.Document.12" ShapeID="_x0000_i4517" DrawAspect="Content" ObjectID="_1627807843" r:id="rId166">
             <o:FieldCodes>\s</o:FieldCodes>
           </o:OLEObject>
         </w:object>
@@ -7451,10 +7455,10 @@
     <w:p>
       <w:r>
         <w:object w:dxaOrig="9360" w:dyaOrig="3337" w14:anchorId="3ADAAF9D">
-          <v:shape id="_x0000_i4518" type="#_x0000_t75" style="width:468.75pt;height:167.25pt" o:ole="">
+          <v:shape id="_x0000_i4518" type="#_x0000_t75" style="width:468.45pt;height:167pt" o:ole="">
             <v:imagedata r:id="rId167" o:title=""/>
           </v:shape>
-          <o:OLEObject Type="Embed" ProgID="Word.Document.12" ShapeID="_x0000_i4518" DrawAspect="Content" ObjectID="_1627758695" r:id="rId168">
+          <o:OLEObject Type="Embed" ProgID="Word.Document.12" ShapeID="_x0000_i4518" DrawAspect="Content" ObjectID="_1627807844" r:id="rId168">
             <o:FieldCodes>\s</o:FieldCodes>
           </o:OLEObject>
         </w:object>
@@ -7472,10 +7476,10 @@
     <w:p>
       <w:r>
         <w:object w:dxaOrig="9360" w:dyaOrig="8854" w14:anchorId="2B4D45B1">
-          <v:shape id="_x0000_i4519" type="#_x0000_t75" style="width:468.75pt;height:442.5pt" o:ole="">
+          <v:shape id="_x0000_i4519" type="#_x0000_t75" style="width:468.45pt;height:442.7pt" o:ole="">
             <v:imagedata r:id="rId169" o:title=""/>
           </v:shape>
-          <o:OLEObject Type="Embed" ProgID="Word.Document.12" ShapeID="_x0000_i4519" DrawAspect="Content" ObjectID="_1627758696" r:id="rId170">
+          <o:OLEObject Type="Embed" ProgID="Word.Document.12" ShapeID="_x0000_i4519" DrawAspect="Content" ObjectID="_1627807845" r:id="rId170">
             <o:FieldCodes>\s</o:FieldCodes>
           </o:OLEObject>
         </w:object>
@@ -7486,10 +7490,10 @@
     <w:p>
       <w:r>
         <w:object w:dxaOrig="9360" w:dyaOrig="7519" w14:anchorId="6AB86EA5">
-          <v:shape id="_x0000_i4520" type="#_x0000_t75" style="width:468.75pt;height:375.75pt" o:ole="">
+          <v:shape id="_x0000_i4520" type="#_x0000_t75" style="width:468.45pt;height:375.95pt" o:ole="">
             <v:imagedata r:id="rId171" o:title=""/>
           </v:shape>
-          <o:OLEObject Type="Embed" ProgID="Word.Document.12" ShapeID="_x0000_i4520" DrawAspect="Content" ObjectID="_1627758697" r:id="rId172">
+          <o:OLEObject Type="Embed" ProgID="Word.Document.12" ShapeID="_x0000_i4520" DrawAspect="Content" ObjectID="_1627807846" r:id="rId172">
             <o:FieldCodes>\s</o:FieldCodes>
           </o:OLEObject>
         </w:object>
@@ -7513,10 +7517,10 @@
     <w:p>
       <w:r>
         <w:object w:dxaOrig="9360" w:dyaOrig="12013" w14:anchorId="7042F371">
-          <v:shape id="_x0000_i4521" type="#_x0000_t75" style="width:468.75pt;height:600.75pt" o:ole="">
+          <v:shape id="_x0000_i4521" type="#_x0000_t75" style="width:468.45pt;height:600.65pt" o:ole="">
             <v:imagedata r:id="rId173" o:title=""/>
           </v:shape>
-          <o:OLEObject Type="Embed" ProgID="Word.Document.12" ShapeID="_x0000_i4521" DrawAspect="Content" ObjectID="_1627758698" r:id="rId174">
+          <o:OLEObject Type="Embed" ProgID="Word.Document.12" ShapeID="_x0000_i4521" DrawAspect="Content" ObjectID="_1627807847" r:id="rId174">
             <o:FieldCodes>\s</o:FieldCodes>
           </o:OLEObject>
         </w:object>
@@ -7527,10 +7531,10 @@
     <w:p>
       <w:r>
         <w:object w:dxaOrig="9360" w:dyaOrig="4449" w14:anchorId="02492363">
-          <v:shape id="_x0000_i4522" type="#_x0000_t75" style="width:468.75pt;height:222.75pt" o:ole="">
+          <v:shape id="_x0000_i4522" type="#_x0000_t75" style="width:468.45pt;height:222.45pt" o:ole="">
             <v:imagedata r:id="rId175" o:title=""/>
           </v:shape>
-          <o:OLEObject Type="Embed" ProgID="Word.Document.12" ShapeID="_x0000_i4522" DrawAspect="Content" ObjectID="_1627758699" r:id="rId176">
+          <o:OLEObject Type="Embed" ProgID="Word.Document.12" ShapeID="_x0000_i4522" DrawAspect="Content" ObjectID="_1627807848" r:id="rId176">
             <o:FieldCodes>\s</o:FieldCodes>
           </o:OLEObject>
         </w:object>
@@ -7541,7 +7545,7 @@
       <w:pPr>
         <w:pStyle w:val="Heading2"/>
       </w:pPr>
-      <w:bookmarkStart w:id="100" w:name="_Toc17128076"/>
+      <w:bookmarkStart w:id="100" w:name="_Toc17143653"/>
       <w:r>
         <w:t xml:space="preserve">Step </w:t>
       </w:r>
@@ -7680,10 +7684,10 @@
       <w:bookmarkEnd w:id="101"/>
       <w:r>
         <w:object w:dxaOrig="9360" w:dyaOrig="1068" w14:anchorId="2A09B840">
-          <v:shape id="_x0000_i4523" type="#_x0000_t75" style="width:468.75pt;height:53.25pt" o:ole="">
+          <v:shape id="_x0000_i4523" type="#_x0000_t75" style="width:468.45pt;height:53.5pt" o:ole="">
             <v:imagedata r:id="rId177" o:title=""/>
           </v:shape>
-          <o:OLEObject Type="Embed" ProgID="Word.Document.12" ShapeID="_x0000_i4523" DrawAspect="Content" ObjectID="_1627758700" r:id="rId178">
+          <o:OLEObject Type="Embed" ProgID="Word.Document.12" ShapeID="_x0000_i4523" DrawAspect="Content" ObjectID="_1627807849" r:id="rId178">
             <o:FieldCodes>\s</o:FieldCodes>
           </o:OLEObject>
         </w:object>
@@ -7699,10 +7703,10 @@
     <w:p>
       <w:r>
         <w:object w:dxaOrig="9360" w:dyaOrig="2002" w14:anchorId="3E2461F3">
-          <v:shape id="_x0000_i4524" type="#_x0000_t75" style="width:468.75pt;height:99.75pt" o:ole="">
+          <v:shape id="_x0000_i4524" type="#_x0000_t75" style="width:468.45pt;height:100.1pt" o:ole="">
             <v:imagedata r:id="rId179" o:title=""/>
           </v:shape>
-          <o:OLEObject Type="Embed" ProgID="Word.Document.12" ShapeID="_x0000_i4524" DrawAspect="Content" ObjectID="_1627758701" r:id="rId180">
+          <o:OLEObject Type="Embed" ProgID="Word.Document.12" ShapeID="_x0000_i4524" DrawAspect="Content" ObjectID="_1627807850" r:id="rId180">
             <o:FieldCodes>\s</o:FieldCodes>
           </o:OLEObject>
         </w:object>
@@ -7722,10 +7726,10 @@
       </w:pPr>
       <w:r>
         <w:object w:dxaOrig="9360" w:dyaOrig="450" w14:anchorId="1E0EA8CD">
-          <v:shape id="_x0000_i4525" type="#_x0000_t75" style="width:468.75pt;height:22.5pt" o:ole="">
+          <v:shape id="_x0000_i4525" type="#_x0000_t75" style="width:468.45pt;height:22.3pt" o:ole="">
             <v:imagedata r:id="rId181" o:title=""/>
           </v:shape>
-          <o:OLEObject Type="Embed" ProgID="Word.Document.12" ShapeID="_x0000_i4525" DrawAspect="Content" ObjectID="_1627758702" r:id="rId182">
+          <o:OLEObject Type="Embed" ProgID="Word.Document.12" ShapeID="_x0000_i4525" DrawAspect="Content" ObjectID="_1627807851" r:id="rId182">
             <o:FieldCodes>\s</o:FieldCodes>
           </o:OLEObject>
         </w:object>
@@ -7735,7 +7739,7 @@
       <w:pPr>
         <w:pStyle w:val="Heading1"/>
       </w:pPr>
-      <w:bookmarkStart w:id="104" w:name="_Toc17128077"/>
+      <w:bookmarkStart w:id="104" w:name="_Toc17143654"/>
       <w:r>
         <w:lastRenderedPageBreak/>
         <w:t>Chapter 3</w:t>
@@ -7781,7 +7785,7 @@
       </w:r>
     </w:p>
     <w:p>
-      <w:bookmarkStart w:id="105" w:name="_Toc17128078"/>
+      <w:bookmarkStart w:id="105" w:name="_Toc17143655"/>
       <w:r>
         <w:rPr>
           <w:rStyle w:val="Heading2Char"/>
@@ -7803,7 +7807,7 @@
       <w:pPr>
         <w:pStyle w:val="Heading2"/>
       </w:pPr>
-      <w:bookmarkStart w:id="106" w:name="_Toc17128079"/>
+      <w:bookmarkStart w:id="106" w:name="_Toc17143656"/>
       <w:r>
         <w:t>Step 1 – Building the Model</w:t>
       </w:r>
@@ -7843,10 +7847,10 @@
     <w:p>
       <w:r>
         <w:object w:dxaOrig="9360" w:dyaOrig="1958" w14:anchorId="0632C213">
-          <v:shape id="_x0000_i4526" type="#_x0000_t75" style="width:468.75pt;height:98.25pt" o:ole="">
+          <v:shape id="_x0000_i4526" type="#_x0000_t75" style="width:468.45pt;height:98.1pt" o:ole="">
             <v:imagedata r:id="rId183" o:title=""/>
           </v:shape>
-          <o:OLEObject Type="Embed" ProgID="Word.Document.12" ShapeID="_x0000_i4526" DrawAspect="Content" ObjectID="_1627758703" r:id="rId184">
+          <o:OLEObject Type="Embed" ProgID="Word.Document.12" ShapeID="_x0000_i4526" DrawAspect="Content" ObjectID="_1627807852" r:id="rId184">
             <o:FieldCodes>\s</o:FieldCodes>
           </o:OLEObject>
         </w:object>
@@ -7856,7 +7860,7 @@
       <w:pPr>
         <w:pStyle w:val="Heading2"/>
       </w:pPr>
-      <w:bookmarkStart w:id="108" w:name="_Toc17128080"/>
+      <w:bookmarkStart w:id="108" w:name="_Toc17143657"/>
       <w:r>
         <w:t>Step 2 – Application Secret</w:t>
       </w:r>
@@ -7903,10 +7907,10 @@
       <w:bookmarkEnd w:id="109"/>
       <w:r>
         <w:object w:dxaOrig="9360" w:dyaOrig="2180" w14:anchorId="5280A04C">
-          <v:shape id="_x0000_i4527" type="#_x0000_t75" style="width:468.75pt;height:108.75pt" o:ole="">
+          <v:shape id="_x0000_i4527" type="#_x0000_t75" style="width:468.45pt;height:109pt" o:ole="">
             <v:imagedata r:id="rId185" o:title=""/>
           </v:shape>
-          <o:OLEObject Type="Embed" ProgID="Word.Document.12" ShapeID="_x0000_i4527" DrawAspect="Content" ObjectID="_1627758704" r:id="rId186">
+          <o:OLEObject Type="Embed" ProgID="Word.Document.12" ShapeID="_x0000_i4527" DrawAspect="Content" ObjectID="_1627807853" r:id="rId186">
             <o:FieldCodes>\s</o:FieldCodes>
           </o:OLEObject>
         </w:object>
@@ -7920,10 +7924,10 @@
       <w:bookmarkEnd w:id="110"/>
       <w:r>
         <w:object w:dxaOrig="9360" w:dyaOrig="845" w14:anchorId="50DA6631">
-          <v:shape id="_x0000_i4528" type="#_x0000_t75" style="width:468.75pt;height:42pt" o:ole="">
+          <v:shape id="_x0000_i4528" type="#_x0000_t75" style="width:468.45pt;height:42.05pt" o:ole="">
             <v:imagedata r:id="rId187" o:title=""/>
           </v:shape>
-          <o:OLEObject Type="Embed" ProgID="Word.Document.12" ShapeID="_x0000_i4528" DrawAspect="Content" ObjectID="_1627758705" r:id="rId188">
+          <o:OLEObject Type="Embed" ProgID="Word.Document.12" ShapeID="_x0000_i4528" DrawAspect="Content" ObjectID="_1627807854" r:id="rId188">
             <o:FieldCodes>\s</o:FieldCodes>
           </o:OLEObject>
         </w:object>
@@ -7934,7 +7938,7 @@
       <w:pPr>
         <w:pStyle w:val="Heading2"/>
       </w:pPr>
-      <w:bookmarkStart w:id="111" w:name="_Toc17128081"/>
+      <w:bookmarkStart w:id="111" w:name="_Toc17143658"/>
       <w:r>
         <w:t xml:space="preserve">Step </w:t>
       </w:r>
@@ -7976,10 +7980,10 @@
       <w:bookmarkEnd w:id="112"/>
       <w:r>
         <w:object w:dxaOrig="9360" w:dyaOrig="3070" w14:anchorId="4CCE46B6">
-          <v:shape id="_x0000_i4529" type="#_x0000_t75" style="width:468.75pt;height:153.75pt" o:ole="">
+          <v:shape id="_x0000_i4529" type="#_x0000_t75" style="width:468.45pt;height:153.5pt" o:ole="">
             <v:imagedata r:id="rId189" o:title=""/>
           </v:shape>
-          <o:OLEObject Type="Embed" ProgID="Word.Document.12" ShapeID="_x0000_i4529" DrawAspect="Content" ObjectID="_1627758706" r:id="rId190">
+          <o:OLEObject Type="Embed" ProgID="Word.Document.12" ShapeID="_x0000_i4529" DrawAspect="Content" ObjectID="_1627807855" r:id="rId190">
             <o:FieldCodes>\s</o:FieldCodes>
           </o:OLEObject>
         </w:object>
@@ -7995,10 +7999,10 @@
       <w:bookmarkEnd w:id="113"/>
       <w:r>
         <w:object w:dxaOrig="9360" w:dyaOrig="6629" w14:anchorId="6A27B443">
-          <v:shape id="_x0000_i4530" type="#_x0000_t75" style="width:468.75pt;height:331.5pt" o:ole="">
+          <v:shape id="_x0000_i4530" type="#_x0000_t75" style="width:468.45pt;height:331.45pt" o:ole="">
             <v:imagedata r:id="rId191" o:title=""/>
           </v:shape>
-          <o:OLEObject Type="Embed" ProgID="Word.Document.12" ShapeID="_x0000_i4530" DrawAspect="Content" ObjectID="_1627758707" r:id="rId192">
+          <o:OLEObject Type="Embed" ProgID="Word.Document.12" ShapeID="_x0000_i4530" DrawAspect="Content" ObjectID="_1627807856" r:id="rId192">
             <o:FieldCodes>\s</o:FieldCodes>
           </o:OLEObject>
         </w:object>
@@ -8013,10 +8017,10 @@
       <w:bookmarkEnd w:id="114"/>
       <w:r>
         <w:object w:dxaOrig="9360" w:dyaOrig="4850" w14:anchorId="214CD57B">
-          <v:shape id="_x0000_i4531" type="#_x0000_t75" style="width:468.75pt;height:243pt" o:ole="">
+          <v:shape id="_x0000_i4531" type="#_x0000_t75" style="width:468.45pt;height:242.75pt" o:ole="">
             <v:imagedata r:id="rId193" o:title=""/>
           </v:shape>
-          <o:OLEObject Type="Embed" ProgID="Word.Document.12" ShapeID="_x0000_i4531" DrawAspect="Content" ObjectID="_1627758708" r:id="rId194">
+          <o:OLEObject Type="Embed" ProgID="Word.Document.12" ShapeID="_x0000_i4531" DrawAspect="Content" ObjectID="_1627807857" r:id="rId194">
             <o:FieldCodes>\s</o:FieldCodes>
           </o:OLEObject>
         </w:object>
@@ -8026,7 +8030,7 @@
       <w:pPr>
         <w:pStyle w:val="Heading2"/>
       </w:pPr>
-      <w:bookmarkStart w:id="115" w:name="_Toc17128082"/>
+      <w:bookmarkStart w:id="115" w:name="_Toc17143659"/>
       <w:r>
         <w:t xml:space="preserve">Step 3 – </w:t>
       </w:r>
@@ -8045,10 +8049,10 @@
     <w:p>
       <w:r>
         <w:object w:dxaOrig="9360" w:dyaOrig="1548" w14:anchorId="6A53920E">
-          <v:shape id="_x0000_i4532" type="#_x0000_t75" style="width:468.75pt;height:77.25pt" o:ole="">
+          <v:shape id="_x0000_i4532" type="#_x0000_t75" style="width:468.45pt;height:77.1pt" o:ole="">
             <v:imagedata r:id="rId195" o:title=""/>
           </v:shape>
-          <o:OLEObject Type="Embed" ProgID="Word.Document.12" ShapeID="_x0000_i4532" DrawAspect="Content" ObjectID="_1627758709" r:id="rId196">
+          <o:OLEObject Type="Embed" ProgID="Word.Document.12" ShapeID="_x0000_i4532" DrawAspect="Content" ObjectID="_1627807858" r:id="rId196">
             <o:FieldCodes>\s</o:FieldCodes>
           </o:OLEObject>
         </w:object>
@@ -8057,10 +8061,10 @@
       <w:bookmarkEnd w:id="117"/>
       <w:r>
         <w:object w:dxaOrig="9360" w:dyaOrig="2180" w14:anchorId="08938DB9">
-          <v:shape id="_x0000_i4533" type="#_x0000_t75" style="width:468.75pt;height:108.75pt" o:ole="">
+          <v:shape id="_x0000_i4533" type="#_x0000_t75" style="width:468.45pt;height:109pt" o:ole="">
             <v:imagedata r:id="rId197" o:title=""/>
           </v:shape>
-          <o:OLEObject Type="Embed" ProgID="Word.Document.12" ShapeID="_x0000_i4533" DrawAspect="Content" ObjectID="_1627758710" r:id="rId198">
+          <o:OLEObject Type="Embed" ProgID="Word.Document.12" ShapeID="_x0000_i4533" DrawAspect="Content" ObjectID="_1627807859" r:id="rId198">
             <o:FieldCodes>\s</o:FieldCodes>
           </o:OLEObject>
         </w:object>
@@ -8069,10 +8073,10 @@
       <w:bookmarkEnd w:id="118"/>
       <w:r>
         <w:object w:dxaOrig="9360" w:dyaOrig="4404" w14:anchorId="135D2607">
-          <v:shape id="_x0000_i4534" type="#_x0000_t75" style="width:468.75pt;height:220.5pt" o:ole="">
+          <v:shape id="_x0000_i4534" type="#_x0000_t75" style="width:468.45pt;height:220.4pt" o:ole="">
             <v:imagedata r:id="rId199" o:title=""/>
           </v:shape>
-          <o:OLEObject Type="Embed" ProgID="Word.Document.12" ShapeID="_x0000_i4534" DrawAspect="Content" ObjectID="_1627758711" r:id="rId200">
+          <o:OLEObject Type="Embed" ProgID="Word.Document.12" ShapeID="_x0000_i4534" DrawAspect="Content" ObjectID="_1627807860" r:id="rId200">
             <o:FieldCodes>\s</o:FieldCodes>
           </o:OLEObject>
         </w:object>
@@ -8081,7 +8085,6 @@
         <w:t>Finally, lets ensure our Authentication is configured on the startup of the application by adding `</w:t>
       </w:r>
       <w:proofErr w:type="spellStart"/>
-      <w:proofErr w:type="gramStart"/>
       <w:r>
         <w:rPr>
           <w:rFonts w:ascii="Consolas" w:hAnsi="Consolas" w:cs="Consolas"/>
@@ -8092,7 +8095,6 @@
         <w:t>app.UseAuthentication</w:t>
       </w:r>
       <w:proofErr w:type="spellEnd"/>
-      <w:proofErr w:type="gramEnd"/>
       <w:r>
         <w:rPr>
           <w:rFonts w:ascii="Consolas" w:hAnsi="Consolas" w:cs="Consolas"/>
@@ -8124,7 +8126,7 @@
       <w:pPr>
         <w:pStyle w:val="Heading2"/>
       </w:pPr>
-      <w:bookmarkStart w:id="119" w:name="_Toc17128083"/>
+      <w:bookmarkStart w:id="119" w:name="_Toc17143660"/>
       <w:r>
         <w:t>Step 4 – Adding Authorization Annotations</w:t>
       </w:r>
@@ -8153,10 +8155,10 @@
     <w:p>
       <w:r>
         <w:object w:dxaOrig="9360" w:dyaOrig="400" w14:anchorId="66AC460D">
-          <v:shape id="_x0000_i4535" type="#_x0000_t75" style="width:468.75pt;height:19.5pt" o:ole="">
+          <v:shape id="_x0000_i4535" type="#_x0000_t75" style="width:468.45pt;height:19.75pt" o:ole="">
             <v:imagedata r:id="rId201" o:title=""/>
           </v:shape>
-          <o:OLEObject Type="Embed" ProgID="Word.Document.12" ShapeID="_x0000_i4535" DrawAspect="Content" ObjectID="_1627758712" r:id="rId202">
+          <o:OLEObject Type="Embed" ProgID="Word.Document.12" ShapeID="_x0000_i4535" DrawAspect="Content" ObjectID="_1627807861" r:id="rId202">
             <o:FieldCodes>\s</o:FieldCodes>
           </o:OLEObject>
         </w:object>
@@ -8176,10 +8178,10 @@
       <w:bookmarkEnd w:id="121"/>
       <w:r>
         <w:object w:dxaOrig="9360" w:dyaOrig="622" w14:anchorId="6CA03935">
-          <v:shape id="_x0000_i4536" type="#_x0000_t75" style="width:468.75pt;height:31.5pt" o:ole="">
+          <v:shape id="_x0000_i4536" type="#_x0000_t75" style="width:468.45pt;height:31.2pt" o:ole="">
             <v:imagedata r:id="rId203" o:title=""/>
           </v:shape>
-          <o:OLEObject Type="Embed" ProgID="Word.Document.12" ShapeID="_x0000_i4536" DrawAspect="Content" ObjectID="_1627758713" r:id="rId204">
+          <o:OLEObject Type="Embed" ProgID="Word.Document.12" ShapeID="_x0000_i4536" DrawAspect="Content" ObjectID="_1627807862" r:id="rId204">
             <o:FieldCodes>\s</o:FieldCodes>
           </o:OLEObject>
         </w:object>
@@ -8202,10 +8204,10 @@
       <w:bookmarkEnd w:id="122"/>
       <w:r>
         <w:object w:dxaOrig="9360" w:dyaOrig="622" w14:anchorId="0EDCEE20">
-          <v:shape id="_x0000_i4537" type="#_x0000_t75" style="width:468.75pt;height:31.5pt" o:ole="">
+          <v:shape id="_x0000_i4537" type="#_x0000_t75" style="width:468.45pt;height:31.2pt" o:ole="">
             <v:imagedata r:id="rId205" o:title=""/>
           </v:shape>
-          <o:OLEObject Type="Embed" ProgID="Word.Document.12" ShapeID="_x0000_i4537" DrawAspect="Content" ObjectID="_1627758714" r:id="rId206">
+          <o:OLEObject Type="Embed" ProgID="Word.Document.12" ShapeID="_x0000_i4537" DrawAspect="Content" ObjectID="_1627807863" r:id="rId206">
             <o:FieldCodes>\s</o:FieldCodes>
           </o:OLEObject>
         </w:object>
@@ -8225,10 +8227,10 @@
       <w:bookmarkEnd w:id="123"/>
       <w:r>
         <w:object w:dxaOrig="9360" w:dyaOrig="622" w14:anchorId="0087BF67">
-          <v:shape id="_x0000_i4538" type="#_x0000_t75" style="width:468.75pt;height:31.5pt" o:ole="">
+          <v:shape id="_x0000_i4538" type="#_x0000_t75" style="width:468.45pt;height:31.2pt" o:ole="">
             <v:imagedata r:id="rId207" o:title=""/>
           </v:shape>
-          <o:OLEObject Type="Embed" ProgID="Word.Document.12" ShapeID="_x0000_i4538" DrawAspect="Content" ObjectID="_1627758715" r:id="rId208">
+          <o:OLEObject Type="Embed" ProgID="Word.Document.12" ShapeID="_x0000_i4538" DrawAspect="Content" ObjectID="_1627807864" r:id="rId208">
             <o:FieldCodes>\s</o:FieldCodes>
           </o:OLEObject>
         </w:object>
@@ -8239,7 +8241,7 @@
       <w:pPr>
         <w:pStyle w:val="Heading2"/>
       </w:pPr>
-      <w:bookmarkStart w:id="124" w:name="_Toc17128084"/>
+      <w:bookmarkStart w:id="124" w:name="_Toc17143661"/>
       <w:r>
         <w:t xml:space="preserve">Step </w:t>
       </w:r>
@@ -8271,7 +8273,7 @@
       <w:pPr>
         <w:pStyle w:val="Heading1"/>
       </w:pPr>
-      <w:bookmarkStart w:id="125" w:name="_Toc17128085"/>
+      <w:bookmarkStart w:id="125" w:name="_Toc17143662"/>
       <w:r>
         <w:lastRenderedPageBreak/>
         <w:t>Chapter 4</w:t>
@@ -8318,7 +8320,7 @@
       <w:pPr>
         <w:pStyle w:val="Heading2"/>
       </w:pPr>
-      <w:bookmarkStart w:id="126" w:name="_Toc17128086"/>
+      <w:bookmarkStart w:id="126" w:name="_Toc17143663"/>
       <w:r>
         <w:t>Step 1 – Creating the Models</w:t>
       </w:r>
@@ -8339,10 +8341,10 @@
     <w:p>
       <w:r>
         <w:object w:dxaOrig="9360" w:dyaOrig="2225" w14:anchorId="2424490E">
-          <v:shape id="_x0000_i4539" type="#_x0000_t75" style="width:468.75pt;height:111.75pt" o:ole="">
+          <v:shape id="_x0000_i4539" type="#_x0000_t75" style="width:468.45pt;height:111.45pt" o:ole="">
             <v:imagedata r:id="rId209" o:title=""/>
           </v:shape>
-          <o:OLEObject Type="Embed" ProgID="Word.Document.12" ShapeID="_x0000_i4539" DrawAspect="Content" ObjectID="_1627758716" r:id="rId210">
+          <o:OLEObject Type="Embed" ProgID="Word.Document.12" ShapeID="_x0000_i4539" DrawAspect="Content" ObjectID="_1627807865" r:id="rId210">
             <o:FieldCodes>\s</o:FieldCodes>
           </o:OLEObject>
         </w:object>
@@ -8386,10 +8388,10 @@
     <w:p>
       <w:r>
         <w:object w:dxaOrig="9360" w:dyaOrig="2002" w14:anchorId="6D5B2170">
-          <v:shape id="_x0000_i4540" type="#_x0000_t75" style="width:468.75pt;height:99.75pt" o:ole="">
+          <v:shape id="_x0000_i4540" type="#_x0000_t75" style="width:468.45pt;height:100.1pt" o:ole="">
             <v:imagedata r:id="rId211" o:title=""/>
           </v:shape>
-          <o:OLEObject Type="Embed" ProgID="Word.Document.12" ShapeID="_x0000_i4540" DrawAspect="Content" ObjectID="_1627758717" r:id="rId212">
+          <o:OLEObject Type="Embed" ProgID="Word.Document.12" ShapeID="_x0000_i4540" DrawAspect="Content" ObjectID="_1627807866" r:id="rId212">
             <o:FieldCodes>\s</o:FieldCodes>
           </o:OLEObject>
         </w:object>
@@ -8402,7 +8404,7 @@
       <w:pPr>
         <w:pStyle w:val="Heading2"/>
       </w:pPr>
-      <w:bookmarkStart w:id="129" w:name="_Toc17128087"/>
+      <w:bookmarkStart w:id="129" w:name="_Toc17143664"/>
       <w:r>
         <w:lastRenderedPageBreak/>
         <w:t>Step 2 – Creating the Methods</w:t>
@@ -8422,17 +8424,17 @@
       <w:bookmarkEnd w:id="130"/>
       <w:r>
         <w:object w:dxaOrig="9360" w:dyaOrig="7342" w14:anchorId="40C3C519">
-          <v:shape id="_x0000_i4541" type="#_x0000_t75" style="width:468.75pt;height:366.75pt" o:ole="">
+          <v:shape id="_x0000_i4541" type="#_x0000_t75" style="width:468.45pt;height:367.1pt" o:ole="">
             <v:imagedata r:id="rId213" o:title=""/>
           </v:shape>
-          <o:OLEObject Type="Embed" ProgID="Word.Document.12" ShapeID="_x0000_i4541" DrawAspect="Content" ObjectID="_1627758718" r:id="rId214">
-            <o:FieldCodes>\s</o:FieldCodes>
-          </o:OLEObject>
-        </w:object>
-      </w:r>
-    </w:p>
-    <w:p>
-      <w:bookmarkStart w:id="131" w:name="_Toc17128088"/>
+          <o:OLEObject Type="Embed" ProgID="Word.Document.12" ShapeID="_x0000_i4541" DrawAspect="Content" ObjectID="_1627807867" r:id="rId214">
+            <o:FieldCodes>\s</o:FieldCodes>
+          </o:OLEObject>
+        </w:object>
+      </w:r>
+    </w:p>
+    <w:p>
+      <w:bookmarkStart w:id="131" w:name="_Toc17143665"/>
       <w:r>
         <w:rPr>
           <w:rStyle w:val="Heading2Char"/>
@@ -8463,10 +8465,10 @@
     <w:p>
       <w:r>
         <w:object w:dxaOrig="9360" w:dyaOrig="1335" w14:anchorId="7EEF17C3">
-          <v:shape id="_x0000_i4542" type="#_x0000_t75" style="width:468.75pt;height:66.75pt" o:ole="">
+          <v:shape id="_x0000_i4542" type="#_x0000_t75" style="width:468.45pt;height:66.9pt" o:ole="">
             <v:imagedata r:id="rId215" o:title=""/>
           </v:shape>
-          <o:OLEObject Type="Embed" ProgID="Word.Document.12" ShapeID="_x0000_i4542" DrawAspect="Content" ObjectID="_1627758719" r:id="rId216">
+          <o:OLEObject Type="Embed" ProgID="Word.Document.12" ShapeID="_x0000_i4542" DrawAspect="Content" ObjectID="_1627807868" r:id="rId216">
             <o:FieldCodes>\s</o:FieldCodes>
           </o:OLEObject>
         </w:object>
@@ -8492,10 +8494,10 @@
       <w:bookmarkEnd w:id="133"/>
       <w:r>
         <w:object w:dxaOrig="9360" w:dyaOrig="2225" w14:anchorId="5042B3D9">
-          <v:shape id="_x0000_i4543" type="#_x0000_t75" style="width:468.75pt;height:111.75pt" o:ole="">
+          <v:shape id="_x0000_i4543" type="#_x0000_t75" style="width:468.45pt;height:111.45pt" o:ole="">
             <v:imagedata r:id="rId217" o:title=""/>
           </v:shape>
-          <o:OLEObject Type="Embed" ProgID="Word.Document.12" ShapeID="_x0000_i4543" DrawAspect="Content" ObjectID="_1627758720" r:id="rId218">
+          <o:OLEObject Type="Embed" ProgID="Word.Document.12" ShapeID="_x0000_i4543" DrawAspect="Content" ObjectID="_1627807869" r:id="rId218">
             <o:FieldCodes>\s</o:FieldCodes>
           </o:OLEObject>
         </w:object>
@@ -8525,10 +8527,10 @@
       <w:bookmarkEnd w:id="134"/>
       <w:r>
         <w:object w:dxaOrig="9360" w:dyaOrig="2225" w14:anchorId="6D7F8BD0">
-          <v:shape id="_x0000_i4544" type="#_x0000_t75" style="width:468.75pt;height:111.75pt" o:ole="">
+          <v:shape id="_x0000_i4544" type="#_x0000_t75" style="width:468.45pt;height:111.45pt" o:ole="">
             <v:imagedata r:id="rId219" o:title=""/>
           </v:shape>
-          <o:OLEObject Type="Embed" ProgID="Word.Document.12" ShapeID="_x0000_i4544" DrawAspect="Content" ObjectID="_1627758721" r:id="rId220">
+          <o:OLEObject Type="Embed" ProgID="Word.Document.12" ShapeID="_x0000_i4544" DrawAspect="Content" ObjectID="_1627807870" r:id="rId220">
             <o:FieldCodes>\s</o:FieldCodes>
           </o:OLEObject>
         </w:object>
@@ -8538,7 +8540,7 @@
       <w:pPr>
         <w:pStyle w:val="Heading1"/>
       </w:pPr>
-      <w:bookmarkStart w:id="135" w:name="_Toc17128089"/>
+      <w:bookmarkStart w:id="135" w:name="_Toc17143666"/>
       <w:r>
         <w:lastRenderedPageBreak/>
         <w:t>Recap</w:t>
@@ -8627,7 +8629,7 @@
       <w:pPr>
         <w:pStyle w:val="Heading1"/>
       </w:pPr>
-      <w:bookmarkStart w:id="136" w:name="_Toc17128090"/>
+      <w:bookmarkStart w:id="136" w:name="_Toc17143667"/>
       <w:r>
         <w:lastRenderedPageBreak/>
         <w:t xml:space="preserve">Chapter </w:t>
@@ -8716,10 +8718,10 @@
     <w:p>
       <w:r>
         <w:object w:dxaOrig="9360" w:dyaOrig="845" w14:anchorId="1C0BDF2C">
-          <v:shape id="_x0000_i4545" type="#_x0000_t75" style="width:468.75pt;height:42pt" o:ole="">
+          <v:shape id="_x0000_i4545" type="#_x0000_t75" style="width:468.45pt;height:42.05pt" o:ole="">
             <v:imagedata r:id="rId221" o:title=""/>
           </v:shape>
-          <o:OLEObject Type="Embed" ProgID="Word.Document.12" ShapeID="_x0000_i4545" DrawAspect="Content" ObjectID="_1627758722" r:id="rId222">
+          <o:OLEObject Type="Embed" ProgID="Word.Document.12" ShapeID="_x0000_i4545" DrawAspect="Content" ObjectID="_1627807871" r:id="rId222">
             <o:FieldCodes>\s</o:FieldCodes>
           </o:OLEObject>
         </w:object>
@@ -8871,7 +8873,7 @@
       <w:pPr>
         <w:pStyle w:val="Heading2"/>
       </w:pPr>
-      <w:bookmarkStart w:id="138" w:name="_Toc17128091"/>
+      <w:bookmarkStart w:id="138" w:name="_Toc17143668"/>
       <w:r>
         <w:t xml:space="preserve">Step 1 – Setting up </w:t>
       </w:r>
@@ -8900,10 +8902,10 @@
       <w:bookmarkEnd w:id="139"/>
       <w:r>
         <w:object w:dxaOrig="9360" w:dyaOrig="880" w14:anchorId="12542278">
-          <v:shape id="_x0000_i4546" type="#_x0000_t75" style="width:468.75pt;height:44.25pt" o:ole="">
+          <v:shape id="_x0000_i4546" type="#_x0000_t75" style="width:468.45pt;height:43.95pt" o:ole="">
             <v:imagedata r:id="rId223" o:title=""/>
           </v:shape>
-          <o:OLEObject Type="Embed" ProgID="Word.Document.12" ShapeID="_x0000_i4546" DrawAspect="Content" ObjectID="_1627758723" r:id="rId224">
+          <o:OLEObject Type="Embed" ProgID="Word.Document.12" ShapeID="_x0000_i4546" DrawAspect="Content" ObjectID="_1627807872" r:id="rId224">
             <o:FieldCodes>\s</o:FieldCodes>
           </o:OLEObject>
         </w:object>
@@ -8926,7 +8928,7 @@
       <w:pPr>
         <w:pStyle w:val="Heading2"/>
       </w:pPr>
-      <w:bookmarkStart w:id="140" w:name="_Toc17128092"/>
+      <w:bookmarkStart w:id="140" w:name="_Toc17143669"/>
       <w:r>
         <w:lastRenderedPageBreak/>
         <w:t xml:space="preserve">Step 2 – </w:t>
@@ -8954,15 +8956,7 @@
       </w:r>
       <w:proofErr w:type="spellEnd"/>
       <w:r>
-        <w:t xml:space="preserve"> Microservice Project. Name </w:t>
-      </w:r>
-      <w:proofErr w:type="gramStart"/>
-      <w:r>
-        <w:t>it</w:t>
-      </w:r>
-      <w:proofErr w:type="gramEnd"/>
-      <w:r>
-        <w:t xml:space="preserve"> Models. Create a new Class in that folder named </w:t>
+        <w:t xml:space="preserve"> Microservice Project. Name it Models. Create a new Class in that folder named </w:t>
       </w:r>
       <w:proofErr w:type="spellStart"/>
       <w:r>
@@ -8973,10 +8967,10 @@
       <w:bookmarkEnd w:id="141"/>
       <w:r>
         <w:object w:dxaOrig="9360" w:dyaOrig="5562" w14:anchorId="1B8D0543">
-          <v:shape id="_x0000_i4547" type="#_x0000_t75" style="width:468.75pt;height:277.5pt" o:ole="">
+          <v:shape id="_x0000_i4547" type="#_x0000_t75" style="width:468.45pt;height:277.8pt" o:ole="">
             <v:imagedata r:id="rId225" o:title=""/>
           </v:shape>
-          <o:OLEObject Type="Embed" ProgID="Word.Document.12" ShapeID="_x0000_i4547" DrawAspect="Content" ObjectID="_1627758724" r:id="rId226">
+          <o:OLEObject Type="Embed" ProgID="Word.Document.12" ShapeID="_x0000_i4547" DrawAspect="Content" ObjectID="_1627807873" r:id="rId226">
             <o:FieldCodes>\s</o:FieldCodes>
           </o:OLEObject>
         </w:object>
@@ -8992,15 +8986,7 @@
       </w:r>
       <w:proofErr w:type="spellEnd"/>
       <w:r>
-        <w:t xml:space="preserve"> Microservice Project. Name </w:t>
-      </w:r>
-      <w:proofErr w:type="gramStart"/>
-      <w:r>
-        <w:t>it</w:t>
-      </w:r>
-      <w:proofErr w:type="gramEnd"/>
-      <w:r>
-        <w:t xml:space="preserve"> Services. Create a new Class in that folder named </w:t>
+        <w:t xml:space="preserve"> Microservice Project. Name it Services. Create a new Class in that folder named </w:t>
       </w:r>
       <w:proofErr w:type="spellStart"/>
       <w:r>
@@ -9011,10 +8997,10 @@
       <w:bookmarkEnd w:id="142"/>
       <w:r>
         <w:object w:dxaOrig="9360" w:dyaOrig="2670" w14:anchorId="6B0FF4C2">
-          <v:shape id="_x0000_i4548" type="#_x0000_t75" style="width:468.75pt;height:133.5pt" o:ole="">
+          <v:shape id="_x0000_i4548" type="#_x0000_t75" style="width:468.45pt;height:133.75pt" o:ole="">
             <v:imagedata r:id="rId227" o:title=""/>
           </v:shape>
-          <o:OLEObject Type="Embed" ProgID="Word.Document.12" ShapeID="_x0000_i4548" DrawAspect="Content" ObjectID="_1627758725" r:id="rId228">
+          <o:OLEObject Type="Embed" ProgID="Word.Document.12" ShapeID="_x0000_i4548" DrawAspect="Content" ObjectID="_1627807874" r:id="rId228">
             <o:FieldCodes>\s</o:FieldCodes>
           </o:OLEObject>
         </w:object>
@@ -9049,7 +9035,7 @@
       <w:bookmarkEnd w:id="143"/>
       <w:r>
         <w:pict w14:anchorId="1867B934">
-          <v:shape id="_x0000_i4549" type="#_x0000_t75" style="width:468pt;height:33pt">
+          <v:shape id="_x0000_i4549" type="#_x0000_t75" style="width:468.3pt;height:33.15pt">
             <v:imagedata r:id="rId229" o:title=""/>
           </v:shape>
         </w:pict>
@@ -9061,7 +9047,7 @@
       </w:r>
     </w:p>
     <w:p>
-      <w:bookmarkStart w:id="144" w:name="_Toc17128093"/>
+      <w:bookmarkStart w:id="144" w:name="_Toc17143670"/>
       <w:r>
         <w:rPr>
           <w:rStyle w:val="Heading2Char"/>
@@ -9108,10 +9094,10 @@
       <w:bookmarkEnd w:id="145"/>
       <w:r>
         <w:object w:dxaOrig="9360" w:dyaOrig="8676" w14:anchorId="520F6BCA">
-          <v:shape id="_x0000_i4550" type="#_x0000_t75" style="width:468.75pt;height:433.5pt" o:ole="">
+          <v:shape id="_x0000_i4550" type="#_x0000_t75" style="width:468.45pt;height:433.8pt" o:ole="">
             <v:imagedata r:id="rId230" o:title=""/>
           </v:shape>
-          <o:OLEObject Type="Embed" ProgID="Word.Document.12" ShapeID="_x0000_i4550" DrawAspect="Content" ObjectID="_1627758726" r:id="rId231">
+          <o:OLEObject Type="Embed" ProgID="Word.Document.12" ShapeID="_x0000_i4550" DrawAspect="Content" ObjectID="_1627807875" r:id="rId231">
             <o:FieldCodes>\s</o:FieldCodes>
           </o:OLEObject>
         </w:object>
@@ -9123,10 +9109,10 @@
       <w:bookmarkEnd w:id="146"/>
       <w:r>
         <w:object w:dxaOrig="9360" w:dyaOrig="222" w14:anchorId="122A5830">
-          <v:shape id="_x0000_i4551" type="#_x0000_t75" style="width:468.75pt;height:10.5pt" o:ole="">
+          <v:shape id="_x0000_i4551" type="#_x0000_t75" style="width:468.45pt;height:10.85pt" o:ole="">
             <v:imagedata r:id="rId232" o:title=""/>
           </v:shape>
-          <o:OLEObject Type="Embed" ProgID="Word.Document.12" ShapeID="_x0000_i4551" DrawAspect="Content" ObjectID="_1627758727" r:id="rId233">
+          <o:OLEObject Type="Embed" ProgID="Word.Document.12" ShapeID="_x0000_i4551" DrawAspect="Content" ObjectID="_1627807876" r:id="rId233">
             <o:FieldCodes>\s</o:FieldCodes>
           </o:OLEObject>
         </w:object>
@@ -9154,10 +9140,10 @@
       <w:bookmarkEnd w:id="147"/>
       <w:r>
         <w:object w:dxaOrig="9360" w:dyaOrig="1958" w14:anchorId="3360A143">
-          <v:shape id="_x0000_i4552" type="#_x0000_t75" style="width:468.75pt;height:98.25pt" o:ole="">
+          <v:shape id="_x0000_i4552" type="#_x0000_t75" style="width:468.45pt;height:98.1pt" o:ole="">
             <v:imagedata r:id="rId234" o:title=""/>
           </v:shape>
-          <o:OLEObject Type="Embed" ProgID="Word.Document.12" ShapeID="_x0000_i4552" DrawAspect="Content" ObjectID="_1627758728" r:id="rId235">
+          <o:OLEObject Type="Embed" ProgID="Word.Document.12" ShapeID="_x0000_i4552" DrawAspect="Content" ObjectID="_1627807877" r:id="rId235">
             <o:FieldCodes>\s</o:FieldCodes>
           </o:OLEObject>
         </w:object>
@@ -9177,10 +9163,10 @@
       <w:bookmarkEnd w:id="148"/>
       <w:r>
         <w:object w:dxaOrig="9360" w:dyaOrig="1513" w14:anchorId="26D15F58">
-          <v:shape id="_x0000_i4553" type="#_x0000_t75" style="width:468.75pt;height:75.75pt" o:ole="">
+          <v:shape id="_x0000_i4553" type="#_x0000_t75" style="width:468.45pt;height:75.8pt" o:ole="">
             <v:imagedata r:id="rId236" o:title=""/>
           </v:shape>
-          <o:OLEObject Type="Embed" ProgID="Word.Document.12" ShapeID="_x0000_i4553" DrawAspect="Content" ObjectID="_1627758729" r:id="rId237">
+          <o:OLEObject Type="Embed" ProgID="Word.Document.12" ShapeID="_x0000_i4553" DrawAspect="Content" ObjectID="_1627807878" r:id="rId237">
             <o:FieldCodes>\s</o:FieldCodes>
           </o:OLEObject>
         </w:object>
@@ -9190,7 +9176,7 @@
       <w:pPr>
         <w:pStyle w:val="Heading2"/>
       </w:pPr>
-      <w:bookmarkStart w:id="149" w:name="_Toc17128094"/>
+      <w:bookmarkStart w:id="149" w:name="_Toc17143671"/>
       <w:r>
         <w:t>Step 4 – Cache Factory</w:t>
       </w:r>
@@ -9220,10 +9206,10 @@
       <w:bookmarkEnd w:id="150"/>
       <w:r>
         <w:object w:dxaOrig="9360" w:dyaOrig="4004" w14:anchorId="755ABEA2">
-          <v:shape id="_x0000_i4554" type="#_x0000_t75" style="width:468.75pt;height:200.25pt" o:ole="">
+          <v:shape id="_x0000_i4554" type="#_x0000_t75" style="width:468.45pt;height:200pt" o:ole="">
             <v:imagedata r:id="rId238" o:title=""/>
           </v:shape>
-          <o:OLEObject Type="Embed" ProgID="Word.Document.12" ShapeID="_x0000_i4554" DrawAspect="Content" ObjectID="_1627758730" r:id="rId239">
+          <o:OLEObject Type="Embed" ProgID="Word.Document.12" ShapeID="_x0000_i4554" DrawAspect="Content" ObjectID="_1627807879" r:id="rId239">
             <o:FieldCodes>\s</o:FieldCodes>
           </o:OLEObject>
         </w:object>
@@ -9263,10 +9249,10 @@
       <w:bookmarkEnd w:id="151"/>
       <w:r>
         <w:object w:dxaOrig="9360" w:dyaOrig="445" w14:anchorId="5431DA83">
-          <v:shape id="_x0000_i4555" type="#_x0000_t75" style="width:468.75pt;height:22.5pt" o:ole="">
+          <v:shape id="_x0000_i4555" type="#_x0000_t75" style="width:468.45pt;height:22.3pt" o:ole="">
             <v:imagedata r:id="rId240" o:title=""/>
           </v:shape>
-          <o:OLEObject Type="Embed" ProgID="Word.Document.12" ShapeID="_x0000_i4555" DrawAspect="Content" ObjectID="_1627758731" r:id="rId241">
+          <o:OLEObject Type="Embed" ProgID="Word.Document.12" ShapeID="_x0000_i4555" DrawAspect="Content" ObjectID="_1627807880" r:id="rId241">
             <o:FieldCodes>\s</o:FieldCodes>
           </o:OLEObject>
         </w:object>
@@ -9287,7 +9273,7 @@
       <w:pPr>
         <w:pStyle w:val="Heading2"/>
       </w:pPr>
-      <w:bookmarkStart w:id="152" w:name="_Toc17128095"/>
+      <w:bookmarkStart w:id="152" w:name="_Toc17143672"/>
       <w:r>
         <w:t>S</w:t>
       </w:r>
@@ -9348,10 +9334,10 @@
       <w:bookmarkEnd w:id="153"/>
       <w:r>
         <w:object w:dxaOrig="9360" w:dyaOrig="1780" w14:anchorId="7A4E1EFC">
-          <v:shape id="_x0000_i4556" type="#_x0000_t75" style="width:468.75pt;height:89.25pt" o:ole="">
+          <v:shape id="_x0000_i4556" type="#_x0000_t75" style="width:468.45pt;height:89.2pt" o:ole="">
             <v:imagedata r:id="rId242" o:title=""/>
           </v:shape>
-          <o:OLEObject Type="Embed" ProgID="Word.Document.12" ShapeID="_x0000_i4556" DrawAspect="Content" ObjectID="_1627758732" r:id="rId243">
+          <o:OLEObject Type="Embed" ProgID="Word.Document.12" ShapeID="_x0000_i4556" DrawAspect="Content" ObjectID="_1627807881" r:id="rId243">
             <o:FieldCodes>\s</o:FieldCodes>
           </o:OLEObject>
         </w:object>
@@ -9379,10 +9365,10 @@
       <w:bookmarkEnd w:id="154"/>
       <w:r>
         <w:object w:dxaOrig="9360" w:dyaOrig="1068" w14:anchorId="45A99154">
-          <v:shape id="_x0000_i4557" type="#_x0000_t75" style="width:468.75pt;height:53.25pt" o:ole="">
+          <v:shape id="_x0000_i4557" type="#_x0000_t75" style="width:468.45pt;height:53.5pt" o:ole="">
             <v:imagedata r:id="rId244" o:title=""/>
           </v:shape>
-          <o:OLEObject Type="Embed" ProgID="Word.Document.12" ShapeID="_x0000_i4557" DrawAspect="Content" ObjectID="_1627758733" r:id="rId245">
+          <o:OLEObject Type="Embed" ProgID="Word.Document.12" ShapeID="_x0000_i4557" DrawAspect="Content" ObjectID="_1627807882" r:id="rId245">
             <o:FieldCodes>\s</o:FieldCodes>
           </o:OLEObject>
         </w:object>
@@ -9392,7 +9378,7 @@
       <w:pPr>
         <w:pStyle w:val="Heading1"/>
       </w:pPr>
-      <w:bookmarkStart w:id="155" w:name="_Toc17128096"/>
+      <w:bookmarkStart w:id="155" w:name="_Toc17143673"/>
       <w:r>
         <w:lastRenderedPageBreak/>
         <w:t xml:space="preserve">Chapter </w:t>
@@ -9415,7 +9401,7 @@
       <w:pPr>
         <w:pStyle w:val="Heading2"/>
       </w:pPr>
-      <w:bookmarkStart w:id="156" w:name="_Toc17128097"/>
+      <w:bookmarkStart w:id="156" w:name="_Toc17143674"/>
       <w:r>
         <w:t>Create the Models</w:t>
       </w:r>
@@ -9450,10 +9436,10 @@
       <w:bookmarkEnd w:id="157"/>
       <w:r>
         <w:object w:dxaOrig="9360" w:dyaOrig="2847" w14:anchorId="20CC4519">
-          <v:shape id="_x0000_i4558" type="#_x0000_t75" style="width:468.75pt;height:141.75pt" o:ole="">
+          <v:shape id="_x0000_i4558" type="#_x0000_t75" style="width:468.45pt;height:142.05pt" o:ole="">
             <v:imagedata r:id="rId246" o:title=""/>
           </v:shape>
-          <o:OLEObject Type="Embed" ProgID="Word.Document.12" ShapeID="_x0000_i4558" DrawAspect="Content" ObjectID="_1627758734" r:id="rId247">
+          <o:OLEObject Type="Embed" ProgID="Word.Document.12" ShapeID="_x0000_i4558" DrawAspect="Content" ObjectID="_1627807883" r:id="rId247">
             <o:FieldCodes>\s</o:FieldCodes>
           </o:OLEObject>
         </w:object>
@@ -9481,10 +9467,10 @@
       <w:bookmarkEnd w:id="158"/>
       <w:r>
         <w:object w:dxaOrig="9360" w:dyaOrig="2002" w14:anchorId="01358B18">
-          <v:shape id="_x0000_i4563" type="#_x0000_t75" style="width:468.75pt;height:99.75pt" o:ole="">
+          <v:shape id="_x0000_i4563" type="#_x0000_t75" style="width:468.45pt;height:100.1pt" o:ole="">
             <v:imagedata r:id="rId248" o:title=""/>
           </v:shape>
-          <o:OLEObject Type="Embed" ProgID="Word.Document.12" ShapeID="_x0000_i4563" DrawAspect="Content" ObjectID="_1627758735" r:id="rId249">
+          <o:OLEObject Type="Embed" ProgID="Word.Document.12" ShapeID="_x0000_i4563" DrawAspect="Content" ObjectID="_1627807884" r:id="rId249">
             <o:FieldCodes>\s</o:FieldCodes>
           </o:OLEObject>
         </w:object>
@@ -9512,10 +9498,10 @@
       <w:bookmarkEnd w:id="159"/>
       <w:r>
         <w:object w:dxaOrig="9360" w:dyaOrig="5784" w14:anchorId="74C47D20">
-          <v:shape id="_x0000_i4559" type="#_x0000_t75" style="width:468.75pt;height:289.5pt" o:ole="">
+          <v:shape id="_x0000_i4559" type="#_x0000_t75" style="width:468.45pt;height:289.2pt" o:ole="">
             <v:imagedata r:id="rId250" o:title=""/>
           </v:shape>
-          <o:OLEObject Type="Embed" ProgID="Word.Document.12" ShapeID="_x0000_i4559" DrawAspect="Content" ObjectID="_1627758736" r:id="rId251">
+          <o:OLEObject Type="Embed" ProgID="Word.Document.12" ShapeID="_x0000_i4559" DrawAspect="Content" ObjectID="_1627807885" r:id="rId251">
             <o:FieldCodes>\s</o:FieldCodes>
           </o:OLEObject>
         </w:object>
@@ -9525,7 +9511,7 @@
       <w:pPr>
         <w:pStyle w:val="Heading2"/>
       </w:pPr>
-      <w:bookmarkStart w:id="160" w:name="_Toc17128098"/>
+      <w:bookmarkStart w:id="160" w:name="_Toc17143675"/>
       <w:r>
         <w:lastRenderedPageBreak/>
         <w:t>Create the Hypermedia</w:t>
@@ -9548,10 +9534,10 @@
       <w:bookmarkEnd w:id="161"/>
       <w:r>
         <w:object w:dxaOrig="9360" w:dyaOrig="222" w14:anchorId="194FEEA0">
-          <v:shape id="_x0000_i4560" type="#_x0000_t75" style="width:468.75pt;height:10.5pt" o:ole="">
+          <v:shape id="_x0000_i4560" type="#_x0000_t75" style="width:468.45pt;height:10.85pt" o:ole="">
             <v:imagedata r:id="rId252" o:title=""/>
           </v:shape>
-          <o:OLEObject Type="Embed" ProgID="Word.Document.12" ShapeID="_x0000_i4560" DrawAspect="Content" ObjectID="_1627758737" r:id="rId253">
+          <o:OLEObject Type="Embed" ProgID="Word.Document.12" ShapeID="_x0000_i4560" DrawAspect="Content" ObjectID="_1627807886" r:id="rId253">
             <o:FieldCodes>\s</o:FieldCodes>
           </o:OLEObject>
         </w:object>
@@ -9570,10 +9556,10 @@
       <w:bookmarkEnd w:id="162"/>
       <w:r>
         <w:object w:dxaOrig="9360" w:dyaOrig="8631" w14:anchorId="2093E0C7">
-          <v:shape id="_x0000_i4561" type="#_x0000_t75" style="width:468.75pt;height:431.25pt" o:ole="">
+          <v:shape id="_x0000_i4561" type="#_x0000_t75" style="width:468.45pt;height:431.55pt" o:ole="">
             <v:imagedata r:id="rId254" o:title=""/>
           </v:shape>
-          <o:OLEObject Type="Embed" ProgID="Word.Document.12" ShapeID="_x0000_i4561" DrawAspect="Content" ObjectID="_1627758738" r:id="rId255">
+          <o:OLEObject Type="Embed" ProgID="Word.Document.12" ShapeID="_x0000_i4561" DrawAspect="Content" ObjectID="_1627807887" r:id="rId255">
             <o:FieldCodes>\s</o:FieldCodes>
           </o:OLEObject>
         </w:object>
@@ -9593,7 +9579,7 @@
           <w:docGrid w:linePitch="360"/>
         </w:sectPr>
       </w:pPr>
-      <w:bookmarkStart w:id="163" w:name="_Toc17128099"/>
+      <w:bookmarkStart w:id="163" w:name="_Toc17143676"/>
       <w:r>
         <w:rPr>
           <w:rStyle w:val="Heading2Char"/>
@@ -9617,10 +9603,10 @@
       <w:bookmarkEnd w:id="164"/>
       <w:r>
         <w:object w:dxaOrig="9360" w:dyaOrig="10011" w14:anchorId="1431AE33">
-          <v:shape id="_x0000_i4562" type="#_x0000_t75" style="width:468.75pt;height:500.25pt" o:ole="">
+          <v:shape id="_x0000_i4562" type="#_x0000_t75" style="width:468.45pt;height:500.55pt" o:ole="">
             <v:imagedata r:id="rId256" o:title=""/>
           </v:shape>
-          <o:OLEObject Type="Embed" ProgID="Word.Document.12" ShapeID="_x0000_i4562" DrawAspect="Content" ObjectID="_1627758739" r:id="rId257">
+          <o:OLEObject Type="Embed" ProgID="Word.Document.12" ShapeID="_x0000_i4562" DrawAspect="Content" ObjectID="_1627807888" r:id="rId257">
             <o:FieldCodes>\s</o:FieldCodes>
           </o:OLEObject>
         </w:object>
@@ -9630,7 +9616,7 @@
       <w:pPr>
         <w:pStyle w:val="Heading1"/>
       </w:pPr>
-      <w:bookmarkStart w:id="165" w:name="_Toc17128100"/>
+      <w:bookmarkStart w:id="165" w:name="_Toc17143677"/>
       <w:r>
         <w:lastRenderedPageBreak/>
         <w:t xml:space="preserve">Chapter </w:t>
@@ -9648,23 +9634,7 @@
     </w:p>
     <w:p>
       <w:r>
-        <w:t xml:space="preserve">DynamoDB is a NoSQL Db also known as a Document </w:t>
-      </w:r>
-      <w:proofErr w:type="gramStart"/>
-      <w:r>
-        <w:t>DB, and</w:t>
-      </w:r>
-      <w:proofErr w:type="gramEnd"/>
-      <w:r>
-        <w:t xml:space="preserve"> is powered by Key/ Value pairs. It has single millisecond response </w:t>
-      </w:r>
-      <w:proofErr w:type="gramStart"/>
-      <w:r>
-        <w:t>times, and</w:t>
-      </w:r>
-      <w:proofErr w:type="gramEnd"/>
-      <w:r>
-        <w:t xml:space="preserve"> being that we’re expecting a lot more of our users to be completing routines than creating them, we needed a creative way of storing them. We will be using the </w:t>
+        <w:t xml:space="preserve">DynamoDB is a NoSQL Db also known as a Document DB, and is powered by Key/ Value pairs. It has single millisecond response times, and being that we’re expecting a lot more of our users to be completing routines than creating them, we needed a creative way of storing them. We will be using the </w:t>
       </w:r>
       <w:proofErr w:type="spellStart"/>
       <w:r>
@@ -9676,14 +9646,9 @@
       </w:r>
       <w:proofErr w:type="spellStart"/>
       <w:r>
-        <w:t xml:space="preserve">a </w:t>
-      </w:r>
-      <w:proofErr w:type="gramStart"/>
-      <w:r>
-        <w:t>users</w:t>
-      </w:r>
-      <w:proofErr w:type="spellEnd"/>
-      <w:proofErr w:type="gramEnd"/>
+        <w:t>a users</w:t>
+      </w:r>
+      <w:proofErr w:type="spellEnd"/>
       <w:r>
         <w:t xml:space="preserve"> entire history per workout, or per user if we look for the partial key, and it will also empower us to gather some really big data by searching just on the </w:t>
       </w:r>
@@ -9700,7 +9665,7 @@
       <w:pPr>
         <w:pStyle w:val="Heading2"/>
       </w:pPr>
-      <w:bookmarkStart w:id="166" w:name="_Toc17128101"/>
+      <w:bookmarkStart w:id="166" w:name="_Toc17143678"/>
       <w:r>
         <w:t>Step 1 - Add the Models</w:t>
       </w:r>
@@ -9719,10 +9684,10 @@
       <w:bookmarkEnd w:id="167"/>
       <w:r>
         <w:object w:dxaOrig="9360" w:dyaOrig="3514" w14:anchorId="73B75BC5">
-          <v:shape id="_x0000_i4564" type="#_x0000_t75" style="width:468pt;height:175.5pt" o:ole="">
+          <v:shape id="_x0000_i4564" type="#_x0000_t75" style="width:468pt;height:175.7pt" o:ole="">
             <v:imagedata r:id="rId258" o:title=""/>
           </v:shape>
-          <o:OLEObject Type="Embed" ProgID="Word.Document.12" ShapeID="_x0000_i4564" DrawAspect="Content" ObjectID="_1627758740" r:id="rId259">
+          <o:OLEObject Type="Embed" ProgID="Word.Document.12" ShapeID="_x0000_i4564" DrawAspect="Content" ObjectID="_1627807889" r:id="rId259">
             <o:FieldCodes>\s</o:FieldCodes>
           </o:OLEObject>
         </w:object>
@@ -9739,10 +9704,10 @@
       <w:bookmarkEnd w:id="168"/>
       <w:r>
         <w:object w:dxaOrig="9360" w:dyaOrig="3115" w14:anchorId="085FBE46">
-          <v:shape id="_x0000_i4565" type="#_x0000_t75" style="width:468pt;height:156pt" o:ole="">
+          <v:shape id="_x0000_i4565" type="#_x0000_t75" style="width:468pt;height:155.75pt" o:ole="">
             <v:imagedata r:id="rId260" o:title=""/>
           </v:shape>
-          <o:OLEObject Type="Embed" ProgID="Word.Document.12" ShapeID="_x0000_i4565" DrawAspect="Content" ObjectID="_1627758741" r:id="rId261">
+          <o:OLEObject Type="Embed" ProgID="Word.Document.12" ShapeID="_x0000_i4565" DrawAspect="Content" ObjectID="_1627807890" r:id="rId261">
             <o:FieldCodes>\s</o:FieldCodes>
           </o:OLEObject>
         </w:object>
@@ -9752,7 +9717,7 @@
       <w:pPr>
         <w:pStyle w:val="Heading2"/>
       </w:pPr>
-      <w:bookmarkStart w:id="169" w:name="_Toc17128102"/>
+      <w:bookmarkStart w:id="169" w:name="_Toc17143679"/>
       <w:r>
         <w:lastRenderedPageBreak/>
         <w:t>Step 2 – Add the Services</w:t>
@@ -9775,7 +9740,7 @@
           <v:shape id="_x0000_i4566" type="#_x0000_t75" style="width:468pt;height:133.5pt" o:ole="">
             <v:imagedata r:id="rId262" o:title=""/>
           </v:shape>
-          <o:OLEObject Type="Embed" ProgID="Word.Document.12" ShapeID="_x0000_i4566" DrawAspect="Content" ObjectID="_1627758742" r:id="rId263">
+          <o:OLEObject Type="Embed" ProgID="Word.Document.12" ShapeID="_x0000_i4566" DrawAspect="Content" ObjectID="_1627807891" r:id="rId263">
             <o:FieldCodes>\s</o:FieldCodes>
           </o:OLEObject>
         </w:object>
@@ -9792,10 +9757,10 @@
       <w:bookmarkEnd w:id="171"/>
       <w:r>
         <w:object w:dxaOrig="9360" w:dyaOrig="11791" w14:anchorId="62895A46">
-          <v:shape id="_x0000_i4567" type="#_x0000_t75" style="width:468pt;height:589.5pt" o:ole="">
+          <v:shape id="_x0000_i4567" type="#_x0000_t75" style="width:468pt;height:589.55pt" o:ole="">
             <v:imagedata r:id="rId264" o:title=""/>
           </v:shape>
-          <o:OLEObject Type="Embed" ProgID="Word.Document.12" ShapeID="_x0000_i4567" DrawAspect="Content" ObjectID="_1627758743" r:id="rId265">
+          <o:OLEObject Type="Embed" ProgID="Word.Document.12" ShapeID="_x0000_i4567" DrawAspect="Content" ObjectID="_1627807892" r:id="rId265">
             <o:FieldCodes>\s</o:FieldCodes>
           </o:OLEObject>
         </w:object>
@@ -9804,10 +9769,10 @@
       <w:bookmarkEnd w:id="172"/>
       <w:r>
         <w:object w:dxaOrig="9360" w:dyaOrig="1780" w14:anchorId="53187883">
-          <v:shape id="_x0000_i4568" type="#_x0000_t75" style="width:468pt;height:89.25pt" o:ole="">
+          <v:shape id="_x0000_i4568" type="#_x0000_t75" style="width:468pt;height:89pt" o:ole="">
             <v:imagedata r:id="rId266" o:title=""/>
           </v:shape>
-          <o:OLEObject Type="Embed" ProgID="Word.Document.12" ShapeID="_x0000_i4568" DrawAspect="Content" ObjectID="_1627758744" r:id="rId267">
+          <o:OLEObject Type="Embed" ProgID="Word.Document.12" ShapeID="_x0000_i4568" DrawAspect="Content" ObjectID="_1627807893" r:id="rId267">
             <o:FieldCodes>\s</o:FieldCodes>
           </o:OLEObject>
         </w:object>
@@ -9817,7 +9782,7 @@
       <w:pPr>
         <w:pStyle w:val="Heading2"/>
       </w:pPr>
-      <w:bookmarkStart w:id="173" w:name="_Toc17128103"/>
+      <w:bookmarkStart w:id="173" w:name="_Toc17143680"/>
       <w:r>
         <w:t>Step 3 – Configure the DI</w:t>
       </w:r>
@@ -9831,10 +9796,10 @@
       <w:bookmarkEnd w:id="174"/>
       <w:r>
         <w:object w:dxaOrig="9360" w:dyaOrig="845" w14:anchorId="353E602F">
-          <v:shape id="_x0000_i4569" type="#_x0000_t75" style="width:468pt;height:42pt" o:ole="">
+          <v:shape id="_x0000_i4569" type="#_x0000_t75" style="width:468pt;height:42.25pt" o:ole="">
             <v:imagedata r:id="rId268" o:title=""/>
           </v:shape>
-          <o:OLEObject Type="Embed" ProgID="Word.Document.12" ShapeID="_x0000_i4569" DrawAspect="Content" ObjectID="_1627758745" r:id="rId269">
+          <o:OLEObject Type="Embed" ProgID="Word.Document.12" ShapeID="_x0000_i4569" DrawAspect="Content" ObjectID="_1627807894" r:id="rId269">
             <o:FieldCodes>\s</o:FieldCodes>
           </o:OLEObject>
         </w:object>
@@ -9846,7 +9811,7 @@
           <w:rStyle w:val="Heading2Char"/>
         </w:rPr>
       </w:pPr>
-      <w:bookmarkStart w:id="175" w:name="_Toc17128104"/>
+      <w:bookmarkStart w:id="175" w:name="_Toc17143681"/>
       <w:r>
         <w:rPr>
           <w:rStyle w:val="Heading2Char"/>
@@ -9891,10 +9856,10 @@
       <w:bookmarkEnd w:id="176"/>
       <w:r>
         <w:object w:dxaOrig="9360" w:dyaOrig="2402" w14:anchorId="008FBD0C">
-          <v:shape id="_x0000_i4570" type="#_x0000_t75" style="width:468pt;height:120pt" o:ole="">
+          <v:shape id="_x0000_i4570" type="#_x0000_t75" style="width:468pt;height:120.1pt" o:ole="">
             <v:imagedata r:id="rId270" o:title=""/>
           </v:shape>
-          <o:OLEObject Type="Embed" ProgID="Word.Document.12" ShapeID="_x0000_i4570" DrawAspect="Content" ObjectID="_1627758746" r:id="rId271">
+          <o:OLEObject Type="Embed" ProgID="Word.Document.12" ShapeID="_x0000_i4570" DrawAspect="Content" ObjectID="_1627807895" r:id="rId271">
             <o:FieldCodes>\s</o:FieldCodes>
           </o:OLEObject>
         </w:object>
@@ -9908,10 +9873,10 @@
       <w:bookmarkEnd w:id="177"/>
       <w:r>
         <w:object w:dxaOrig="9360" w:dyaOrig="3737" w14:anchorId="7CB56BB0">
-          <v:shape id="_x0000_i4571" type="#_x0000_t75" style="width:468pt;height:186.75pt" o:ole="">
+          <v:shape id="_x0000_i4571" type="#_x0000_t75" style="width:468pt;height:186.85pt" o:ole="">
             <v:imagedata r:id="rId272" o:title=""/>
           </v:shape>
-          <o:OLEObject Type="Embed" ProgID="Word.Document.12" ShapeID="_x0000_i4571" DrawAspect="Content" ObjectID="_1627758747" r:id="rId273">
+          <o:OLEObject Type="Embed" ProgID="Word.Document.12" ShapeID="_x0000_i4571" DrawAspect="Content" ObjectID="_1627807896" r:id="rId273">
             <o:FieldCodes>\s</o:FieldCodes>
           </o:OLEObject>
         </w:object>
@@ -9931,7 +9896,7 @@
           <w:szCs w:val="26"/>
         </w:rPr>
       </w:pPr>
-      <w:bookmarkStart w:id="178" w:name="_Toc17128105"/>
+      <w:bookmarkStart w:id="178" w:name="_Toc17143682"/>
       <w:r>
         <w:rPr>
           <w:rStyle w:val="Heading2Char"/>
@@ -9964,10 +9929,10 @@
       <w:bookmarkEnd w:id="179"/>
       <w:r>
         <w:object w:dxaOrig="9360" w:dyaOrig="1513" w14:anchorId="0EA6F9FC">
-          <v:shape id="_x0000_i4572" type="#_x0000_t75" style="width:468pt;height:75.75pt" o:ole="">
+          <v:shape id="_x0000_i4572" type="#_x0000_t75" style="width:468pt;height:75.65pt" o:ole="">
             <v:imagedata r:id="rId274" o:title=""/>
           </v:shape>
-          <o:OLEObject Type="Embed" ProgID="Word.Document.12" ShapeID="_x0000_i4572" DrawAspect="Content" ObjectID="_1627758748" r:id="rId275">
+          <o:OLEObject Type="Embed" ProgID="Word.Document.12" ShapeID="_x0000_i4572" DrawAspect="Content" ObjectID="_1627807897" r:id="rId275">
             <o:FieldCodes>\s</o:FieldCodes>
           </o:OLEObject>
         </w:object>
@@ -9982,7 +9947,7 @@
           <w:docGrid w:linePitch="360"/>
         </w:sectPr>
       </w:pPr>
-      <w:bookmarkStart w:id="180" w:name="_Toc17128106"/>
+      <w:bookmarkStart w:id="180" w:name="_Toc17143683"/>
       <w:r>
         <w:rPr>
           <w:rStyle w:val="Heading2Char"/>
@@ -9990,7 +9955,6 @@
         <w:t xml:space="preserve">Step 6 – Update the </w:t>
       </w:r>
       <w:proofErr w:type="spellStart"/>
-      <w:proofErr w:type="gramStart"/>
       <w:r>
         <w:rPr>
           <w:rStyle w:val="Heading2Char"/>
@@ -9999,7 +9963,6 @@
       </w:r>
       <w:bookmarkEnd w:id="180"/>
       <w:proofErr w:type="spellEnd"/>
-      <w:proofErr w:type="gramEnd"/>
       <w:r>
         <w:rPr>
           <w:rStyle w:val="Heading2Char"/>
@@ -10013,7 +9976,7 @@
           <v:shape id="_x0000_i2458" type="#_x0000_t75" style="width:468pt;height:64.5pt" o:ole="">
             <v:imagedata r:id="rId276" o:title=""/>
           </v:shape>
-          <o:OLEObject Type="Embed" ProgID="Word.Document.12" ShapeID="_x0000_i2458" DrawAspect="Content" ObjectID="_1627758749" r:id="rId277">
+          <o:OLEObject Type="Embed" ProgID="Word.Document.12" ShapeID="_x0000_i2458" DrawAspect="Content" ObjectID="_1627807898" r:id="rId277">
             <o:FieldCodes>\s</o:FieldCodes>
           </o:OLEObject>
         </w:object>
@@ -10023,6 +9986,7 @@
       <w:pPr>
         <w:pStyle w:val="Heading1"/>
       </w:pPr>
+      <w:bookmarkStart w:id="182" w:name="_Toc17143684"/>
       <w:r>
         <w:lastRenderedPageBreak/>
         <w:t xml:space="preserve">Chapter 8) </w:t>
@@ -10035,21 +9999,14 @@
       <w:r>
         <w:t xml:space="preserve"> on Update</w:t>
       </w:r>
+      <w:bookmarkEnd w:id="182"/>
     </w:p>
     <w:p>
       <w:r>
         <w:t xml:space="preserve">Initially I had plans to implement the Pub/Sub pattern using AWS SNS and SQS, however due to time constraints that will have to be left for a later commit. </w:t>
       </w:r>
       <w:r>
-        <w:t xml:space="preserve">Then I planned on demonstrating the observer pattern, but it doesn’t seem applicable when working with multiple instances of the same service. </w:t>
-      </w:r>
-      <w:proofErr w:type="gramStart"/>
-      <w:r>
-        <w:t>So</w:t>
-      </w:r>
-      <w:proofErr w:type="gramEnd"/>
-      <w:r>
-        <w:t xml:space="preserve"> the most fitting and least prohibitive solution I’ve found was to create a wrapper for the </w:t>
+        <w:t xml:space="preserve">Then I planned on demonstrating the observer pattern, but it doesn’t seem applicable when working with multiple instances of the same service. So the most fitting and least prohibitive solution I’ve found was to create a wrapper for the </w:t>
       </w:r>
       <w:proofErr w:type="spellStart"/>
       <w:r>
@@ -10075,9 +10032,566 @@
       <w:r>
         <w:t xml:space="preserve"> to rehydrate its cache. </w:t>
       </w:r>
-      <w:bookmarkStart w:id="182" w:name="_GoBack"/>
-      <w:bookmarkEnd w:id="182"/>
-    </w:p>
+    </w:p>
+    <w:p>
+      <w:pPr>
+        <w:pStyle w:val="Heading2"/>
+      </w:pPr>
+      <w:r>
+        <w:t xml:space="preserve">Step 1 - </w:t>
+      </w:r>
+      <w:r>
+        <w:t>Expose API Endpoint</w:t>
+      </w:r>
+    </w:p>
+    <w:p>
+      <w:proofErr w:type="spellStart"/>
+      <w:r>
+        <w:t>RoutineController</w:t>
+      </w:r>
+      <w:proofErr w:type="spellEnd"/>
+      <w:r>
+        <w:t xml:space="preserve"> Workout Microservice</w:t>
+      </w:r>
+    </w:p>
+    <w:p>
+      <w:r>
+        <w:t>Constructor Injection</w:t>
+      </w:r>
+      <w:r>
+        <w:br/>
+      </w:r>
+      <w:bookmarkStart w:id="183" w:name="_MON_1627788546"/>
+      <w:bookmarkEnd w:id="183"/>
+      <w:r>
+        <w:object w:dxaOrig="9360" w:dyaOrig="2402" w14:anchorId="6A34F3F4">
+          <v:shape id="_x0000_i5648" type="#_x0000_t75" style="width:468pt;height:120.1pt" o:ole="">
+            <v:imagedata r:id="rId278" o:title=""/>
+          </v:shape>
+          <o:OLEObject Type="Embed" ProgID="Word.Document.12" ShapeID="_x0000_i5648" DrawAspect="Content" ObjectID="_1627807899" r:id="rId279">
+            <o:FieldCodes>\s</o:FieldCodes>
+          </o:OLEObject>
+        </w:object>
+      </w:r>
+      <w:proofErr w:type="spellStart"/>
+      <w:r>
+        <w:t>HttpPost</w:t>
+      </w:r>
+      <w:proofErr w:type="spellEnd"/>
+      <w:bookmarkStart w:id="184" w:name="_MON_1627788684"/>
+      <w:bookmarkEnd w:id="184"/>
+      <w:r>
+        <w:object w:dxaOrig="9360" w:dyaOrig="1290" w14:anchorId="7EE1A098">
+          <v:shape id="_x0000_i5645" type="#_x0000_t75" style="width:468pt;height:64.5pt" o:ole="">
+            <v:imagedata r:id="rId280" o:title=""/>
+          </v:shape>
+          <o:OLEObject Type="Embed" ProgID="Word.Document.12" ShapeID="_x0000_i5645" DrawAspect="Content" ObjectID="_1627807900" r:id="rId281">
+            <o:FieldCodes>\s</o:FieldCodes>
+          </o:OLEObject>
+        </w:object>
+      </w:r>
+    </w:p>
+    <w:p>
+      <w:pPr>
+        <w:rPr>
+          <w:rStyle w:val="Heading2Char"/>
+        </w:rPr>
+      </w:pPr>
+      <w:r>
+        <w:rPr>
+          <w:rStyle w:val="Heading2Char"/>
+        </w:rPr>
+        <w:t xml:space="preserve">Step 2 - </w:t>
+      </w:r>
+      <w:r>
+        <w:rPr>
+          <w:rStyle w:val="Heading2Char"/>
+        </w:rPr>
+        <w:t xml:space="preserve">Create Factory method to rehydrate cache </w:t>
+      </w:r>
+    </w:p>
+    <w:bookmarkStart w:id="185" w:name="_MON_1627788930"/>
+    <w:bookmarkEnd w:id="185"/>
+    <w:p>
+      <w:r>
+        <w:object w:dxaOrig="9360" w:dyaOrig="3514" w14:anchorId="4B032D6E">
+          <v:shape id="_x0000_i5652" type="#_x0000_t75" style="width:468pt;height:175.7pt" o:ole="">
+            <v:imagedata r:id="rId282" o:title=""/>
+          </v:shape>
+          <o:OLEObject Type="Embed" ProgID="Word.Document.12" ShapeID="_x0000_i5652" DrawAspect="Content" ObjectID="_1627807901" r:id="rId283">
+            <o:FieldCodes>\s</o:FieldCodes>
+          </o:OLEObject>
+        </w:object>
+      </w:r>
+    </w:p>
+    <w:p>
+      <w:pPr>
+        <w:rPr>
+          <w:rFonts w:asciiTheme="majorHAnsi" w:eastAsiaTheme="majorEastAsia" w:hAnsiTheme="majorHAnsi" w:cstheme="majorBidi"/>
+          <w:color w:val="2F5496" w:themeColor="accent1" w:themeShade="BF"/>
+          <w:sz w:val="26"/>
+          <w:szCs w:val="26"/>
+        </w:rPr>
+      </w:pPr>
+      <w:r>
+        <w:br w:type="page"/>
+      </w:r>
+    </w:p>
+    <w:p>
+      <w:pPr>
+        <w:pStyle w:val="Heading2"/>
+      </w:pPr>
+      <w:r>
+        <w:lastRenderedPageBreak/>
+        <w:t xml:space="preserve">Step 3 – Implement </w:t>
+      </w:r>
+      <w:proofErr w:type="spellStart"/>
+      <w:r>
+        <w:t>RestEase</w:t>
+      </w:r>
+      <w:proofErr w:type="spellEnd"/>
+      <w:r>
+        <w:t xml:space="preserve"> in the </w:t>
+      </w:r>
+      <w:proofErr w:type="spellStart"/>
+      <w:r>
+        <w:t>RoutineCatalogue.MVC</w:t>
+      </w:r>
+      <w:proofErr w:type="spellEnd"/>
+      <w:r>
+        <w:t xml:space="preserve"> Project</w:t>
+      </w:r>
+    </w:p>
+    <w:p>
+      <w:r>
+        <w:t>Pull in the package reference as depicted in Chapter 5.</w:t>
+      </w:r>
+    </w:p>
+    <w:p>
+      <w:r>
+        <w:t xml:space="preserve">Create a new Folder named Service in the MVC Project. Create a new class in this folder named </w:t>
+      </w:r>
+      <w:proofErr w:type="spellStart"/>
+      <w:r>
+        <w:t>IPublisher</w:t>
+      </w:r>
+      <w:r>
+        <w:t>Adapter</w:t>
+      </w:r>
+      <w:bookmarkStart w:id="186" w:name="_GoBack"/>
+      <w:bookmarkEnd w:id="186"/>
+      <w:r>
+        <w:t>.cs</w:t>
+      </w:r>
+      <w:proofErr w:type="spellEnd"/>
+      <w:bookmarkStart w:id="187" w:name="_MON_1627796471"/>
+      <w:bookmarkEnd w:id="187"/>
+      <w:r>
+        <w:object w:dxaOrig="9360" w:dyaOrig="1780" w14:anchorId="075F6F0F">
+          <v:shape id="_x0000_i5712" type="#_x0000_t75" style="width:468pt;height:89pt" o:ole="">
+            <v:imagedata r:id="rId284" o:title=""/>
+          </v:shape>
+          <o:OLEObject Type="Embed" ProgID="Word.Document.12" ShapeID="_x0000_i5712" DrawAspect="Content" ObjectID="_1627807902" r:id="rId285">
+            <o:FieldCodes>\s</o:FieldCodes>
+          </o:OLEObject>
+        </w:object>
+      </w:r>
+    </w:p>
+    <w:p>
+      <w:r>
+        <w:t xml:space="preserve">Create another new class in this folder named </w:t>
+      </w:r>
+      <w:proofErr w:type="spellStart"/>
+      <w:r>
+        <w:t>Publisher</w:t>
+      </w:r>
+      <w:r>
+        <w:t>Adapter</w:t>
+      </w:r>
+      <w:r>
+        <w:t>.cs</w:t>
+      </w:r>
+      <w:proofErr w:type="spellEnd"/>
+      <w:bookmarkStart w:id="188" w:name="_MON_1627798011"/>
+      <w:bookmarkEnd w:id="188"/>
+      <w:r>
+        <w:object w:dxaOrig="9360" w:dyaOrig="3560" w14:anchorId="3B86F207">
+          <v:shape id="_x0000_i5696" type="#_x0000_t75" style="width:468pt;height:178pt" o:ole="">
+            <v:imagedata r:id="rId286" o:title=""/>
+          </v:shape>
+          <o:OLEObject Type="Embed" ProgID="Word.Document.12" ShapeID="_x0000_i5696" DrawAspect="Content" ObjectID="_1627807903" r:id="rId287">
+            <o:FieldCodes>\s</o:FieldCodes>
+          </o:OLEObject>
+        </w:object>
+      </w:r>
+    </w:p>
+    <w:p>
+      <w:r>
+        <w:t>We are implementing the publisher as an interface because it will serve as an adapter when in future iterations we have a more mature Pub/Sub pattern in place.</w:t>
+      </w:r>
+      <w:r>
+        <w:br/>
+        <w:t xml:space="preserve">Create </w:t>
+      </w:r>
+      <w:proofErr w:type="spellStart"/>
+      <w:r>
+        <w:t>IPublisher.cs</w:t>
+      </w:r>
+      <w:proofErr w:type="spellEnd"/>
+      <w:r>
+        <w:t xml:space="preserve"> in the </w:t>
+      </w:r>
+      <w:proofErr w:type="spellStart"/>
+      <w:r>
+        <w:t>RoutineCatalogue.MVC</w:t>
+      </w:r>
+      <w:proofErr w:type="spellEnd"/>
+      <w:r>
+        <w:t xml:space="preserve"> Services Folder</w:t>
+      </w:r>
+      <w:bookmarkStart w:id="189" w:name="_MON_1627805076"/>
+      <w:bookmarkEnd w:id="189"/>
+      <w:r>
+        <w:object w:dxaOrig="9360" w:dyaOrig="2225" w14:anchorId="386BB81F">
+          <v:shape id="_x0000_i5693" type="#_x0000_t75" style="width:468pt;height:111.25pt" o:ole="">
+            <v:imagedata r:id="rId288" o:title=""/>
+          </v:shape>
+          <o:OLEObject Type="Embed" ProgID="Word.Document.12" ShapeID="_x0000_i5693" DrawAspect="Content" ObjectID="_1627807904" r:id="rId289">
+            <o:FieldCodes>\s</o:FieldCodes>
+          </o:OLEObject>
+        </w:object>
+      </w:r>
+    </w:p>
+    <w:p>
+      <w:r>
+        <w:br w:type="page"/>
+      </w:r>
+    </w:p>
+    <w:p>
+      <w:pPr>
+        <w:pStyle w:val="Heading2"/>
+      </w:pPr>
+      <w:r>
+        <w:lastRenderedPageBreak/>
+        <w:t>Step 4 – Extending the Repository</w:t>
+      </w:r>
+    </w:p>
+    <w:p>
+      <w:r>
+        <w:t>We are going to use a cool pattern called the Chain of Responsibility Pattern to make an API Post prior to saving to the database.</w:t>
+      </w:r>
+      <w:r>
+        <w:t xml:space="preserve"> Create a new file in the Repositories Folder of the MVC Project named </w:t>
+      </w:r>
+      <w:proofErr w:type="spellStart"/>
+      <w:r>
+        <w:t>PublisherRepository.cs</w:t>
+      </w:r>
+      <w:proofErr w:type="spellEnd"/>
+      <w:bookmarkStart w:id="190" w:name="_MON_1627798298"/>
+      <w:bookmarkEnd w:id="190"/>
+      <w:r>
+        <w:object w:dxaOrig="9360" w:dyaOrig="10856" w14:anchorId="55A4F9FC">
+          <v:shape id="_x0000_i5689" type="#_x0000_t75" style="width:468pt;height:542.8pt" o:ole="">
+            <v:imagedata r:id="rId290" o:title=""/>
+          </v:shape>
+          <o:OLEObject Type="Embed" ProgID="Word.Document.12" ShapeID="_x0000_i5689" DrawAspect="Content" ObjectID="_1627807905" r:id="rId291">
+            <o:FieldCodes>\s</o:FieldCodes>
+          </o:OLEObject>
+        </w:object>
+      </w:r>
+    </w:p>
+    <w:p>
+      <w:pPr>
+        <w:pStyle w:val="Heading2"/>
+      </w:pPr>
+      <w:r>
+        <w:br w:type="page"/>
+      </w:r>
+      <w:r>
+        <w:lastRenderedPageBreak/>
+        <w:t>Step 5 – Implement the DI</w:t>
+      </w:r>
+    </w:p>
+    <w:p>
+      <w:r>
+        <w:t xml:space="preserve">Add the IP for the </w:t>
+      </w:r>
+      <w:proofErr w:type="spellStart"/>
+      <w:r>
+        <w:t>WorkoutService</w:t>
+      </w:r>
+      <w:proofErr w:type="spellEnd"/>
+      <w:r>
+        <w:t xml:space="preserve"> to your </w:t>
+      </w:r>
+      <w:proofErr w:type="spellStart"/>
+      <w:r>
+        <w:t>appsettings.json</w:t>
+      </w:r>
+      <w:proofErr w:type="spellEnd"/>
+      <w:r>
+        <w:t xml:space="preserve"> in the </w:t>
+      </w:r>
+      <w:proofErr w:type="spellStart"/>
+      <w:r>
+        <w:t>RoutineCatalogue.API</w:t>
+      </w:r>
+      <w:proofErr w:type="spellEnd"/>
+      <w:r>
+        <w:t xml:space="preserve"> Project</w:t>
+      </w:r>
+      <w:bookmarkStart w:id="191" w:name="_MON_1627804355"/>
+      <w:bookmarkEnd w:id="191"/>
+      <w:r>
+        <w:object w:dxaOrig="9360" w:dyaOrig="622" w14:anchorId="450173BA">
+          <v:shape id="_x0000_i5663" type="#_x0000_t75" style="width:468pt;height:31.1pt" o:ole="">
+            <v:imagedata r:id="rId292" o:title=""/>
+          </v:shape>
+          <o:OLEObject Type="Embed" ProgID="Word.Document.12" ShapeID="_x0000_i5663" DrawAspect="Content" ObjectID="_1627807906" r:id="rId293">
+            <o:FieldCodes>\s</o:FieldCodes>
+          </o:OLEObject>
+        </w:object>
+      </w:r>
+      <w:r>
+        <w:t xml:space="preserve">Add the </w:t>
+      </w:r>
+      <w:proofErr w:type="spellStart"/>
+      <w:r>
+        <w:t>WorkoutServiceIP</w:t>
+      </w:r>
+      <w:proofErr w:type="spellEnd"/>
+      <w:r>
+        <w:t xml:space="preserve"> Property to the </w:t>
+      </w:r>
+      <w:proofErr w:type="spellStart"/>
+      <w:r>
+        <w:t>ApplicationSettings</w:t>
+      </w:r>
+      <w:proofErr w:type="spellEnd"/>
+      <w:r>
+        <w:t xml:space="preserve"> Class in the </w:t>
+      </w:r>
+      <w:proofErr w:type="spellStart"/>
+      <w:r>
+        <w:t>RoutineCatalogue.Models</w:t>
+      </w:r>
+      <w:proofErr w:type="spellEnd"/>
+      <w:r>
+        <w:t xml:space="preserve"> Project</w:t>
+      </w:r>
+      <w:bookmarkStart w:id="192" w:name="_MON_1627804421"/>
+      <w:bookmarkEnd w:id="192"/>
+      <w:r>
+        <w:object w:dxaOrig="9360" w:dyaOrig="1735" w14:anchorId="65D62F75">
+          <v:shape id="_x0000_i5666" type="#_x0000_t75" style="width:468pt;height:86.75pt" o:ole="">
+            <v:imagedata r:id="rId294" o:title=""/>
+          </v:shape>
+          <o:OLEObject Type="Embed" ProgID="Word.Document.12" ShapeID="_x0000_i5666" DrawAspect="Content" ObjectID="_1627807907" r:id="rId295">
+            <o:FieldCodes>\s</o:FieldCodes>
+          </o:OLEObject>
+        </w:object>
+      </w:r>
+      <w:r>
+        <w:t xml:space="preserve">Make a few changes to the Services Collection in the </w:t>
+      </w:r>
+      <w:proofErr w:type="spellStart"/>
+      <w:r>
+        <w:t>RoutineCatalogue.API</w:t>
+      </w:r>
+      <w:proofErr w:type="spellEnd"/>
+      <w:r>
+        <w:t xml:space="preserve"> Project</w:t>
+      </w:r>
+      <w:bookmarkStart w:id="193" w:name="_MON_1627804635"/>
+      <w:bookmarkEnd w:id="193"/>
+      <w:r>
+        <w:object w:dxaOrig="9360" w:dyaOrig="1735" w14:anchorId="1DC3040A">
+          <v:shape id="_x0000_i5671" type="#_x0000_t75" style="width:468pt;height:86.75pt" o:ole="">
+            <v:imagedata r:id="rId296" o:title=""/>
+          </v:shape>
+          <o:OLEObject Type="Embed" ProgID="Word.Document.12" ShapeID="_x0000_i5671" DrawAspect="Content" ObjectID="_1627807908" r:id="rId297">
+            <o:FieldCodes>\s</o:FieldCodes>
+          </o:OLEObject>
+        </w:object>
+      </w:r>
+      <w:r>
+        <w:t>and</w:t>
+      </w:r>
+      <w:bookmarkStart w:id="194" w:name="_MON_1627804690"/>
+      <w:bookmarkEnd w:id="194"/>
+      <w:r>
+        <w:object w:dxaOrig="9360" w:dyaOrig="1112" w14:anchorId="77CD30EB">
+          <v:shape id="_x0000_i5691" type="#_x0000_t75" style="width:468pt;height:55.5pt" o:ole="">
+            <v:imagedata r:id="rId298" o:title=""/>
+          </v:shape>
+          <o:OLEObject Type="Embed" ProgID="Word.Document.12" ShapeID="_x0000_i5691" DrawAspect="Content" ObjectID="_1627807909" r:id="rId299">
+            <o:FieldCodes>\s</o:FieldCodes>
+          </o:OLEObject>
+        </w:object>
+      </w:r>
+    </w:p>
+    <w:p/>
+    <w:p>
+      <w:pPr>
+        <w:pStyle w:val="Heading2"/>
+      </w:pPr>
+      <w:r>
+        <w:t xml:space="preserve">Step 6 – </w:t>
+      </w:r>
+      <w:r>
+        <w:t xml:space="preserve">Lock down with </w:t>
+      </w:r>
+      <w:r>
+        <w:t>CORS</w:t>
+      </w:r>
+      <w:r>
+        <w:t xml:space="preserve"> policies</w:t>
+      </w:r>
+    </w:p>
+    <w:p>
+      <w:r>
+        <w:t>Dependency Injection</w:t>
+      </w:r>
+    </w:p>
+    <w:p>
+      <w:r>
+        <w:t xml:space="preserve">Add this to the bottom of your Services Collector in the </w:t>
+      </w:r>
+      <w:proofErr w:type="spellStart"/>
+      <w:r>
+        <w:t>WorkoutServices</w:t>
+      </w:r>
+      <w:proofErr w:type="spellEnd"/>
+      <w:r>
+        <w:t xml:space="preserve"> Startup</w:t>
+      </w:r>
+      <w:bookmarkStart w:id="195" w:name="_MON_1627807145"/>
+      <w:bookmarkEnd w:id="195"/>
+      <w:r>
+        <w:pict w14:anchorId="18F9313C">
+          <v:shape id="_x0000_i5701" type="#_x0000_t75" style="width:468pt;height:120pt" o:ole="">
+            <v:imagedata r:id="rId300" o:title=""/>
+          </v:shape>
+        </w:pict>
+      </w:r>
+    </w:p>
+    <w:p>
+      <w:r>
+        <w:br w:type="page"/>
+      </w:r>
+    </w:p>
+    <w:p>
+      <w:r>
+        <w:t xml:space="preserve">Add this to the bottom of your Services Collector in the </w:t>
+      </w:r>
+      <w:proofErr w:type="spellStart"/>
+      <w:r>
+        <w:t>RoutineCatalogue.API</w:t>
+      </w:r>
+      <w:proofErr w:type="spellEnd"/>
+      <w:r>
+        <w:t xml:space="preserve"> Projects Startup</w:t>
+      </w:r>
+      <w:bookmarkStart w:id="196" w:name="_MON_1627807253"/>
+      <w:bookmarkEnd w:id="196"/>
+      <w:r>
+        <w:object w:dxaOrig="9360" w:dyaOrig="2402" w14:anchorId="5483F996">
+          <v:shape id="_x0000_i5703" type="#_x0000_t75" style="width:468pt;height:120pt" o:ole="">
+            <v:imagedata r:id="rId301" o:title=""/>
+          </v:shape>
+          <o:OLEObject Type="Embed" ProgID="Word.Document.12" ShapeID="_x0000_i5703" DrawAspect="Content" ObjectID="_1627807911" r:id="rId302">
+            <o:FieldCodes>\s</o:FieldCodes>
+          </o:OLEObject>
+        </w:object>
+      </w:r>
+    </w:p>
+    <w:p>
+      <w:r>
+        <w:t>Data Annotation</w:t>
+      </w:r>
+    </w:p>
+    <w:p>
+      <w:r>
+        <w:t xml:space="preserve">Add this Data Annotation to the </w:t>
+      </w:r>
+      <w:proofErr w:type="spellStart"/>
+      <w:r>
+        <w:t>RoutineCatalogue.API</w:t>
+      </w:r>
+      <w:proofErr w:type="spellEnd"/>
+      <w:r>
+        <w:t xml:space="preserve"> Projects </w:t>
+      </w:r>
+      <w:proofErr w:type="spellStart"/>
+      <w:r>
+        <w:t>RoutineControllers</w:t>
+      </w:r>
+      <w:proofErr w:type="spellEnd"/>
+      <w:r>
+        <w:t xml:space="preserve"> </w:t>
+      </w:r>
+      <w:proofErr w:type="spellStart"/>
+      <w:r>
+        <w:t>GetRoutinesWithSets</w:t>
+      </w:r>
+      <w:proofErr w:type="spellEnd"/>
+      <w:r>
+        <w:t xml:space="preserve"> Method</w:t>
+      </w:r>
+      <w:bookmarkStart w:id="197" w:name="_MON_1627807506"/>
+      <w:bookmarkEnd w:id="197"/>
+      <w:r>
+        <w:object w:dxaOrig="9360" w:dyaOrig="1513" w14:anchorId="47284ECA">
+          <v:shape id="_x0000_i5710" type="#_x0000_t75" style="width:468pt;height:75.75pt" o:ole="">
+            <v:imagedata r:id="rId303" o:title=""/>
+          </v:shape>
+          <o:OLEObject Type="Embed" ProgID="Word.Document.12" ShapeID="_x0000_i5710" DrawAspect="Content" ObjectID="_1627807912" r:id="rId304">
+            <o:FieldCodes>\s</o:FieldCodes>
+          </o:OLEObject>
+        </w:object>
+      </w:r>
+      <w:r>
+        <w:t xml:space="preserve">And add this </w:t>
+      </w:r>
+      <w:proofErr w:type="spellStart"/>
+      <w:r>
+        <w:t>DataAnnotation</w:t>
+      </w:r>
+      <w:proofErr w:type="spellEnd"/>
+      <w:r>
+        <w:t xml:space="preserve"> to your </w:t>
+      </w:r>
+      <w:proofErr w:type="spellStart"/>
+      <w:r>
+        <w:t>WorkoutServices</w:t>
+      </w:r>
+      <w:proofErr w:type="spellEnd"/>
+      <w:r>
+        <w:t xml:space="preserve"> </w:t>
+      </w:r>
+      <w:proofErr w:type="spellStart"/>
+      <w:r>
+        <w:t>RoutineController</w:t>
+      </w:r>
+      <w:proofErr w:type="spellEnd"/>
+      <w:r>
+        <w:t xml:space="preserve"> Post</w:t>
+      </w:r>
+      <w:bookmarkStart w:id="198" w:name="_MON_1627807558"/>
+      <w:bookmarkEnd w:id="198"/>
+      <w:r>
+        <w:object w:dxaOrig="9360" w:dyaOrig="1513" w14:anchorId="4AF05BEC">
+          <v:shape id="_x0000_i5708" type="#_x0000_t75" style="width:468pt;height:75.75pt" o:ole="">
+            <v:imagedata r:id="rId305" o:title=""/>
+          </v:shape>
+          <o:OLEObject Type="Embed" ProgID="Word.Document.12" ShapeID="_x0000_i5708" DrawAspect="Content" ObjectID="_1627807913" r:id="rId306">
+            <o:FieldCodes>\s</o:FieldCodes>
+          </o:OLEObject>
+        </w:object>
+      </w:r>
+    </w:p>
+    <w:p/>
     <w:sectPr>
       <w:pgSz w:w="12240" w:h="15840"/>
       <w:pgMar w:top="1440" w:right="1440" w:bottom="1440" w:left="1440" w:header="720" w:footer="720" w:gutter="0"/>
@@ -10989,6 +11503,18 @@
       <w:szCs w:val="20"/>
     </w:rPr>
   </w:style>
+  <w:style w:type="character" w:styleId="UnresolvedMention">
+    <w:name w:val="Unresolved Mention"/>
+    <w:basedOn w:val="DefaultParagraphFont"/>
+    <w:uiPriority w:val="99"/>
+    <w:semiHidden/>
+    <w:unhideWhenUsed/>
+    <w:rsid w:val="00B32F65"/>
+    <w:rPr>
+      <w:color w:val="605E5C"/>
+      <w:shd w:val="clear" w:color="auto" w:fill="E1DFDD"/>
+    </w:rPr>
+  </w:style>
 </w:styles>
 </file>
 
@@ -11292,7 +11818,7 @@
 </file>
 
 <file path=customXml/itemProps1.xml><?xml version="1.0" encoding="utf-8"?>
-<ds:datastoreItem xmlns:ds="http://schemas.openxmlformats.org/officeDocument/2006/customXml" ds:itemID="{473B9305-F0D2-45DF-B14F-9D73F97C0871}">
+<ds:datastoreItem xmlns:ds="http://schemas.openxmlformats.org/officeDocument/2006/customXml" ds:itemID="{E207C613-F436-4503-A559-C8072A4885CF}">
   <ds:schemaRefs>
     <ds:schemaRef ds:uri="http://schemas.openxmlformats.org/officeDocument/2006/bibliography"/>
   </ds:schemaRefs>

</xml_diff>